<commit_message>
Actualización completa del documento
</commit_message>
<xml_diff>
--- a/Analisis/Especificación de Requerimientos.docx
+++ b/Analisis/Especificación de Requerimientos.docx
@@ -4,116 +4,674 @@
   <w:body>
     <w:p>
       <w:pPr>
-        <w:rPr>
-          <w:b/>
-          <w:sz w:val="28"/>
-          <w:szCs w:val="28"/>
-        </w:rPr>
-      </w:pPr>
-      <w:r>
-        <w:rPr>
-          <w:b/>
-          <w:sz w:val="28"/>
-          <w:szCs w:val="28"/>
+        <w:jc w:val="center"/>
+        <w:rPr>
+          <w:b/>
+          <w:sz w:val="72"/>
+          <w:szCs w:val="72"/>
+        </w:rPr>
+      </w:pPr>
+    </w:p>
+    <w:p>
+      <w:pPr>
+        <w:jc w:val="center"/>
+        <w:rPr>
+          <w:b/>
+          <w:sz w:val="72"/>
+          <w:szCs w:val="72"/>
+        </w:rPr>
+      </w:pPr>
+      <w:r>
+        <w:rPr>
+          <w:b/>
+          <w:sz w:val="72"/>
+          <w:szCs w:val="72"/>
         </w:rPr>
         <w:t>Especificación de Requerimiento</w:t>
       </w:r>
       <w:r>
         <w:rPr>
           <w:b/>
-          <w:sz w:val="28"/>
-          <w:szCs w:val="28"/>
-        </w:rPr>
-        <w:t xml:space="preserve">s </w:t>
-      </w:r>
-      <w:r>
-        <w:rPr>
-          <w:b/>
-          <w:sz w:val="28"/>
-          <w:szCs w:val="28"/>
-        </w:rPr>
-        <w:t xml:space="preserve">Sistema </w:t>
-      </w:r>
-      <w:r>
-        <w:rPr>
-          <w:b/>
-          <w:sz w:val="28"/>
-          <w:szCs w:val="28"/>
+          <w:sz w:val="72"/>
+          <w:szCs w:val="72"/>
+        </w:rPr>
+        <w:t>s</w:t>
+      </w:r>
+    </w:p>
+    <w:p>
+      <w:pPr>
+        <w:jc w:val="center"/>
+        <w:rPr>
+          <w:b/>
+          <w:sz w:val="72"/>
+          <w:szCs w:val="72"/>
+        </w:rPr>
+      </w:pPr>
+      <w:r>
+        <w:rPr>
+          <w:b/>
+          <w:sz w:val="72"/>
+          <w:szCs w:val="72"/>
+        </w:rPr>
+        <w:t>Desarrollo de Software</w:t>
+      </w:r>
+    </w:p>
+    <w:p>
+      <w:pPr>
+        <w:rPr>
+          <w:b/>
+          <w:sz w:val="48"/>
+          <w:szCs w:val="48"/>
+        </w:rPr>
+      </w:pPr>
+    </w:p>
+    <w:p>
+      <w:pPr>
+        <w:rPr>
+          <w:b/>
+          <w:sz w:val="48"/>
+          <w:szCs w:val="48"/>
+        </w:rPr>
+      </w:pPr>
+      <w:r>
+        <w:rPr>
+          <w:b/>
+          <w:sz w:val="48"/>
+          <w:szCs w:val="48"/>
+        </w:rPr>
+        <w:t>P</w:t>
+      </w:r>
+      <w:r>
+        <w:rPr>
+          <w:b/>
+          <w:sz w:val="48"/>
+          <w:szCs w:val="48"/>
+        </w:rPr>
+        <w:t>ara</w:t>
+      </w:r>
+      <w:r>
+        <w:rPr>
+          <w:b/>
+          <w:sz w:val="48"/>
+          <w:szCs w:val="48"/>
+        </w:rPr>
+        <w:t>:</w:t>
+      </w:r>
+    </w:p>
+    <w:p>
+      <w:pPr>
+        <w:rPr>
+          <w:b/>
+          <w:sz w:val="48"/>
+          <w:szCs w:val="48"/>
+        </w:rPr>
+      </w:pPr>
+    </w:p>
+    <w:p>
+      <w:pPr>
+        <w:jc w:val="center"/>
+        <w:rPr>
+          <w:b/>
+          <w:sz w:val="48"/>
+          <w:szCs w:val="48"/>
+        </w:rPr>
+      </w:pPr>
+      <w:r>
+        <w:rPr>
+          <w:b/>
+          <w:sz w:val="48"/>
+          <w:szCs w:val="48"/>
+        </w:rPr>
+        <w:t>“</w:t>
+      </w:r>
+      <w:r>
+        <w:rPr>
+          <w:b/>
+          <w:sz w:val="48"/>
+          <w:szCs w:val="48"/>
         </w:rPr>
         <w:t>Caja Interprofesional</w:t>
       </w:r>
-    </w:p>
-    <w:p>
-      <w:pPr>
-        <w:rPr>
-          <w:b/>
-        </w:rPr>
-      </w:pPr>
-      <w:proofErr w:type="spellStart"/>
-      <w:r>
-        <w:rPr>
-          <w:b/>
-        </w:rPr>
-        <w:t>Product</w:t>
-      </w:r>
-      <w:proofErr w:type="spellEnd"/>
-      <w:r>
-        <w:rPr>
-          <w:b/>
+      <w:r>
+        <w:rPr>
+          <w:b/>
+          <w:sz w:val="48"/>
+          <w:szCs w:val="48"/>
+        </w:rPr>
+        <w:t xml:space="preserve"> de Previsión </w:t>
+      </w:r>
+      <w:r>
+        <w:rPr>
+          <w:b/>
+          <w:sz w:val="48"/>
+          <w:szCs w:val="48"/>
+        </w:rPr>
+        <w:t xml:space="preserve">de </w:t>
+      </w:r>
+      <w:r>
+        <w:rPr>
+          <w:b/>
+          <w:sz w:val="48"/>
+          <w:szCs w:val="48"/>
+        </w:rPr>
+        <w:t>San Juan</w:t>
+      </w:r>
+      <w:r>
+        <w:rPr>
+          <w:b/>
+          <w:sz w:val="48"/>
+          <w:szCs w:val="48"/>
+        </w:rPr>
+        <w:t>”</w:t>
+      </w:r>
+    </w:p>
+    <w:p>
+      <w:pPr>
+        <w:jc w:val="center"/>
+        <w:rPr>
+          <w:b/>
+          <w:sz w:val="48"/>
+          <w:szCs w:val="48"/>
+        </w:rPr>
+      </w:pPr>
+    </w:p>
+    <w:p>
+      <w:pPr>
+        <w:rPr>
+          <w:b/>
+          <w:sz w:val="24"/>
+          <w:szCs w:val="24"/>
+        </w:rPr>
+      </w:pPr>
+    </w:p>
+    <w:p>
+      <w:pPr>
+        <w:rPr>
+          <w:b/>
+          <w:sz w:val="24"/>
+          <w:szCs w:val="24"/>
+        </w:rPr>
+      </w:pPr>
+    </w:p>
+    <w:p>
+      <w:pPr>
+        <w:rPr>
+          <w:b/>
+          <w:sz w:val="24"/>
+          <w:szCs w:val="24"/>
+        </w:rPr>
+      </w:pPr>
+    </w:p>
+    <w:p>
+      <w:pPr>
+        <w:rPr>
+          <w:b/>
+          <w:sz w:val="24"/>
+          <w:szCs w:val="24"/>
+        </w:rPr>
+      </w:pPr>
+    </w:p>
+    <w:p>
+      <w:pPr>
+        <w:rPr>
+          <w:b/>
+          <w:sz w:val="24"/>
+          <w:szCs w:val="24"/>
+        </w:rPr>
+      </w:pPr>
+    </w:p>
+    <w:p>
+      <w:pPr>
+        <w:rPr>
+          <w:b/>
+          <w:sz w:val="24"/>
+          <w:szCs w:val="24"/>
+        </w:rPr>
+      </w:pPr>
+    </w:p>
+    <w:p>
+      <w:pPr>
+        <w:rPr>
+          <w:b/>
+          <w:sz w:val="24"/>
+          <w:szCs w:val="24"/>
+        </w:rPr>
+      </w:pPr>
+    </w:p>
+    <w:p>
+      <w:pPr>
+        <w:rPr>
+          <w:b/>
+          <w:sz w:val="24"/>
+          <w:szCs w:val="24"/>
+        </w:rPr>
+      </w:pPr>
+    </w:p>
+    <w:p>
+      <w:pPr>
+        <w:rPr>
+          <w:b/>
+          <w:sz w:val="24"/>
+          <w:szCs w:val="24"/>
+        </w:rPr>
+      </w:pPr>
+    </w:p>
+    <w:p>
+      <w:pPr>
+        <w:rPr>
+          <w:b/>
+          <w:sz w:val="36"/>
+          <w:szCs w:val="36"/>
+        </w:rPr>
+      </w:pPr>
+      <w:r>
+        <w:rPr>
+          <w:b/>
+          <w:sz w:val="36"/>
+          <w:szCs w:val="36"/>
+        </w:rPr>
+        <w:lastRenderedPageBreak/>
+        <w:t>Datos de Cliente</w:t>
+      </w:r>
+    </w:p>
+    <w:p>
+      <w:pPr>
+        <w:rPr>
+          <w:b/>
+          <w:sz w:val="36"/>
+          <w:szCs w:val="36"/>
+        </w:rPr>
+      </w:pPr>
+    </w:p>
+    <w:p>
+      <w:pPr>
+        <w:rPr>
+          <w:b/>
+          <w:sz w:val="24"/>
+          <w:szCs w:val="24"/>
+        </w:rPr>
+      </w:pPr>
+      <w:r>
+        <w:rPr>
+          <w:b/>
+          <w:sz w:val="24"/>
+          <w:szCs w:val="24"/>
+        </w:rPr>
+        <w:t xml:space="preserve">Cliente es: </w:t>
+      </w:r>
+    </w:p>
+    <w:p>
+      <w:pPr>
+        <w:ind w:left="2124" w:firstLine="708"/>
+        <w:jc w:val="right"/>
+        <w:rPr>
+          <w:b/>
+          <w:sz w:val="24"/>
+          <w:szCs w:val="24"/>
+        </w:rPr>
+      </w:pPr>
+      <w:r>
+        <w:rPr>
+          <w:b/>
+          <w:noProof/>
+          <w:sz w:val="24"/>
+          <w:szCs w:val="24"/>
+          <w:lang w:eastAsia="es-ES"/>
+        </w:rPr>
+        <w:pict>
+          <v:shapetype id="_x0000_t32" coordsize="21600,21600" o:spt="32" o:oned="t" path="m,l21600,21600e" filled="f">
+            <v:path arrowok="t" fillok="f" o:connecttype="none"/>
+            <o:lock v:ext="edit" shapetype="t"/>
+          </v:shapetype>
+          <v:shape id="_x0000_s1027" type="#_x0000_t32" style="position:absolute;left:0;text-align:left;margin-left:1.1pt;margin-top:17.55pt;width:493.1pt;height:.05pt;flip:x y;z-index:251659264" o:connectortype="straight"/>
+        </w:pict>
+      </w:r>
+      <w:r>
+        <w:rPr>
+          <w:b/>
+          <w:sz w:val="24"/>
+          <w:szCs w:val="24"/>
+        </w:rPr>
+        <w:t>Caja Interprofesional de Previsión de San Juan</w:t>
+      </w:r>
+    </w:p>
+    <w:p>
+      <w:pPr>
+        <w:rPr>
+          <w:b/>
+          <w:sz w:val="24"/>
+          <w:szCs w:val="24"/>
+        </w:rPr>
+      </w:pPr>
+      <w:r>
+        <w:rPr>
+          <w:b/>
+          <w:sz w:val="24"/>
+          <w:szCs w:val="24"/>
+        </w:rPr>
+        <w:t>Datos de Contacto:</w:t>
+      </w:r>
+    </w:p>
+    <w:p>
+      <w:pPr>
+        <w:spacing w:after="0"/>
+        <w:jc w:val="right"/>
+        <w:rPr>
+          <w:b/>
+          <w:sz w:val="24"/>
+          <w:szCs w:val="24"/>
+        </w:rPr>
+      </w:pPr>
+      <w:r>
+        <w:rPr>
+          <w:b/>
+          <w:sz w:val="24"/>
+          <w:szCs w:val="24"/>
+        </w:rPr>
+        <w:t>Domicilio Gral. Paz 302 (Este)</w:t>
+      </w:r>
+      <w:r>
+        <w:rPr>
+          <w:b/>
+          <w:sz w:val="24"/>
+          <w:szCs w:val="24"/>
+        </w:rPr>
+        <w:t xml:space="preserve"> – San Juan</w:t>
+      </w:r>
+    </w:p>
+    <w:p>
+      <w:pPr>
+        <w:spacing w:after="0"/>
+        <w:jc w:val="right"/>
+        <w:rPr>
+          <w:b/>
+          <w:sz w:val="24"/>
+          <w:szCs w:val="24"/>
+        </w:rPr>
+      </w:pPr>
+      <w:r>
+        <w:rPr>
+          <w:b/>
+          <w:sz w:val="24"/>
+          <w:szCs w:val="24"/>
+        </w:rPr>
+        <w:t>Teléfono: 4228302 / 4218024</w:t>
+      </w:r>
+    </w:p>
+    <w:p>
+      <w:pPr>
+        <w:spacing w:after="0"/>
+        <w:jc w:val="right"/>
+        <w:rPr>
+          <w:b/>
+          <w:sz w:val="24"/>
+          <w:szCs w:val="24"/>
+        </w:rPr>
+      </w:pPr>
+      <w:r>
+        <w:rPr>
+          <w:b/>
+          <w:sz w:val="24"/>
+          <w:szCs w:val="24"/>
+        </w:rPr>
+        <w:t xml:space="preserve">Email: </w:t>
+      </w:r>
+      <w:hyperlink r:id="rId8" w:history="1">
+        <w:r>
+          <w:rPr>
+            <w:rStyle w:val="Hipervnculo"/>
+            <w:b/>
+            <w:sz w:val="24"/>
+            <w:szCs w:val="24"/>
+          </w:rPr>
+          <w:t>cajainterprofesionalsj@speedy.com.ar</w:t>
+        </w:r>
+      </w:hyperlink>
+      <w:r>
+        <w:rPr>
+          <w:b/>
+          <w:sz w:val="24"/>
+          <w:szCs w:val="24"/>
         </w:rPr>
         <w:t xml:space="preserve"> </w:t>
       </w:r>
-      <w:proofErr w:type="spellStart"/>
-      <w:r>
-        <w:rPr>
-          <w:b/>
-        </w:rPr>
-        <w:t>Backlog</w:t>
-      </w:r>
-      <w:proofErr w:type="spellEnd"/>
-    </w:p>
-    <w:p>
-      <w:r>
-        <w:t>Durante la iteración inicial o Sprint 0 se plantea la definición de todas las funcionalidades que comprenderán el desarrollo total del producto definido en</w:t>
-      </w:r>
-      <w:r>
-        <w:t xml:space="preserve"> los </w:t>
-      </w:r>
-      <w:r>
+    </w:p>
+    <w:p>
+      <w:pPr>
+        <w:spacing w:after="0"/>
+        <w:jc w:val="right"/>
+        <w:rPr>
+          <w:b/>
+          <w:sz w:val="24"/>
+          <w:szCs w:val="24"/>
+        </w:rPr>
+      </w:pPr>
+      <w:r>
+        <w:rPr>
+          <w:b/>
+          <w:sz w:val="24"/>
+          <w:szCs w:val="24"/>
+        </w:rPr>
         <w:t xml:space="preserve"> </w:t>
       </w:r>
-      <w:r>
-        <w:t>13</w:t>
-      </w:r>
-      <w:r>
-        <w:t xml:space="preserve"> Sprint.</w:t>
-      </w:r>
-    </w:p>
-    <w:p>
-      <w:pPr>
-        <w:rPr>
-          <w:b/>
-        </w:rPr>
-      </w:pPr>
-      <w:r>
-        <w:rPr>
-          <w:b/>
-        </w:rPr>
-        <w:t>Modelo de Negocio</w:t>
-      </w:r>
-    </w:p>
-    <w:p>
-      <w:r>
-        <w:t xml:space="preserve">Se espera desarrollar </w:t>
-      </w:r>
-      <w:r>
-        <w:t xml:space="preserve"> 13 </w:t>
-      </w:r>
-      <w:r>
-        <w:t>Sprint programados</w:t>
-      </w:r>
-      <w:r>
-        <w:t xml:space="preserve"> de la siguiente manera:</w:t>
+      <w:hyperlink r:id="rId9" w:history="1">
+        <w:r>
+          <w:rPr>
+            <w:rStyle w:val="Hipervnculo"/>
+            <w:b/>
+            <w:sz w:val="24"/>
+            <w:szCs w:val="24"/>
+          </w:rPr>
+          <w:t>cip.sj.administracion@speedy.com.ar</w:t>
+        </w:r>
+      </w:hyperlink>
+    </w:p>
+    <w:p>
+      <w:pPr>
+        <w:spacing w:after="0"/>
+        <w:jc w:val="right"/>
+        <w:rPr>
+          <w:b/>
+          <w:sz w:val="24"/>
+          <w:szCs w:val="24"/>
+        </w:rPr>
+      </w:pPr>
+      <w:r>
+        <w:rPr>
+          <w:b/>
+          <w:noProof/>
+          <w:sz w:val="24"/>
+          <w:szCs w:val="24"/>
+          <w:lang w:eastAsia="es-ES"/>
+        </w:rPr>
+        <w:pict>
+          <v:shape id="_x0000_s1028" type="#_x0000_t32" style="position:absolute;left:0;text-align:left;margin-left:1.1pt;margin-top:7.85pt;width:493.1pt;height:.05pt;flip:x y;z-index:251660288" o:connectortype="straight"/>
+        </w:pict>
+      </w:r>
+    </w:p>
+    <w:p>
+      <w:pPr>
+        <w:rPr>
+          <w:b/>
+          <w:sz w:val="24"/>
+          <w:szCs w:val="24"/>
+        </w:rPr>
+      </w:pPr>
+    </w:p>
+    <w:p>
+      <w:pPr>
+        <w:rPr>
+          <w:b/>
+          <w:sz w:val="24"/>
+          <w:szCs w:val="24"/>
+        </w:rPr>
+      </w:pPr>
+    </w:p>
+    <w:p>
+      <w:pPr>
+        <w:rPr>
+          <w:b/>
+          <w:sz w:val="24"/>
+          <w:szCs w:val="24"/>
+        </w:rPr>
+      </w:pPr>
+    </w:p>
+    <w:p>
+      <w:pPr>
+        <w:rPr>
+          <w:b/>
+          <w:sz w:val="24"/>
+          <w:szCs w:val="24"/>
+        </w:rPr>
+      </w:pPr>
+    </w:p>
+    <w:p>
+      <w:pPr>
+        <w:rPr>
+          <w:b/>
+          <w:sz w:val="24"/>
+          <w:szCs w:val="24"/>
+        </w:rPr>
+      </w:pPr>
+    </w:p>
+    <w:p>
+      <w:pPr>
+        <w:rPr>
+          <w:b/>
+          <w:sz w:val="24"/>
+          <w:szCs w:val="24"/>
+        </w:rPr>
+      </w:pPr>
+    </w:p>
+    <w:p>
+      <w:pPr>
+        <w:rPr>
+          <w:b/>
+          <w:sz w:val="24"/>
+          <w:szCs w:val="24"/>
+        </w:rPr>
+      </w:pPr>
+    </w:p>
+    <w:p>
+      <w:pPr>
+        <w:rPr>
+          <w:b/>
+          <w:sz w:val="24"/>
+          <w:szCs w:val="24"/>
+        </w:rPr>
+      </w:pPr>
+    </w:p>
+    <w:p>
+      <w:pPr>
+        <w:rPr>
+          <w:b/>
+          <w:sz w:val="24"/>
+          <w:szCs w:val="24"/>
+        </w:rPr>
+      </w:pPr>
+    </w:p>
+    <w:p>
+      <w:pPr>
+        <w:rPr>
+          <w:b/>
+          <w:sz w:val="24"/>
+          <w:szCs w:val="24"/>
+        </w:rPr>
+      </w:pPr>
+    </w:p>
+    <w:p>
+      <w:pPr>
+        <w:rPr>
+          <w:b/>
+          <w:sz w:val="24"/>
+          <w:szCs w:val="24"/>
+        </w:rPr>
+      </w:pPr>
+    </w:p>
+    <w:p>
+      <w:pPr>
+        <w:rPr>
+          <w:b/>
+          <w:sz w:val="24"/>
+          <w:szCs w:val="24"/>
+        </w:rPr>
+      </w:pPr>
+    </w:p>
+    <w:p>
+      <w:pPr>
+        <w:rPr>
+          <w:b/>
+          <w:sz w:val="24"/>
+          <w:szCs w:val="24"/>
+        </w:rPr>
+      </w:pPr>
+    </w:p>
+    <w:p>
+      <w:pPr>
+        <w:rPr>
+          <w:b/>
+          <w:sz w:val="24"/>
+          <w:szCs w:val="24"/>
+        </w:rPr>
+      </w:pPr>
+    </w:p>
+    <w:p>
+      <w:pPr>
+        <w:rPr>
+          <w:b/>
+          <w:sz w:val="24"/>
+          <w:szCs w:val="24"/>
+        </w:rPr>
+      </w:pPr>
+    </w:p>
+    <w:p>
+      <w:pPr>
+        <w:rPr>
+          <w:b/>
+          <w:sz w:val="24"/>
+          <w:szCs w:val="24"/>
+        </w:rPr>
+      </w:pPr>
+    </w:p>
+    <w:p>
+      <w:pPr>
+        <w:rPr>
+          <w:b/>
+          <w:sz w:val="24"/>
+          <w:szCs w:val="24"/>
+        </w:rPr>
+      </w:pPr>
+    </w:p>
+    <w:p>
+      <w:pPr>
+        <w:rPr>
+          <w:b/>
+          <w:sz w:val="24"/>
+          <w:szCs w:val="24"/>
+        </w:rPr>
+      </w:pPr>
+      <w:r>
+        <w:rPr>
+          <w:b/>
+          <w:sz w:val="24"/>
+          <w:szCs w:val="24"/>
+        </w:rPr>
+        <w:lastRenderedPageBreak/>
+        <w:t>Product Backlog</w:t>
+      </w:r>
+    </w:p>
+    <w:p>
+      <w:r>
+        <w:t>El listado de</w:t>
+      </w:r>
+      <w:r>
+        <w:t xml:space="preserve"> Requisitos especificados por el cliente </w:t>
+      </w:r>
+      <w:r>
+        <w:t xml:space="preserve">y que conforman la Pila de Producto </w:t>
+      </w:r>
+      <w:r>
+        <w:t>se detallan a continuación:</w:t>
       </w:r>
     </w:p>
     <w:p>
@@ -126,13 +684,7 @@
         <w:spacing w:after="0" w:line="240" w:lineRule="auto"/>
       </w:pPr>
       <w:r>
-        <w:t xml:space="preserve">Sprint 1: </w:t>
-      </w:r>
-      <w:r>
-        <w:t>Administración</w:t>
-      </w:r>
-      <w:r>
-        <w:t xml:space="preserve"> Seguridad</w:t>
+        <w:t>Administración Seguridad</w:t>
       </w:r>
     </w:p>
     <w:p>
@@ -145,16 +697,7 @@
         <w:spacing w:after="0" w:line="240" w:lineRule="auto"/>
       </w:pPr>
       <w:r>
-        <w:t>Sprint 2: Parametrización</w:t>
-      </w:r>
-      <w:r>
-        <w:t xml:space="preserve"> &lt;Vencimientos</w:t>
-      </w:r>
-      <w:r>
-        <w:t>&gt;</w:t>
-      </w:r>
-      <w:r>
-        <w:t xml:space="preserve"> &lt;Tasas&gt;</w:t>
+        <w:t>Parametrización &lt;Vencimientos&gt; &lt;Tasas&gt;</w:t>
       </w:r>
     </w:p>
     <w:p>
@@ -166,15 +709,6 @@
         </w:numPr>
         <w:spacing w:after="0" w:line="240" w:lineRule="auto"/>
       </w:pPr>
-      <w:r>
-        <w:t>Sp</w:t>
-      </w:r>
-      <w:r>
-        <w:t>rint 3</w:t>
-      </w:r>
-      <w:r>
-        <w:t xml:space="preserve">: </w:t>
-      </w:r>
       <w:r>
         <w:t>Administración de Afiliados</w:t>
       </w:r>
@@ -191,12 +725,6 @@
         <w:jc w:val="both"/>
       </w:pPr>
       <w:r>
-        <w:t>Sprint 4</w:t>
-      </w:r>
-      <w:r>
-        <w:t xml:space="preserve">: </w:t>
-      </w:r>
-      <w:r>
         <w:t xml:space="preserve">Gestión de Cuotas (Deuda) por Afiliados: Eximición – Juicio – </w:t>
       </w:r>
     </w:p>
@@ -212,9 +740,6 @@
         <w:jc w:val="both"/>
       </w:pPr>
       <w:r>
-        <w:t xml:space="preserve">Sprint 5: </w:t>
-      </w:r>
-      <w:r>
         <w:t>Estados de Afiliados (Legajos).</w:t>
       </w:r>
     </w:p>
@@ -230,9 +755,6 @@
         <w:jc w:val="both"/>
       </w:pPr>
       <w:r>
-        <w:t xml:space="preserve">Sprint 6: </w:t>
-      </w:r>
-      <w:r>
         <w:t xml:space="preserve">Emisión masiva de cuotas. </w:t>
       </w:r>
     </w:p>
@@ -248,9 +770,6 @@
         <w:jc w:val="both"/>
       </w:pPr>
       <w:r>
-        <w:t xml:space="preserve">Sprint 7: </w:t>
-      </w:r>
-      <w:r>
         <w:t>Emisión individual de cuotas.</w:t>
       </w:r>
     </w:p>
@@ -266,9 +785,6 @@
         <w:jc w:val="both"/>
       </w:pPr>
       <w:r>
-        <w:t xml:space="preserve">Sprint 8: </w:t>
-      </w:r>
-      <w:r>
         <w:t>Impresión de Boletas de pago: Masiva e Individual.</w:t>
       </w:r>
     </w:p>
@@ -284,9 +800,6 @@
         <w:jc w:val="both"/>
       </w:pPr>
       <w:r>
-        <w:t xml:space="preserve">Sprint 9: </w:t>
-      </w:r>
-      <w:r>
         <w:t>Generación e Impresión de Boletas de pago atrasadas.</w:t>
       </w:r>
     </w:p>
@@ -302,18 +815,7 @@
         <w:jc w:val="both"/>
       </w:pPr>
       <w:r>
-        <w:t xml:space="preserve">Sprint 10: </w:t>
-      </w:r>
-      <w:r>
-        <w:t xml:space="preserve">Emisión de facturas para entidad recaudadora: Red </w:t>
-      </w:r>
-      <w:proofErr w:type="spellStart"/>
-      <w:r>
-        <w:t>Banelco</w:t>
-      </w:r>
-      <w:proofErr w:type="spellEnd"/>
-      <w:r>
-        <w:t xml:space="preserve"> – Red Link.</w:t>
+        <w:t>Emisión de facturas para entidad recaudadora: Red Banelco – Red Link.</w:t>
       </w:r>
     </w:p>
     <w:p>
@@ -328,9 +830,6 @@
         <w:jc w:val="both"/>
       </w:pPr>
       <w:r>
-        <w:t xml:space="preserve">Sprint 11: </w:t>
-      </w:r>
-      <w:r>
         <w:t>Gestión de Cobros: Automático y Manual.</w:t>
       </w:r>
     </w:p>
@@ -346,9 +845,6 @@
         <w:jc w:val="both"/>
       </w:pPr>
       <w:r>
-        <w:t xml:space="preserve">Sprint 12: </w:t>
-      </w:r>
-      <w:r>
         <w:t>Gestión de Préstamos: Entrega de préstamos y acreditación automática de pagos.</w:t>
       </w:r>
     </w:p>
@@ -364,446 +860,271 @@
         <w:jc w:val="both"/>
       </w:pPr>
       <w:r>
-        <w:t xml:space="preserve">Sprint 13: </w:t>
-      </w:r>
-      <w:r>
-        <w:t>Informes</w:t>
-      </w:r>
+        <w:t>Informes: Estado de cuenta (Aportes pagados o pendientes), Estado de deuda a la fecha, Estado de deuda pendiente de judiciales a la fecha.</w:t>
+      </w:r>
+    </w:p>
+    <w:p>
+      <w:pPr>
+        <w:rPr>
+          <w:b/>
+          <w:sz w:val="24"/>
+          <w:szCs w:val="24"/>
+        </w:rPr>
+      </w:pPr>
+    </w:p>
+    <w:p>
+      <w:r>
+        <w:rPr>
+          <w:b/>
+          <w:sz w:val="24"/>
+          <w:szCs w:val="24"/>
+        </w:rPr>
+        <w:t>Pila del Sprint</w:t>
+      </w:r>
+    </w:p>
+    <w:p>
+      <w:r>
+        <w:t>Durante la iteración inicial o Sprint 0 se plantea la definición de todas las funcionalidades que comprenderán el desarrollo total del producto definido en los  13 Sprint.</w:t>
+      </w:r>
+    </w:p>
+    <w:p>
+      <w:pPr>
+        <w:spacing w:after="0" w:line="240" w:lineRule="auto"/>
+      </w:pPr>
     </w:p>
     <w:p>
       <w:pPr>
         <w:pStyle w:val="Prrafodelista"/>
+        <w:numPr>
+          <w:ilvl w:val="0"/>
+          <w:numId w:val="1"/>
+        </w:numPr>
         <w:spacing w:after="0" w:line="240" w:lineRule="auto"/>
       </w:pPr>
+      <w:r>
+        <w:t>Sprint 1: Administración Seguridad</w:t>
+      </w:r>
     </w:p>
     <w:p>
       <w:pPr>
         <w:pStyle w:val="Prrafodelista"/>
+        <w:numPr>
+          <w:ilvl w:val="0"/>
+          <w:numId w:val="1"/>
+        </w:numPr>
         <w:spacing w:after="0" w:line="240" w:lineRule="auto"/>
       </w:pPr>
-    </w:p>
-    <w:p>
-      <w:pPr>
+      <w:r>
+        <w:t>Sprint 2: Parametrización &lt;Vencimientos&gt; &lt;Tasas&gt;</w:t>
+      </w:r>
+    </w:p>
+    <w:p>
+      <w:pPr>
+        <w:pStyle w:val="Prrafodelista"/>
+        <w:numPr>
+          <w:ilvl w:val="0"/>
+          <w:numId w:val="1"/>
+        </w:numPr>
+        <w:spacing w:after="0" w:line="240" w:lineRule="auto"/>
+      </w:pPr>
+      <w:r>
+        <w:t>Sprint 3: Administración de Afiliados</w:t>
+      </w:r>
+    </w:p>
+    <w:p>
+      <w:pPr>
+        <w:numPr>
+          <w:ilvl w:val="0"/>
+          <w:numId w:val="5"/>
+        </w:numPr>
         <w:spacing w:after="0"/>
-      </w:pPr>
-    </w:p>
-    <w:p>
-      <w:pPr>
+        <w:ind w:hanging="359"/>
+        <w:contextualSpacing/>
+        <w:jc w:val="both"/>
+      </w:pPr>
+      <w:r>
+        <w:t xml:space="preserve">Sprint 4: </w:t>
+      </w:r>
+      <w:r>
+        <w:t>Estado</w:t>
+      </w:r>
+      <w:r>
+        <w:t xml:space="preserve"> de Cuotas (Deuda) por Afiliados: Eximición – Juicio – </w:t>
+      </w:r>
+    </w:p>
+    <w:p>
+      <w:pPr>
+        <w:numPr>
+          <w:ilvl w:val="0"/>
+          <w:numId w:val="5"/>
+        </w:numPr>
         <w:spacing w:after="0"/>
-        <w:rPr>
-          <w:b/>
-        </w:rPr>
-      </w:pPr>
-      <w:r>
-        <w:rPr>
-          <w:b/>
-        </w:rPr>
-        <w:t>Sprint 1 &lt;&lt; Administración Seguridad &gt;&gt;</w:t>
-      </w:r>
-    </w:p>
-    <w:p>
-      <w:pPr>
+        <w:ind w:hanging="359"/>
+        <w:contextualSpacing/>
+        <w:jc w:val="both"/>
+      </w:pPr>
+      <w:r>
+        <w:t>Sprint 5: Estados de Afiliados (Legajos).</w:t>
+      </w:r>
+    </w:p>
+    <w:p>
+      <w:pPr>
+        <w:numPr>
+          <w:ilvl w:val="0"/>
+          <w:numId w:val="5"/>
+        </w:numPr>
         <w:spacing w:after="0"/>
-      </w:pPr>
-      <w:r>
-        <w:t xml:space="preserve">Modulo </w:t>
-      </w:r>
-      <w:r>
-        <w:t>Seguridad</w:t>
-      </w:r>
-    </w:p>
-    <w:p>
-      <w:pPr>
-        <w:spacing w:after="0" w:line="240" w:lineRule="auto"/>
-      </w:pPr>
-      <w:r>
-        <w:t>Roles de Usuarios</w:t>
-      </w:r>
-    </w:p>
-    <w:p>
-      <w:pPr>
-        <w:spacing w:after="0" w:line="240" w:lineRule="auto"/>
-      </w:pPr>
-      <w:r>
-        <w:t>Administración de usuarios</w:t>
-      </w:r>
-    </w:p>
-    <w:p>
-      <w:pPr>
+        <w:ind w:hanging="359"/>
+        <w:contextualSpacing/>
+        <w:jc w:val="both"/>
+      </w:pPr>
+      <w:r>
+        <w:t xml:space="preserve">Sprint 6: Emisión masiva de cuotas. </w:t>
+      </w:r>
+    </w:p>
+    <w:p>
+      <w:pPr>
+        <w:numPr>
+          <w:ilvl w:val="0"/>
+          <w:numId w:val="5"/>
+        </w:numPr>
         <w:spacing w:after="0"/>
-      </w:pPr>
-    </w:p>
-    <w:p>
-      <w:pPr>
+        <w:ind w:hanging="359"/>
+        <w:contextualSpacing/>
+        <w:jc w:val="both"/>
+      </w:pPr>
+      <w:r>
+        <w:t>Sprint 7: Emisión individual de cuotas.</w:t>
+      </w:r>
+    </w:p>
+    <w:p>
+      <w:pPr>
+        <w:numPr>
+          <w:ilvl w:val="0"/>
+          <w:numId w:val="5"/>
+        </w:numPr>
         <w:spacing w:after="0"/>
-        <w:rPr>
-          <w:b/>
-        </w:rPr>
-      </w:pPr>
-      <w:r>
-        <w:rPr>
-          <w:b/>
-        </w:rPr>
-        <w:t>Sprint 2 &lt;&lt;</w:t>
-      </w:r>
-      <w:r>
-        <w:rPr>
-          <w:b/>
-        </w:rPr>
-        <w:t xml:space="preserve"> </w:t>
-      </w:r>
-      <w:r>
-        <w:rPr>
-          <w:b/>
-        </w:rPr>
-        <w:t>Parametrizació</w:t>
-      </w:r>
-      <w:r>
-        <w:rPr>
-          <w:b/>
-        </w:rPr>
-        <w:t>n</w:t>
-      </w:r>
-      <w:r>
-        <w:rPr>
-          <w:b/>
-        </w:rPr>
-        <w:t>&gt;</w:t>
-      </w:r>
-      <w:r>
-        <w:rPr>
-          <w:b/>
-        </w:rPr>
-        <w:t xml:space="preserve"> </w:t>
-      </w:r>
-      <w:r>
-        <w:rPr>
-          <w:b/>
-        </w:rPr>
-        <w:t>&gt;</w:t>
-      </w:r>
-    </w:p>
-    <w:p>
-      <w:pPr>
-        <w:spacing w:after="0" w:line="240" w:lineRule="auto"/>
-      </w:pPr>
-      <w:r>
-        <w:t>Vencimientos &lt;Histórico de Vencimientos generados a partir de la Emisión Masiva de Cuotas</w:t>
-      </w:r>
-      <w:r>
-        <w:t xml:space="preserve">. Se muestra </w:t>
-      </w:r>
-      <w:r>
-        <w:t xml:space="preserve"> por cada mes, su fecha de</w:t>
-      </w:r>
-      <w:r>
-        <w:t xml:space="preserve"> vencimiento 1 y 2 y aportes según categoría 1, </w:t>
-      </w:r>
-      <w:r>
-        <w:t>2</w:t>
-      </w:r>
-      <w:r>
-        <w:t>, 3 y 4</w:t>
-      </w:r>
-      <w:r>
-        <w:t>&gt;</w:t>
-      </w:r>
-    </w:p>
-    <w:p>
-      <w:pPr>
-        <w:spacing w:after="0" w:line="240" w:lineRule="auto"/>
-      </w:pPr>
-    </w:p>
-    <w:p>
-      <w:pPr>
-        <w:spacing w:after="0" w:line="240" w:lineRule="auto"/>
-      </w:pPr>
-      <w:r>
-        <w:t xml:space="preserve"> </w:t>
-      </w:r>
-      <w:r>
-        <w:t>Tasas</w:t>
-      </w:r>
-      <w:r>
-        <w:t xml:space="preserve"> </w:t>
-      </w:r>
-      <w:r>
-        <w:t>Interés&lt;Histórico de Intereses</w:t>
-      </w:r>
-      <w:r>
-        <w:t xml:space="preserve"> generados</w:t>
-      </w:r>
-      <w:r>
-        <w:t xml:space="preserve">. Se muestra  por cada mes, la tasa de CIP y Banco </w:t>
-      </w:r>
-      <w:r>
-        <w:t>Nación</w:t>
-      </w:r>
-      <w:r>
-        <w:t>&gt;</w:t>
-      </w:r>
-    </w:p>
-    <w:p>
-      <w:pPr>
+        <w:ind w:hanging="359"/>
+        <w:contextualSpacing/>
+        <w:jc w:val="both"/>
+      </w:pPr>
+      <w:r>
+        <w:t>Sprint 8: Impresión de Boletas de pago: Masiva e Individual.</w:t>
+      </w:r>
+    </w:p>
+    <w:p>
+      <w:pPr>
+        <w:numPr>
+          <w:ilvl w:val="0"/>
+          <w:numId w:val="5"/>
+        </w:numPr>
         <w:spacing w:after="0"/>
-      </w:pPr>
-    </w:p>
-    <w:p>
-      <w:pPr>
+        <w:ind w:hanging="359"/>
+        <w:contextualSpacing/>
+        <w:jc w:val="both"/>
+      </w:pPr>
+      <w:r>
+        <w:t>Sprint 9: Generación e Impresión de Boletas de pago atrasadas.</w:t>
+      </w:r>
+    </w:p>
+    <w:p>
+      <w:pPr>
+        <w:numPr>
+          <w:ilvl w:val="0"/>
+          <w:numId w:val="5"/>
+        </w:numPr>
         <w:spacing w:after="0"/>
-        <w:rPr>
-          <w:b/>
-        </w:rPr>
-      </w:pPr>
-      <w:r>
-        <w:rPr>
-          <w:b/>
-        </w:rPr>
-        <w:t>Sprint 3</w:t>
-      </w:r>
-      <w:r>
-        <w:rPr>
-          <w:b/>
-        </w:rPr>
-        <w:t xml:space="preserve"> &lt;&lt;</w:t>
-      </w:r>
-      <w:r>
-        <w:rPr>
-          <w:b/>
-        </w:rPr>
-        <w:t xml:space="preserve">Gestión </w:t>
-      </w:r>
-      <w:r>
-        <w:rPr>
-          <w:b/>
-        </w:rPr>
-        <w:t>Afiliados</w:t>
-      </w:r>
-      <w:r>
-        <w:rPr>
-          <w:b/>
-        </w:rPr>
-        <w:t>&gt;</w:t>
-      </w:r>
-      <w:r>
-        <w:rPr>
-          <w:b/>
-        </w:rPr>
-        <w:t xml:space="preserve"> </w:t>
-      </w:r>
-      <w:r>
-        <w:rPr>
-          <w:b/>
-        </w:rPr>
-        <w:t>&gt;</w:t>
-      </w:r>
-    </w:p>
-    <w:p>
-      <w:pPr>
+        <w:ind w:hanging="359"/>
+        <w:contextualSpacing/>
+        <w:jc w:val="both"/>
+      </w:pPr>
+      <w:r>
+        <w:t>Sprint 10: Emisión de facturas para entidad recaudadora: Red Banelco – Red Link.</w:t>
+      </w:r>
+    </w:p>
+    <w:p>
+      <w:pPr>
+        <w:numPr>
+          <w:ilvl w:val="0"/>
+          <w:numId w:val="5"/>
+        </w:numPr>
         <w:spacing w:after="0"/>
-      </w:pPr>
-      <w:r>
-        <w:t>CRUD [</w:t>
-      </w:r>
-      <w:proofErr w:type="spellStart"/>
-      <w:r>
-        <w:t>Create</w:t>
-      </w:r>
-      <w:proofErr w:type="spellEnd"/>
-      <w:r>
-        <w:t xml:space="preserve">, </w:t>
-      </w:r>
-      <w:proofErr w:type="spellStart"/>
-      <w:r>
-        <w:t>Read</w:t>
-      </w:r>
-      <w:proofErr w:type="spellEnd"/>
-      <w:r>
-        <w:t xml:space="preserve">, </w:t>
-      </w:r>
-      <w:proofErr w:type="spellStart"/>
-      <w:r>
-        <w:t>Update</w:t>
-      </w:r>
-      <w:proofErr w:type="spellEnd"/>
-      <w:r>
-        <w:t xml:space="preserve"> and </w:t>
-      </w:r>
-      <w:proofErr w:type="spellStart"/>
-      <w:r>
-        <w:t>Delete</w:t>
-      </w:r>
-      <w:proofErr w:type="spellEnd"/>
-      <w:r>
-        <w:t>] Afiliados</w:t>
-      </w:r>
-    </w:p>
-    <w:p>
-      <w:pPr>
+        <w:ind w:hanging="359"/>
+        <w:contextualSpacing/>
+        <w:jc w:val="both"/>
+      </w:pPr>
+      <w:r>
+        <w:t>Sprint 11: Gestión de Cobros: Automático y Manual.</w:t>
+      </w:r>
+    </w:p>
+    <w:p>
+      <w:pPr>
+        <w:numPr>
+          <w:ilvl w:val="0"/>
+          <w:numId w:val="5"/>
+        </w:numPr>
         <w:spacing w:after="0"/>
-      </w:pPr>
-    </w:p>
-    <w:p>
-      <w:pPr>
+        <w:ind w:hanging="359"/>
+        <w:contextualSpacing/>
+        <w:jc w:val="both"/>
+      </w:pPr>
+      <w:r>
+        <w:t>Sprint 12: Gestión de Préstamos: Entrega de préstamos y acreditación automática de pagos.</w:t>
+      </w:r>
+    </w:p>
+    <w:p>
+      <w:pPr>
+        <w:numPr>
+          <w:ilvl w:val="0"/>
+          <w:numId w:val="5"/>
+        </w:numPr>
         <w:spacing w:after="0"/>
-        <w:rPr>
-          <w:b/>
-          <w:highlight w:val="yellow"/>
-        </w:rPr>
-      </w:pPr>
-      <w:r>
-        <w:rPr>
-          <w:b/>
-          <w:highlight w:val="yellow"/>
-        </w:rPr>
-        <w:t xml:space="preserve">Sprint 4 &lt;&lt; </w:t>
-      </w:r>
-      <w:r>
-        <w:rPr>
-          <w:b/>
-          <w:highlight w:val="yellow"/>
-        </w:rPr>
-        <w:t>Cuotas</w:t>
-      </w:r>
-      <w:r>
-        <w:rPr>
-          <w:b/>
-          <w:highlight w:val="yellow"/>
-        </w:rPr>
-        <w:t>&gt;&gt;</w:t>
+        <w:ind w:hanging="359"/>
+        <w:contextualSpacing/>
+        <w:jc w:val="both"/>
+      </w:pPr>
+      <w:r>
+        <w:t>Sprint 13: Informes</w:t>
       </w:r>
     </w:p>
     <w:p>
       <w:pPr>
         <w:spacing w:after="0"/>
-        <w:rPr>
-          <w:highlight w:val="yellow"/>
-        </w:rPr>
       </w:pPr>
     </w:p>
     <w:p>
       <w:pPr>
         <w:spacing w:after="0"/>
-        <w:rPr>
-          <w:b/>
-        </w:rPr>
-      </w:pPr>
-      <w:r>
-        <w:rPr>
-          <w:b/>
-          <w:highlight w:val="yellow"/>
-        </w:rPr>
-        <w:t>Sprint 5 &lt;&lt;Legajos&gt;</w:t>
-      </w:r>
-      <w:r>
-        <w:rPr>
-          <w:b/>
-          <w:highlight w:val="yellow"/>
-        </w:rPr>
-        <w:t>&gt;</w:t>
-      </w:r>
+      </w:pPr>
     </w:p>
     <w:p>
       <w:pPr>
         <w:spacing w:after="0"/>
-        <w:rPr>
-          <w:b/>
-        </w:rPr>
       </w:pPr>
     </w:p>
     <w:p>
       <w:pPr>
         <w:spacing w:after="0"/>
-        <w:rPr>
-          <w:b/>
-        </w:rPr>
-      </w:pPr>
-      <w:r>
-        <w:rPr>
-          <w:b/>
-        </w:rPr>
-        <w:t>Sprint 6 &lt;&lt;</w:t>
-      </w:r>
-      <w:r>
-        <w:rPr>
-          <w:b/>
-        </w:rPr>
-        <w:t xml:space="preserve"> Emisión Masiva </w:t>
-      </w:r>
-      <w:r>
-        <w:rPr>
-          <w:b/>
-        </w:rPr>
-        <w:t>Cuotas</w:t>
-      </w:r>
-      <w:r>
-        <w:rPr>
-          <w:b/>
-        </w:rPr>
-        <w:t xml:space="preserve"> </w:t>
-      </w:r>
-      <w:r>
-        <w:rPr>
-          <w:b/>
-        </w:rPr>
-        <w:t>&gt;</w:t>
-      </w:r>
-      <w:r>
-        <w:rPr>
-          <w:b/>
-        </w:rPr>
-        <w:t>&gt;</w:t>
-      </w:r>
+      </w:pPr>
     </w:p>
     <w:p>
       <w:pPr>
         <w:spacing w:after="0"/>
       </w:pPr>
-      <w:r>
-        <w:t>Emisión Masiva Cuotas</w:t>
-      </w:r>
     </w:p>
     <w:p>
       <w:pPr>
         <w:spacing w:after="0"/>
       </w:pPr>
-      <w:r>
-        <w:t>Impresión Masiva Cuotas</w:t>
-      </w:r>
     </w:p>
     <w:p>
       <w:pPr>
         <w:spacing w:after="0"/>
       </w:pPr>
-      <w:r>
-        <w:lastRenderedPageBreak/>
-        <w:t>Impresión Individual Cuotas</w:t>
-      </w:r>
-    </w:p>
-    <w:p>
-      <w:pPr>
-        <w:spacing w:after="0"/>
-        <w:rPr>
-          <w:b/>
-        </w:rPr>
-      </w:pPr>
-    </w:p>
-    <w:p>
-      <w:pPr>
-        <w:spacing w:after="0"/>
-        <w:rPr>
-          <w:b/>
-        </w:rPr>
-      </w:pPr>
-    </w:p>
-    <w:p/>
-    <w:p/>
-    <w:p/>
-    <w:p>
-      <w:pPr>
-        <w:spacing w:after="0"/>
-        <w:rPr>
-          <w:b/>
+    </w:p>
+    <w:p>
+      <w:pPr>
+        <w:rPr>
           <w:sz w:val="28"/>
           <w:szCs w:val="28"/>
         </w:rPr>
@@ -814,34 +1135,2014 @@
           <w:sz w:val="28"/>
           <w:szCs w:val="28"/>
         </w:rPr>
-        <w:t xml:space="preserve">Sprint </w:t>
-      </w:r>
-      <w:r>
+        <w:lastRenderedPageBreak/>
+        <w:t>Sprint en detalle</w:t>
+      </w:r>
+    </w:p>
+    <w:p>
+      <w:pPr>
+        <w:spacing w:after="0" w:line="240" w:lineRule="auto"/>
+        <w:rPr>
+          <w:b/>
+        </w:rPr>
+      </w:pPr>
+      <w:r>
+        <w:rPr>
+          <w:b/>
+        </w:rPr>
+        <w:t>Sprint 1 &lt;&lt; Administración Seguridad &gt;&gt;</w:t>
+      </w:r>
+    </w:p>
+    <w:p>
+      <w:pPr>
+        <w:spacing w:after="0" w:line="240" w:lineRule="auto"/>
+        <w:rPr>
+          <w:b/>
+        </w:rPr>
+      </w:pPr>
+      <w:r>
+        <w:rPr>
+          <w:b/>
+        </w:rPr>
+        <w:t>Historias de Usuarios</w:t>
+      </w:r>
+      <w:r>
+        <w:rPr>
+          <w:b/>
+        </w:rPr>
+        <w:t xml:space="preserve"> (3)</w:t>
+      </w:r>
+      <w:r>
+        <w:rPr>
+          <w:b/>
+        </w:rPr>
+        <w:t>:</w:t>
+      </w:r>
+    </w:p>
+    <w:p>
+      <w:pPr>
+        <w:spacing w:after="0"/>
+      </w:pPr>
+    </w:p>
+    <w:tbl>
+      <w:tblPr>
+        <w:tblStyle w:val="Tablaconcuadrcula"/>
+        <w:tblW w:w="0" w:type="auto"/>
+        <w:tblLook w:val="04A0"/>
+      </w:tblPr>
+      <w:tblGrid>
+        <w:gridCol w:w="1384"/>
+        <w:gridCol w:w="8677"/>
+      </w:tblGrid>
+      <w:tr>
+        <w:tc>
+          <w:tcPr>
+            <w:tcW w:w="1384" w:type="dxa"/>
+          </w:tcPr>
+          <w:p>
+            <w:pPr>
+              <w:jc w:val="center"/>
+              <w:rPr>
+                <w:b/>
+                <w:sz w:val="18"/>
+                <w:szCs w:val="18"/>
+              </w:rPr>
+            </w:pPr>
+            <w:r>
+              <w:rPr>
+                <w:b/>
+                <w:sz w:val="18"/>
+                <w:szCs w:val="18"/>
+              </w:rPr>
+              <w:t>User Stories ID</w:t>
+            </w:r>
+          </w:p>
+        </w:tc>
+        <w:tc>
+          <w:tcPr>
+            <w:tcW w:w="8677" w:type="dxa"/>
+          </w:tcPr>
+          <w:p>
+            <w:pPr>
+              <w:rPr>
+                <w:b/>
+                <w:sz w:val="18"/>
+                <w:szCs w:val="18"/>
+              </w:rPr>
+            </w:pPr>
+            <w:r>
+              <w:rPr>
+                <w:b/>
+                <w:sz w:val="18"/>
+                <w:szCs w:val="18"/>
+              </w:rPr>
+              <w:t>Descripción</w:t>
+            </w:r>
+          </w:p>
+        </w:tc>
+      </w:tr>
+      <w:tr>
+        <w:tc>
+          <w:tcPr>
+            <w:tcW w:w="1384" w:type="dxa"/>
+          </w:tcPr>
+          <w:p>
+            <w:pPr>
+              <w:jc w:val="center"/>
+              <w:rPr>
+                <w:b/>
+              </w:rPr>
+            </w:pPr>
+            <w:r>
+              <w:rPr>
+                <w:b/>
+              </w:rPr>
+              <w:t>US-001</w:t>
+            </w:r>
+          </w:p>
+        </w:tc>
+        <w:tc>
+          <w:tcPr>
+            <w:tcW w:w="8677" w:type="dxa"/>
+          </w:tcPr>
+          <w:p>
+            <w:r>
+              <w:t xml:space="preserve">Como Usuario </w:t>
+            </w:r>
+            <w:r>
+              <w:rPr>
+                <w:b/>
+              </w:rPr>
+              <w:t>Consulta/Operador/Auditor</w:t>
+            </w:r>
+            <w:r>
+              <w:t xml:space="preserve"> necesito acceder con login y password </w:t>
+            </w:r>
+            <w:r>
+              <w:t>para hacer Consultas, Impresión de boletas, Modificación datos email y teléfono de afiliados.</w:t>
+            </w:r>
+          </w:p>
+        </w:tc>
+      </w:tr>
+      <w:tr>
+        <w:tc>
+          <w:tcPr>
+            <w:tcW w:w="1384" w:type="dxa"/>
+          </w:tcPr>
+          <w:p>
+            <w:pPr>
+              <w:jc w:val="center"/>
+              <w:rPr>
+                <w:b/>
+              </w:rPr>
+            </w:pPr>
+            <w:r>
+              <w:rPr>
+                <w:b/>
+              </w:rPr>
+              <w:t>US-002</w:t>
+            </w:r>
+          </w:p>
+        </w:tc>
+        <w:tc>
+          <w:tcPr>
+            <w:tcW w:w="8677" w:type="dxa"/>
+          </w:tcPr>
+          <w:p>
+            <w:r>
+              <w:t xml:space="preserve">Como Usuario </w:t>
+            </w:r>
+            <w:r>
+              <w:rPr>
+                <w:b/>
+              </w:rPr>
+              <w:t>Operador/Auditor</w:t>
+            </w:r>
+            <w:r>
+              <w:t xml:space="preserve"> </w:t>
+            </w:r>
+            <w:r>
+              <w:t>necesito acceder con login y password para hacer Cargas de Pagos, Altas Afiliados, Modificaciones generales, Bajas, Eximiciones.</w:t>
+            </w:r>
+          </w:p>
+        </w:tc>
+      </w:tr>
+      <w:tr>
+        <w:tc>
+          <w:tcPr>
+            <w:tcW w:w="1384" w:type="dxa"/>
+          </w:tcPr>
+          <w:p>
+            <w:pPr>
+              <w:jc w:val="center"/>
+              <w:rPr>
+                <w:b/>
+              </w:rPr>
+            </w:pPr>
+            <w:r>
+              <w:rPr>
+                <w:b/>
+              </w:rPr>
+              <w:t>US-003</w:t>
+            </w:r>
+          </w:p>
+        </w:tc>
+        <w:tc>
+          <w:tcPr>
+            <w:tcW w:w="8677" w:type="dxa"/>
+          </w:tcPr>
+          <w:p>
+            <w:pPr>
+              <w:tabs>
+                <w:tab w:val="left" w:pos="3156"/>
+              </w:tabs>
+            </w:pPr>
+            <w:r>
+              <w:t xml:space="preserve">Como Usuario </w:t>
+            </w:r>
+            <w:r>
+              <w:rPr>
+                <w:b/>
+              </w:rPr>
+              <w:t>Auditor</w:t>
+            </w:r>
+            <w:r>
+              <w:t xml:space="preserve"> necesito acceder con login y password </w:t>
+            </w:r>
+            <w:r>
+              <w:t xml:space="preserve">para Gestión </w:t>
+            </w:r>
+            <w:r>
+              <w:t>de Juicios.</w:t>
+            </w:r>
+          </w:p>
+        </w:tc>
+      </w:tr>
+    </w:tbl>
+    <w:p>
+      <w:pPr>
+        <w:spacing w:after="0"/>
+      </w:pPr>
+    </w:p>
+    <w:p>
+      <w:pPr>
+        <w:spacing w:after="0"/>
+        <w:rPr>
+          <w:b/>
+        </w:rPr>
+      </w:pPr>
+      <w:r>
+        <w:rPr>
+          <w:b/>
+        </w:rPr>
+        <w:t>Sprint 2 &lt;&lt;</w:t>
+      </w:r>
+      <w:r>
+        <w:rPr>
+          <w:b/>
+        </w:rPr>
+        <w:t xml:space="preserve"> </w:t>
+      </w:r>
+      <w:r>
+        <w:rPr>
+          <w:b/>
+        </w:rPr>
+        <w:t>Parametrizació</w:t>
+      </w:r>
+      <w:r>
+        <w:rPr>
+          <w:b/>
+        </w:rPr>
+        <w:t>n</w:t>
+      </w:r>
+      <w:r>
+        <w:rPr>
+          <w:b/>
+        </w:rPr>
+        <w:t>&gt;</w:t>
+      </w:r>
+      <w:r>
+        <w:rPr>
+          <w:b/>
+        </w:rPr>
+        <w:t xml:space="preserve"> </w:t>
+      </w:r>
+      <w:r>
+        <w:rPr>
+          <w:b/>
+        </w:rPr>
+        <w:t>&gt;</w:t>
+      </w:r>
+    </w:p>
+    <w:p>
+      <w:pPr>
+        <w:spacing w:after="0" w:line="240" w:lineRule="auto"/>
+        <w:rPr>
+          <w:b/>
+        </w:rPr>
+      </w:pPr>
+      <w:r>
+        <w:rPr>
+          <w:b/>
+        </w:rPr>
+        <w:t>Historias de Usuarios</w:t>
+      </w:r>
+      <w:r>
+        <w:rPr>
+          <w:b/>
+        </w:rPr>
+        <w:t xml:space="preserve"> (2)</w:t>
+      </w:r>
+      <w:r>
+        <w:rPr>
+          <w:b/>
+        </w:rPr>
+        <w:t>:</w:t>
+      </w:r>
+    </w:p>
+    <w:p>
+      <w:pPr>
+        <w:spacing w:after="0"/>
+        <w:rPr>
+          <w:b/>
+        </w:rPr>
+      </w:pPr>
+    </w:p>
+    <w:tbl>
+      <w:tblPr>
+        <w:tblStyle w:val="Tablaconcuadrcula"/>
+        <w:tblW w:w="0" w:type="auto"/>
+        <w:tblLook w:val="04A0"/>
+      </w:tblPr>
+      <w:tblGrid>
+        <w:gridCol w:w="1384"/>
+        <w:gridCol w:w="8677"/>
+      </w:tblGrid>
+      <w:tr>
+        <w:tc>
+          <w:tcPr>
+            <w:tcW w:w="1384" w:type="dxa"/>
+          </w:tcPr>
+          <w:p>
+            <w:pPr>
+              <w:jc w:val="center"/>
+              <w:rPr>
+                <w:b/>
+                <w:sz w:val="18"/>
+                <w:szCs w:val="18"/>
+              </w:rPr>
+            </w:pPr>
+            <w:r>
+              <w:rPr>
+                <w:b/>
+                <w:sz w:val="18"/>
+                <w:szCs w:val="18"/>
+              </w:rPr>
+              <w:t>User Stories ID</w:t>
+            </w:r>
+          </w:p>
+        </w:tc>
+        <w:tc>
+          <w:tcPr>
+            <w:tcW w:w="8677" w:type="dxa"/>
+          </w:tcPr>
+          <w:p>
+            <w:pPr>
+              <w:rPr>
+                <w:b/>
+                <w:sz w:val="18"/>
+                <w:szCs w:val="18"/>
+              </w:rPr>
+            </w:pPr>
+            <w:r>
+              <w:rPr>
+                <w:b/>
+                <w:sz w:val="18"/>
+                <w:szCs w:val="18"/>
+              </w:rPr>
+              <w:t>Descripción</w:t>
+            </w:r>
+          </w:p>
+        </w:tc>
+      </w:tr>
+      <w:tr>
+        <w:tc>
+          <w:tcPr>
+            <w:tcW w:w="1384" w:type="dxa"/>
+          </w:tcPr>
+          <w:p>
+            <w:pPr>
+              <w:jc w:val="center"/>
+              <w:rPr>
+                <w:b/>
+              </w:rPr>
+            </w:pPr>
+            <w:r>
+              <w:rPr>
+                <w:b/>
+              </w:rPr>
+              <w:t>US-010</w:t>
+            </w:r>
+          </w:p>
+        </w:tc>
+        <w:tc>
+          <w:tcPr>
+            <w:tcW w:w="8677" w:type="dxa"/>
+          </w:tcPr>
+          <w:p>
+            <w:r>
+              <w:t xml:space="preserve">Como Usuario </w:t>
+            </w:r>
+            <w:r>
+              <w:rPr>
+                <w:b/>
+              </w:rPr>
+              <w:t>Consulta/Operador/Auditor</w:t>
+            </w:r>
+            <w:r>
+              <w:t xml:space="preserve"> </w:t>
+            </w:r>
+            <w:r>
+              <w:t>necesito visualizar por cada cuota generada, su mes correspondiente, su fecha de vencimiento 1 y 2 y aportes según categoría 1, 2, 3 y 4</w:t>
+            </w:r>
+            <w:r>
+              <w:t>.</w:t>
+            </w:r>
+          </w:p>
+        </w:tc>
+      </w:tr>
+      <w:tr>
+        <w:tc>
+          <w:tcPr>
+            <w:tcW w:w="1384" w:type="dxa"/>
+          </w:tcPr>
+          <w:p>
+            <w:pPr>
+              <w:jc w:val="center"/>
+              <w:rPr>
+                <w:b/>
+              </w:rPr>
+            </w:pPr>
+            <w:r>
+              <w:rPr>
+                <w:b/>
+              </w:rPr>
+              <w:t>US-011</w:t>
+            </w:r>
+          </w:p>
+        </w:tc>
+        <w:tc>
+          <w:tcPr>
+            <w:tcW w:w="8677" w:type="dxa"/>
+          </w:tcPr>
+          <w:p>
+            <w:r>
+              <w:t xml:space="preserve">Como Usuario </w:t>
+            </w:r>
+            <w:r>
+              <w:rPr>
+                <w:b/>
+              </w:rPr>
+              <w:t>Consulta/Operador/Auditor</w:t>
+            </w:r>
+            <w:r>
+              <w:t xml:space="preserve"> </w:t>
+            </w:r>
+            <w:r>
+              <w:t xml:space="preserve">necesito visualizar </w:t>
+            </w:r>
+            <w:r>
+              <w:t xml:space="preserve">el </w:t>
+            </w:r>
+            <w:r>
+              <w:t>histórico de Intereses generados</w:t>
+            </w:r>
+            <w:r>
+              <w:t>, mostrando por cada mes, la tasa del CIP y Banco Nación.</w:t>
+            </w:r>
+          </w:p>
+        </w:tc>
+      </w:tr>
+    </w:tbl>
+    <w:p>
+      <w:pPr>
+        <w:spacing w:after="0"/>
+      </w:pPr>
+    </w:p>
+    <w:p>
+      <w:pPr>
+        <w:spacing w:after="0"/>
+        <w:rPr>
+          <w:b/>
+        </w:rPr>
+      </w:pPr>
+      <w:r>
+        <w:rPr>
+          <w:b/>
+        </w:rPr>
+        <w:t>Sprint 3</w:t>
+      </w:r>
+      <w:r>
+        <w:rPr>
+          <w:b/>
+        </w:rPr>
+        <w:t xml:space="preserve"> &lt;&lt;</w:t>
+      </w:r>
+      <w:r>
+        <w:rPr>
+          <w:b/>
+        </w:rPr>
+        <w:t xml:space="preserve">Gestión </w:t>
+      </w:r>
+      <w:r>
+        <w:rPr>
+          <w:b/>
+        </w:rPr>
+        <w:t>Afiliados</w:t>
+      </w:r>
+      <w:r>
+        <w:rPr>
+          <w:b/>
+        </w:rPr>
+        <w:t>&gt;</w:t>
+      </w:r>
+      <w:r>
+        <w:rPr>
+          <w:b/>
+        </w:rPr>
+        <w:t xml:space="preserve"> </w:t>
+      </w:r>
+      <w:r>
+        <w:rPr>
+          <w:b/>
+        </w:rPr>
+        <w:t>&gt;</w:t>
+      </w:r>
+    </w:p>
+    <w:p>
+      <w:pPr>
+        <w:spacing w:after="0" w:line="240" w:lineRule="auto"/>
+        <w:rPr>
+          <w:b/>
+        </w:rPr>
+      </w:pPr>
+      <w:r>
+        <w:rPr>
+          <w:b/>
+        </w:rPr>
+        <w:t>Historias de Usuarios</w:t>
+      </w:r>
+      <w:r>
+        <w:rPr>
+          <w:b/>
+        </w:rPr>
+        <w:t xml:space="preserve"> (6)</w:t>
+      </w:r>
+      <w:r>
+        <w:rPr>
+          <w:b/>
+        </w:rPr>
+        <w:t>:</w:t>
+      </w:r>
+    </w:p>
+    <w:p>
+      <w:pPr>
+        <w:spacing w:after="0"/>
+        <w:rPr>
+          <w:b/>
+        </w:rPr>
+      </w:pPr>
+    </w:p>
+    <w:tbl>
+      <w:tblPr>
+        <w:tblStyle w:val="Tablaconcuadrcula"/>
+        <w:tblW w:w="0" w:type="auto"/>
+        <w:tblLook w:val="04A0"/>
+      </w:tblPr>
+      <w:tblGrid>
+        <w:gridCol w:w="1384"/>
+        <w:gridCol w:w="8677"/>
+      </w:tblGrid>
+      <w:tr>
+        <w:tc>
+          <w:tcPr>
+            <w:tcW w:w="1384" w:type="dxa"/>
+          </w:tcPr>
+          <w:p>
+            <w:pPr>
+              <w:jc w:val="center"/>
+              <w:rPr>
+                <w:b/>
+                <w:sz w:val="18"/>
+                <w:szCs w:val="18"/>
+              </w:rPr>
+            </w:pPr>
+            <w:r>
+              <w:rPr>
+                <w:b/>
+                <w:sz w:val="18"/>
+                <w:szCs w:val="18"/>
+              </w:rPr>
+              <w:t>User Stories ID</w:t>
+            </w:r>
+          </w:p>
+        </w:tc>
+        <w:tc>
+          <w:tcPr>
+            <w:tcW w:w="8677" w:type="dxa"/>
+          </w:tcPr>
+          <w:p>
+            <w:pPr>
+              <w:rPr>
+                <w:b/>
+                <w:sz w:val="18"/>
+                <w:szCs w:val="18"/>
+              </w:rPr>
+            </w:pPr>
+            <w:r>
+              <w:rPr>
+                <w:b/>
+                <w:sz w:val="18"/>
+                <w:szCs w:val="18"/>
+              </w:rPr>
+              <w:t>Descripción</w:t>
+            </w:r>
+          </w:p>
+        </w:tc>
+      </w:tr>
+      <w:tr>
+        <w:tc>
+          <w:tcPr>
+            <w:tcW w:w="1384" w:type="dxa"/>
+          </w:tcPr>
+          <w:p>
+            <w:pPr>
+              <w:jc w:val="center"/>
+              <w:rPr>
+                <w:b/>
+              </w:rPr>
+            </w:pPr>
+            <w:r>
+              <w:rPr>
+                <w:b/>
+              </w:rPr>
+              <w:t>US-0</w:t>
+            </w:r>
+            <w:r>
+              <w:rPr>
+                <w:b/>
+              </w:rPr>
+              <w:t>20</w:t>
+            </w:r>
+          </w:p>
+        </w:tc>
+        <w:tc>
+          <w:tcPr>
+            <w:tcW w:w="8677" w:type="dxa"/>
+          </w:tcPr>
+          <w:p>
+            <w:r>
+              <w:t xml:space="preserve">Como Usuario </w:t>
+            </w:r>
+            <w:r>
+              <w:rPr>
+                <w:b/>
+              </w:rPr>
+              <w:t>Operador/Auditor</w:t>
+            </w:r>
+            <w:r>
+              <w:t xml:space="preserve"> </w:t>
+            </w:r>
+            <w:r>
+              <w:t xml:space="preserve">necesito </w:t>
+            </w:r>
+            <w:r>
+              <w:t xml:space="preserve">crear </w:t>
+            </w:r>
+            <w:r>
+              <w:t>afiliados</w:t>
+            </w:r>
+            <w:r>
+              <w:t>.</w:t>
+            </w:r>
+          </w:p>
+        </w:tc>
+      </w:tr>
+      <w:tr>
+        <w:tc>
+          <w:tcPr>
+            <w:tcW w:w="1384" w:type="dxa"/>
+          </w:tcPr>
+          <w:p>
+            <w:pPr>
+              <w:jc w:val="center"/>
+              <w:rPr>
+                <w:b/>
+              </w:rPr>
+            </w:pPr>
+            <w:r>
+              <w:rPr>
+                <w:b/>
+              </w:rPr>
+              <w:t>US-0</w:t>
+            </w:r>
+            <w:r>
+              <w:rPr>
+                <w:b/>
+              </w:rPr>
+              <w:t>21</w:t>
+            </w:r>
+          </w:p>
+        </w:tc>
+        <w:tc>
+          <w:tcPr>
+            <w:tcW w:w="8677" w:type="dxa"/>
+          </w:tcPr>
+          <w:p>
+            <w:r>
+              <w:t xml:space="preserve">Como Usuario </w:t>
+            </w:r>
+            <w:r>
+              <w:rPr>
+                <w:b/>
+              </w:rPr>
+              <w:t>Operador/Auditor</w:t>
+            </w:r>
+            <w:r>
+              <w:t xml:space="preserve"> </w:t>
+            </w:r>
+            <w:r>
+              <w:t>necesito modificar afiliados</w:t>
+            </w:r>
+            <w:r>
+              <w:t>.</w:t>
+            </w:r>
+          </w:p>
+        </w:tc>
+      </w:tr>
+      <w:tr>
+        <w:tc>
+          <w:tcPr>
+            <w:tcW w:w="1384" w:type="dxa"/>
+          </w:tcPr>
+          <w:p>
+            <w:pPr>
+              <w:jc w:val="center"/>
+              <w:rPr>
+                <w:b/>
+              </w:rPr>
+            </w:pPr>
+            <w:r>
+              <w:rPr>
+                <w:b/>
+              </w:rPr>
+              <w:t>US-022</w:t>
+            </w:r>
+          </w:p>
+        </w:tc>
+        <w:tc>
+          <w:tcPr>
+            <w:tcW w:w="8677" w:type="dxa"/>
+          </w:tcPr>
+          <w:p>
+            <w:r>
+              <w:t xml:space="preserve">Como Usuario </w:t>
+            </w:r>
+            <w:r>
+              <w:rPr>
+                <w:b/>
+              </w:rPr>
+              <w:t>Operador/Auditor</w:t>
+            </w:r>
+            <w:r>
+              <w:t xml:space="preserve"> </w:t>
+            </w:r>
+            <w:r>
+              <w:t xml:space="preserve">necesito </w:t>
+            </w:r>
+            <w:r>
+              <w:t>dar de baja</w:t>
+            </w:r>
+            <w:r>
+              <w:t xml:space="preserve"> afiliados</w:t>
+            </w:r>
+            <w:r>
+              <w:t>.</w:t>
+            </w:r>
+          </w:p>
+        </w:tc>
+      </w:tr>
+      <w:tr>
+        <w:tc>
+          <w:tcPr>
+            <w:tcW w:w="1384" w:type="dxa"/>
+          </w:tcPr>
+          <w:p>
+            <w:pPr>
+              <w:jc w:val="center"/>
+              <w:rPr>
+                <w:b/>
+              </w:rPr>
+            </w:pPr>
+            <w:r>
+              <w:rPr>
+                <w:b/>
+              </w:rPr>
+              <w:t>US-02</w:t>
+            </w:r>
+            <w:r>
+              <w:rPr>
+                <w:b/>
+              </w:rPr>
+              <w:t>3</w:t>
+            </w:r>
+          </w:p>
+        </w:tc>
+        <w:tc>
+          <w:tcPr>
+            <w:tcW w:w="8677" w:type="dxa"/>
+          </w:tcPr>
+          <w:p>
+            <w:r>
+              <w:t xml:space="preserve">Como Usuario </w:t>
+            </w:r>
+            <w:r>
+              <w:rPr>
+                <w:b/>
+              </w:rPr>
+              <w:t>Operador/Auditor</w:t>
+            </w:r>
+            <w:r>
+              <w:t xml:space="preserve"> </w:t>
+            </w:r>
+            <w:r>
+              <w:t>necesito reingresar afiliados.</w:t>
+            </w:r>
+          </w:p>
+        </w:tc>
+      </w:tr>
+      <w:tr>
+        <w:tc>
+          <w:tcPr>
+            <w:tcW w:w="1384" w:type="dxa"/>
+          </w:tcPr>
+          <w:p>
+            <w:pPr>
+              <w:jc w:val="center"/>
+              <w:rPr>
+                <w:b/>
+              </w:rPr>
+            </w:pPr>
+            <w:r>
+              <w:rPr>
+                <w:b/>
+              </w:rPr>
+              <w:t>US-02</w:t>
+            </w:r>
+            <w:r>
+              <w:rPr>
+                <w:b/>
+              </w:rPr>
+              <w:t>4</w:t>
+            </w:r>
+          </w:p>
+        </w:tc>
+        <w:tc>
+          <w:tcPr>
+            <w:tcW w:w="8677" w:type="dxa"/>
+          </w:tcPr>
+          <w:p>
+            <w:r>
+              <w:t xml:space="preserve">Como Usuario </w:t>
+            </w:r>
+            <w:r>
+              <w:rPr>
+                <w:b/>
+              </w:rPr>
+              <w:t>Operador/Auditor</w:t>
+            </w:r>
+            <w:r>
+              <w:t xml:space="preserve"> necesito listar total afiliados.</w:t>
+            </w:r>
+          </w:p>
+        </w:tc>
+      </w:tr>
+      <w:tr>
+        <w:tc>
+          <w:tcPr>
+            <w:tcW w:w="1384" w:type="dxa"/>
+          </w:tcPr>
+          <w:p>
+            <w:pPr>
+              <w:jc w:val="center"/>
+              <w:rPr>
+                <w:b/>
+              </w:rPr>
+            </w:pPr>
+            <w:r>
+              <w:rPr>
+                <w:b/>
+              </w:rPr>
+              <w:t>US-02</w:t>
+            </w:r>
+            <w:r>
+              <w:rPr>
+                <w:b/>
+              </w:rPr>
+              <w:t>5</w:t>
+            </w:r>
+          </w:p>
+        </w:tc>
+        <w:tc>
+          <w:tcPr>
+            <w:tcW w:w="8677" w:type="dxa"/>
+          </w:tcPr>
+          <w:p>
+            <w:r>
+              <w:t xml:space="preserve">Como Usuario </w:t>
+            </w:r>
+            <w:r>
+              <w:rPr>
+                <w:b/>
+              </w:rPr>
+              <w:t>Operador/Auditor</w:t>
+            </w:r>
+            <w:r>
+              <w:t xml:space="preserve"> necesito buscar afiliados.</w:t>
+            </w:r>
+          </w:p>
+        </w:tc>
+      </w:tr>
+    </w:tbl>
+    <w:p>
+      <w:pPr>
+        <w:spacing w:after="0"/>
+      </w:pPr>
+    </w:p>
+    <w:p>
+      <w:pPr>
+        <w:spacing w:after="0"/>
+        <w:rPr>
+          <w:b/>
+        </w:rPr>
+      </w:pPr>
+      <w:r>
+        <w:rPr>
+          <w:b/>
+        </w:rPr>
+        <w:t xml:space="preserve">Sprint 4 &lt;&lt; </w:t>
+      </w:r>
+      <w:r>
+        <w:rPr>
+          <w:b/>
+        </w:rPr>
+        <w:t>Estado</w:t>
+      </w:r>
+      <w:r>
+        <w:rPr>
+          <w:b/>
+        </w:rPr>
+        <w:t xml:space="preserve"> de Cuotas (Deuda) por Afiliados</w:t>
+      </w:r>
+      <w:r>
+        <w:rPr>
+          <w:b/>
+        </w:rPr>
+        <w:t xml:space="preserve"> </w:t>
+      </w:r>
+      <w:r>
+        <w:rPr>
+          <w:b/>
+        </w:rPr>
+        <w:t>&gt;&gt;</w:t>
+      </w:r>
+    </w:p>
+    <w:p>
+      <w:pPr>
+        <w:spacing w:after="0" w:line="240" w:lineRule="auto"/>
+        <w:rPr>
+          <w:b/>
+        </w:rPr>
+      </w:pPr>
+      <w:r>
+        <w:rPr>
+          <w:b/>
+        </w:rPr>
+        <w:t>Historias de Usuarios</w:t>
+      </w:r>
+      <w:r>
+        <w:rPr>
+          <w:b/>
+        </w:rPr>
+        <w:t xml:space="preserve"> (2)</w:t>
+      </w:r>
+      <w:r>
+        <w:rPr>
+          <w:b/>
+        </w:rPr>
+        <w:t>:</w:t>
+      </w:r>
+    </w:p>
+    <w:p>
+      <w:pPr>
+        <w:spacing w:after="0"/>
+        <w:rPr>
+          <w:b/>
+        </w:rPr>
+      </w:pPr>
+    </w:p>
+    <w:tbl>
+      <w:tblPr>
+        <w:tblStyle w:val="Tablaconcuadrcula"/>
+        <w:tblW w:w="0" w:type="auto"/>
+        <w:tblLook w:val="04A0"/>
+      </w:tblPr>
+      <w:tblGrid>
+        <w:gridCol w:w="1384"/>
+        <w:gridCol w:w="8677"/>
+      </w:tblGrid>
+      <w:tr>
+        <w:tc>
+          <w:tcPr>
+            <w:tcW w:w="1384" w:type="dxa"/>
+          </w:tcPr>
+          <w:p>
+            <w:pPr>
+              <w:jc w:val="center"/>
+              <w:rPr>
+                <w:b/>
+                <w:sz w:val="18"/>
+                <w:szCs w:val="18"/>
+              </w:rPr>
+            </w:pPr>
+            <w:r>
+              <w:rPr>
+                <w:b/>
+                <w:sz w:val="18"/>
+                <w:szCs w:val="18"/>
+              </w:rPr>
+              <w:t>User Stories ID</w:t>
+            </w:r>
+          </w:p>
+        </w:tc>
+        <w:tc>
+          <w:tcPr>
+            <w:tcW w:w="8677" w:type="dxa"/>
+          </w:tcPr>
+          <w:p>
+            <w:pPr>
+              <w:rPr>
+                <w:b/>
+                <w:sz w:val="18"/>
+                <w:szCs w:val="18"/>
+              </w:rPr>
+            </w:pPr>
+            <w:r>
+              <w:rPr>
+                <w:b/>
+                <w:sz w:val="18"/>
+                <w:szCs w:val="18"/>
+              </w:rPr>
+              <w:t>Descripción</w:t>
+            </w:r>
+          </w:p>
+        </w:tc>
+      </w:tr>
+      <w:tr>
+        <w:tc>
+          <w:tcPr>
+            <w:tcW w:w="1384" w:type="dxa"/>
+          </w:tcPr>
+          <w:p>
+            <w:pPr>
+              <w:jc w:val="center"/>
+              <w:rPr>
+                <w:b/>
+              </w:rPr>
+            </w:pPr>
+            <w:r>
+              <w:rPr>
+                <w:b/>
+              </w:rPr>
+              <w:t>US-030</w:t>
+            </w:r>
+          </w:p>
+        </w:tc>
+        <w:tc>
+          <w:tcPr>
+            <w:tcW w:w="8677" w:type="dxa"/>
+          </w:tcPr>
+          <w:p>
+            <w:r>
+              <w:t xml:space="preserve">Como Usuario </w:t>
+            </w:r>
+            <w:r>
+              <w:rPr>
+                <w:b/>
+              </w:rPr>
+              <w:t>Operador/Auditor</w:t>
+            </w:r>
+            <w:r>
+              <w:t xml:space="preserve"> </w:t>
+            </w:r>
+            <w:r>
+              <w:t xml:space="preserve">necesito </w:t>
+            </w:r>
+            <w:r>
+              <w:t>visualizar estado de cuotas por afiliado.</w:t>
+            </w:r>
+          </w:p>
+        </w:tc>
+      </w:tr>
+      <w:tr>
+        <w:tc>
+          <w:tcPr>
+            <w:tcW w:w="1384" w:type="dxa"/>
+          </w:tcPr>
+          <w:p>
+            <w:pPr>
+              <w:jc w:val="center"/>
+              <w:rPr>
+                <w:b/>
+              </w:rPr>
+            </w:pPr>
+            <w:r>
+              <w:rPr>
+                <w:b/>
+              </w:rPr>
+              <w:t>US-0</w:t>
+            </w:r>
+            <w:r>
+              <w:rPr>
+                <w:b/>
+              </w:rPr>
+              <w:t>31</w:t>
+            </w:r>
+          </w:p>
+        </w:tc>
+        <w:tc>
+          <w:tcPr>
+            <w:tcW w:w="8677" w:type="dxa"/>
+          </w:tcPr>
+          <w:p>
+            <w:r>
+              <w:t xml:space="preserve">Como Usuario </w:t>
+            </w:r>
+            <w:r>
+              <w:rPr>
+                <w:b/>
+              </w:rPr>
+              <w:t>Operador/Auditor</w:t>
+            </w:r>
+            <w:r>
+              <w:t xml:space="preserve"> </w:t>
+            </w:r>
+            <w:r>
+              <w:t xml:space="preserve">necesito </w:t>
+            </w:r>
+            <w:r>
+              <w:t>visualizar estado de deuda actualizada a determinada fecha.</w:t>
+            </w:r>
+          </w:p>
+        </w:tc>
+      </w:tr>
+    </w:tbl>
+    <w:p>
+      <w:pPr>
+        <w:spacing w:after="0"/>
+      </w:pPr>
+    </w:p>
+    <w:p>
+      <w:pPr>
+        <w:spacing w:after="0"/>
+        <w:rPr>
+          <w:b/>
+        </w:rPr>
+      </w:pPr>
+      <w:r>
+        <w:rPr>
+          <w:b/>
+        </w:rPr>
+        <w:t>Sprint 5 &lt;&lt;</w:t>
+      </w:r>
+      <w:r>
+        <w:rPr>
+          <w:b/>
+        </w:rPr>
+        <w:t xml:space="preserve"> Estados de Afiliados (Legajos)</w:t>
+      </w:r>
+      <w:r>
+        <w:rPr>
+          <w:b/>
+        </w:rPr>
+        <w:t>&gt;</w:t>
+      </w:r>
+      <w:r>
+        <w:rPr>
+          <w:b/>
+        </w:rPr>
+        <w:t>&gt;</w:t>
+      </w:r>
+    </w:p>
+    <w:p>
+      <w:pPr>
+        <w:spacing w:after="0" w:line="240" w:lineRule="auto"/>
+        <w:rPr>
+          <w:b/>
+        </w:rPr>
+      </w:pPr>
+      <w:r>
+        <w:rPr>
+          <w:b/>
+        </w:rPr>
+        <w:t>Historias de Usuarios</w:t>
+      </w:r>
+      <w:r>
+        <w:rPr>
+          <w:b/>
+        </w:rPr>
+        <w:t xml:space="preserve"> (2)</w:t>
+      </w:r>
+      <w:r>
+        <w:rPr>
+          <w:b/>
+        </w:rPr>
+        <w:t>:</w:t>
+      </w:r>
+    </w:p>
+    <w:p>
+      <w:pPr>
+        <w:spacing w:after="0"/>
+        <w:rPr>
+          <w:b/>
+        </w:rPr>
+      </w:pPr>
+    </w:p>
+    <w:tbl>
+      <w:tblPr>
+        <w:tblStyle w:val="Tablaconcuadrcula"/>
+        <w:tblW w:w="0" w:type="auto"/>
+        <w:tblLook w:val="04A0"/>
+      </w:tblPr>
+      <w:tblGrid>
+        <w:gridCol w:w="1384"/>
+        <w:gridCol w:w="8677"/>
+      </w:tblGrid>
+      <w:tr>
+        <w:tc>
+          <w:tcPr>
+            <w:tcW w:w="1384" w:type="dxa"/>
+          </w:tcPr>
+          <w:p>
+            <w:pPr>
+              <w:jc w:val="center"/>
+              <w:rPr>
+                <w:b/>
+                <w:sz w:val="18"/>
+                <w:szCs w:val="18"/>
+              </w:rPr>
+            </w:pPr>
+            <w:r>
+              <w:rPr>
+                <w:b/>
+                <w:sz w:val="18"/>
+                <w:szCs w:val="18"/>
+              </w:rPr>
+              <w:t>User Stories ID</w:t>
+            </w:r>
+          </w:p>
+        </w:tc>
+        <w:tc>
+          <w:tcPr>
+            <w:tcW w:w="8677" w:type="dxa"/>
+          </w:tcPr>
+          <w:p>
+            <w:pPr>
+              <w:rPr>
+                <w:b/>
+                <w:sz w:val="18"/>
+                <w:szCs w:val="18"/>
+              </w:rPr>
+            </w:pPr>
+            <w:r>
+              <w:rPr>
+                <w:b/>
+                <w:sz w:val="18"/>
+                <w:szCs w:val="18"/>
+              </w:rPr>
+              <w:t>Descripción</w:t>
+            </w:r>
+          </w:p>
+        </w:tc>
+      </w:tr>
+      <w:tr>
+        <w:tc>
+          <w:tcPr>
+            <w:tcW w:w="1384" w:type="dxa"/>
+          </w:tcPr>
+          <w:p>
+            <w:pPr>
+              <w:jc w:val="center"/>
+              <w:rPr>
+                <w:b/>
+              </w:rPr>
+            </w:pPr>
+            <w:r>
+              <w:rPr>
+                <w:b/>
+              </w:rPr>
+              <w:t>US-040</w:t>
+            </w:r>
+          </w:p>
+        </w:tc>
+        <w:tc>
+          <w:tcPr>
+            <w:tcW w:w="8677" w:type="dxa"/>
+          </w:tcPr>
+          <w:p>
+            <w:r>
+              <w:t xml:space="preserve">Como Usuario </w:t>
+            </w:r>
+            <w:r>
+              <w:rPr>
+                <w:b/>
+              </w:rPr>
+              <w:t>Operador/Auditor</w:t>
+            </w:r>
+            <w:r>
+              <w:t xml:space="preserve"> </w:t>
+            </w:r>
+            <w:r>
+              <w:t>necesito visualizar estado de cuotas por afiliado.</w:t>
+            </w:r>
+          </w:p>
+        </w:tc>
+      </w:tr>
+      <w:tr>
+        <w:tc>
+          <w:tcPr>
+            <w:tcW w:w="1384" w:type="dxa"/>
+          </w:tcPr>
+          <w:p>
+            <w:pPr>
+              <w:jc w:val="center"/>
+              <w:rPr>
+                <w:b/>
+              </w:rPr>
+            </w:pPr>
+            <w:r>
+              <w:rPr>
+                <w:b/>
+              </w:rPr>
+              <w:t>US-041</w:t>
+            </w:r>
+          </w:p>
+        </w:tc>
+        <w:tc>
+          <w:tcPr>
+            <w:tcW w:w="8677" w:type="dxa"/>
+          </w:tcPr>
+          <w:p>
+            <w:r>
+              <w:t xml:space="preserve">Como Usuario </w:t>
+            </w:r>
+            <w:r>
+              <w:rPr>
+                <w:b/>
+              </w:rPr>
+              <w:t>Operador/Auditor</w:t>
+            </w:r>
+            <w:r>
+              <w:t xml:space="preserve"> </w:t>
+            </w:r>
+            <w:r>
+              <w:t>necesito visualizar estado de deuda actualizada a determinada fecha.</w:t>
+            </w:r>
+          </w:p>
+        </w:tc>
+      </w:tr>
+    </w:tbl>
+    <w:p>
+      <w:pPr>
+        <w:spacing w:after="0"/>
+      </w:pPr>
+    </w:p>
+    <w:p>
+      <w:pPr>
+        <w:spacing w:after="0"/>
+        <w:rPr>
+          <w:b/>
+        </w:rPr>
+      </w:pPr>
+    </w:p>
+    <w:p>
+      <w:pPr>
+        <w:spacing w:after="0"/>
+        <w:contextualSpacing/>
+        <w:jc w:val="both"/>
+        <w:rPr>
+          <w:b/>
+        </w:rPr>
+      </w:pPr>
+      <w:r>
+        <w:rPr>
+          <w:b/>
+        </w:rPr>
+        <w:lastRenderedPageBreak/>
+        <w:t>Sprint 6 &lt;&lt;</w:t>
+      </w:r>
+      <w:r>
+        <w:rPr>
+          <w:b/>
+        </w:rPr>
+        <w:t xml:space="preserve"> </w:t>
+      </w:r>
+      <w:r>
+        <w:rPr>
+          <w:b/>
+        </w:rPr>
+        <w:t>Emisión masiva de cuotas</w:t>
+      </w:r>
+      <w:r>
+        <w:rPr>
+          <w:b/>
+        </w:rPr>
+        <w:t>&gt;</w:t>
+      </w:r>
+      <w:r>
+        <w:rPr>
+          <w:b/>
+        </w:rPr>
+        <w:t>&gt;</w:t>
+      </w:r>
+    </w:p>
+    <w:p>
+      <w:pPr>
+        <w:spacing w:after="0" w:line="240" w:lineRule="auto"/>
+        <w:rPr>
+          <w:b/>
+        </w:rPr>
+      </w:pPr>
+      <w:r>
+        <w:rPr>
+          <w:b/>
+        </w:rPr>
+        <w:t>Historias de Usuarios</w:t>
+      </w:r>
+      <w:r>
+        <w:rPr>
+          <w:b/>
+        </w:rPr>
+        <w:t xml:space="preserve"> (2)</w:t>
+      </w:r>
+      <w:r>
+        <w:rPr>
+          <w:b/>
+        </w:rPr>
+        <w:t>:</w:t>
+      </w:r>
+    </w:p>
+    <w:p>
+      <w:pPr>
+        <w:spacing w:after="0"/>
+        <w:rPr>
+          <w:b/>
+        </w:rPr>
+      </w:pPr>
+    </w:p>
+    <w:tbl>
+      <w:tblPr>
+        <w:tblStyle w:val="Tablaconcuadrcula"/>
+        <w:tblW w:w="0" w:type="auto"/>
+        <w:tblLook w:val="04A0"/>
+      </w:tblPr>
+      <w:tblGrid>
+        <w:gridCol w:w="1384"/>
+        <w:gridCol w:w="8677"/>
+      </w:tblGrid>
+      <w:tr>
+        <w:tc>
+          <w:tcPr>
+            <w:tcW w:w="1384" w:type="dxa"/>
+          </w:tcPr>
+          <w:p>
+            <w:pPr>
+              <w:jc w:val="center"/>
+              <w:rPr>
+                <w:b/>
+                <w:sz w:val="18"/>
+                <w:szCs w:val="18"/>
+              </w:rPr>
+            </w:pPr>
+            <w:r>
+              <w:rPr>
+                <w:b/>
+                <w:sz w:val="18"/>
+                <w:szCs w:val="18"/>
+              </w:rPr>
+              <w:t>User Stories ID</w:t>
+            </w:r>
+          </w:p>
+        </w:tc>
+        <w:tc>
+          <w:tcPr>
+            <w:tcW w:w="8677" w:type="dxa"/>
+          </w:tcPr>
+          <w:p>
+            <w:pPr>
+              <w:rPr>
+                <w:b/>
+                <w:sz w:val="18"/>
+                <w:szCs w:val="18"/>
+              </w:rPr>
+            </w:pPr>
+            <w:r>
+              <w:rPr>
+                <w:b/>
+                <w:sz w:val="18"/>
+                <w:szCs w:val="18"/>
+              </w:rPr>
+              <w:t>Descripción</w:t>
+            </w:r>
+          </w:p>
+        </w:tc>
+      </w:tr>
+      <w:tr>
+        <w:tc>
+          <w:tcPr>
+            <w:tcW w:w="1384" w:type="dxa"/>
+          </w:tcPr>
+          <w:p>
+            <w:pPr>
+              <w:jc w:val="center"/>
+              <w:rPr>
+                <w:b/>
+              </w:rPr>
+            </w:pPr>
+            <w:r>
+              <w:rPr>
+                <w:b/>
+              </w:rPr>
+              <w:t>US-050</w:t>
+            </w:r>
+          </w:p>
+        </w:tc>
+        <w:tc>
+          <w:tcPr>
+            <w:tcW w:w="8677" w:type="dxa"/>
+          </w:tcPr>
+          <w:p>
+            <w:r>
+              <w:t xml:space="preserve">Como Usuario </w:t>
+            </w:r>
+            <w:r>
+              <w:rPr>
+                <w:b/>
+              </w:rPr>
+              <w:t>Operador/Auditor</w:t>
+            </w:r>
+            <w:r>
+              <w:t xml:space="preserve"> </w:t>
+            </w:r>
+            <w:r>
+              <w:t>generar emisión masiva de cuotas para afiliados Activos</w:t>
+            </w:r>
+            <w:r>
+              <w:t>.</w:t>
+            </w:r>
+          </w:p>
+        </w:tc>
+      </w:tr>
+      <w:tr>
+        <w:tc>
+          <w:tcPr>
+            <w:tcW w:w="1384" w:type="dxa"/>
+          </w:tcPr>
+          <w:p>
+            <w:pPr>
+              <w:jc w:val="center"/>
+              <w:rPr>
+                <w:b/>
+              </w:rPr>
+            </w:pPr>
+            <w:r>
+              <w:rPr>
+                <w:b/>
+              </w:rPr>
+              <w:t>US-051</w:t>
+            </w:r>
+          </w:p>
+        </w:tc>
+        <w:tc>
+          <w:tcPr>
+            <w:tcW w:w="8677" w:type="dxa"/>
+          </w:tcPr>
+          <w:p>
+            <w:r>
+              <w:t xml:space="preserve">Como Usuario </w:t>
+            </w:r>
+            <w:r>
+              <w:rPr>
+                <w:b/>
+              </w:rPr>
+              <w:t>Operador/Auditor</w:t>
+            </w:r>
+            <w:r>
+              <w:t xml:space="preserve"> </w:t>
+            </w:r>
+            <w:r>
+              <w:t xml:space="preserve">necesito visualizar </w:t>
+            </w:r>
+            <w:r>
+              <w:t>las cuotas emitidas para todos los afiliados Activos.</w:t>
+            </w:r>
+          </w:p>
+        </w:tc>
+      </w:tr>
+    </w:tbl>
+    <w:p>
+      <w:pPr>
+        <w:spacing w:after="0"/>
+      </w:pPr>
+    </w:p>
+    <w:p>
+      <w:pPr>
+        <w:spacing w:after="0"/>
+        <w:rPr>
+          <w:b/>
+        </w:rPr>
+      </w:pPr>
+      <w:r>
+        <w:rPr>
+          <w:b/>
+        </w:rPr>
+        <w:t>Sprint 7 &lt;&lt;</w:t>
+      </w:r>
+      <w:r>
+        <w:rPr>
+          <w:b/>
+        </w:rPr>
+        <w:t xml:space="preserve"> </w:t>
+      </w:r>
+      <w:r>
+        <w:rPr>
+          <w:b/>
+        </w:rPr>
+        <w:t>Emisión individual de cuotas</w:t>
+      </w:r>
+      <w:r>
+        <w:rPr>
+          <w:b/>
+        </w:rPr>
+        <w:t>&gt;</w:t>
+      </w:r>
+      <w:r>
+        <w:rPr>
+          <w:b/>
+        </w:rPr>
+        <w:t>&gt;</w:t>
+      </w:r>
+    </w:p>
+    <w:p>
+      <w:pPr>
+        <w:spacing w:after="0" w:line="240" w:lineRule="auto"/>
+        <w:rPr>
+          <w:b/>
+        </w:rPr>
+      </w:pPr>
+      <w:r>
+        <w:rPr>
+          <w:b/>
+        </w:rPr>
+        <w:t>Historias de Usuarios</w:t>
+      </w:r>
+      <w:r>
+        <w:rPr>
+          <w:b/>
+        </w:rPr>
+        <w:t xml:space="preserve"> (1)</w:t>
+      </w:r>
+      <w:r>
+        <w:rPr>
+          <w:b/>
+        </w:rPr>
+        <w:t>:</w:t>
+      </w:r>
+    </w:p>
+    <w:p>
+      <w:pPr>
+        <w:spacing w:after="0"/>
+        <w:rPr>
+          <w:b/>
+        </w:rPr>
+      </w:pPr>
+    </w:p>
+    <w:tbl>
+      <w:tblPr>
+        <w:tblStyle w:val="Tablaconcuadrcula"/>
+        <w:tblW w:w="0" w:type="auto"/>
+        <w:tblLook w:val="04A0"/>
+      </w:tblPr>
+      <w:tblGrid>
+        <w:gridCol w:w="1384"/>
+        <w:gridCol w:w="8677"/>
+      </w:tblGrid>
+      <w:tr>
+        <w:tc>
+          <w:tcPr>
+            <w:tcW w:w="1384" w:type="dxa"/>
+          </w:tcPr>
+          <w:p>
+            <w:pPr>
+              <w:jc w:val="center"/>
+              <w:rPr>
+                <w:b/>
+                <w:sz w:val="18"/>
+                <w:szCs w:val="18"/>
+              </w:rPr>
+            </w:pPr>
+            <w:r>
+              <w:rPr>
+                <w:b/>
+                <w:sz w:val="18"/>
+                <w:szCs w:val="18"/>
+              </w:rPr>
+              <w:t>User Stories ID</w:t>
+            </w:r>
+          </w:p>
+        </w:tc>
+        <w:tc>
+          <w:tcPr>
+            <w:tcW w:w="8677" w:type="dxa"/>
+          </w:tcPr>
+          <w:p>
+            <w:pPr>
+              <w:rPr>
+                <w:b/>
+                <w:sz w:val="18"/>
+                <w:szCs w:val="18"/>
+              </w:rPr>
+            </w:pPr>
+            <w:r>
+              <w:rPr>
+                <w:b/>
+                <w:sz w:val="18"/>
+                <w:szCs w:val="18"/>
+              </w:rPr>
+              <w:t>Descripción</w:t>
+            </w:r>
+          </w:p>
+        </w:tc>
+      </w:tr>
+      <w:tr>
+        <w:tc>
+          <w:tcPr>
+            <w:tcW w:w="1384" w:type="dxa"/>
+          </w:tcPr>
+          <w:p>
+            <w:pPr>
+              <w:jc w:val="center"/>
+              <w:rPr>
+                <w:b/>
+              </w:rPr>
+            </w:pPr>
+            <w:r>
+              <w:rPr>
+                <w:b/>
+              </w:rPr>
+              <w:t>US-0</w:t>
+            </w:r>
+            <w:r>
+              <w:rPr>
+                <w:b/>
+              </w:rPr>
+              <w:t>6</w:t>
+            </w:r>
+            <w:r>
+              <w:rPr>
+                <w:b/>
+              </w:rPr>
+              <w:t>0</w:t>
+            </w:r>
+          </w:p>
+        </w:tc>
+        <w:tc>
+          <w:tcPr>
+            <w:tcW w:w="8677" w:type="dxa"/>
+          </w:tcPr>
+          <w:p>
+            <w:r>
+              <w:t xml:space="preserve">Como Usuario </w:t>
+            </w:r>
+            <w:r>
+              <w:rPr>
+                <w:b/>
+              </w:rPr>
+              <w:t>Operador/Auditor</w:t>
+            </w:r>
+            <w:r>
+              <w:t xml:space="preserve"> </w:t>
+            </w:r>
+            <w:r>
+              <w:t xml:space="preserve">generar emisión </w:t>
+            </w:r>
+            <w:r>
+              <w:t>para un afiliado en particular</w:t>
+            </w:r>
+            <w:r>
+              <w:t>.</w:t>
+            </w:r>
+          </w:p>
+        </w:tc>
+      </w:tr>
+    </w:tbl>
+    <w:p>
+      <w:pPr>
+        <w:spacing w:after="0"/>
+      </w:pPr>
+    </w:p>
+    <w:p>
+      <w:pPr>
+        <w:spacing w:after="0"/>
+      </w:pPr>
+    </w:p>
+    <w:p>
+      <w:pPr>
+        <w:spacing w:after="0"/>
+      </w:pPr>
+    </w:p>
+    <w:p>
+      <w:pPr>
+        <w:spacing w:after="0"/>
+      </w:pPr>
+    </w:p>
+    <w:p>
+      <w:pPr>
+        <w:spacing w:after="0"/>
+      </w:pPr>
+    </w:p>
+    <w:p>
+      <w:pPr>
+        <w:spacing w:after="0"/>
+      </w:pPr>
+    </w:p>
+    <w:p>
+      <w:pPr>
+        <w:spacing w:after="0"/>
+      </w:pPr>
+    </w:p>
+    <w:p>
+      <w:pPr>
+        <w:spacing w:after="0"/>
+      </w:pPr>
+    </w:p>
+    <w:p>
+      <w:pPr>
+        <w:spacing w:after="0"/>
+      </w:pPr>
+    </w:p>
+    <w:p>
+      <w:pPr>
+        <w:spacing w:after="0"/>
+      </w:pPr>
+    </w:p>
+    <w:p>
+      <w:pPr>
+        <w:spacing w:after="0"/>
+      </w:pPr>
+    </w:p>
+    <w:p>
+      <w:pPr>
+        <w:spacing w:after="0"/>
+      </w:pPr>
+    </w:p>
+    <w:p>
+      <w:pPr>
+        <w:spacing w:after="0"/>
+      </w:pPr>
+    </w:p>
+    <w:p>
+      <w:pPr>
+        <w:spacing w:after="0"/>
+      </w:pPr>
+    </w:p>
+    <w:p>
+      <w:pPr>
+        <w:spacing w:after="0"/>
+      </w:pPr>
+    </w:p>
+    <w:p>
+      <w:pPr>
+        <w:spacing w:after="0"/>
+      </w:pPr>
+    </w:p>
+    <w:p>
+      <w:pPr>
+        <w:spacing w:after="0"/>
+      </w:pPr>
+    </w:p>
+    <w:p>
+      <w:pPr>
+        <w:spacing w:after="0"/>
+      </w:pPr>
+    </w:p>
+    <w:p>
+      <w:pPr>
+        <w:spacing w:after="0"/>
+      </w:pPr>
+    </w:p>
+    <w:p>
+      <w:pPr>
+        <w:spacing w:after="0"/>
+      </w:pPr>
+    </w:p>
+    <w:p>
+      <w:pPr>
+        <w:spacing w:after="0"/>
+      </w:pPr>
+    </w:p>
+    <w:p>
+      <w:pPr>
+        <w:spacing w:after="0"/>
+      </w:pPr>
+    </w:p>
+    <w:p>
+      <w:pPr>
+        <w:spacing w:after="0"/>
+      </w:pPr>
+    </w:p>
+    <w:p>
+      <w:pPr>
+        <w:spacing w:after="0"/>
+      </w:pPr>
+    </w:p>
+    <w:p>
+      <w:pPr>
+        <w:spacing w:after="0"/>
+      </w:pPr>
+    </w:p>
+    <w:p>
+      <w:pPr>
+        <w:spacing w:after="0"/>
+      </w:pPr>
+    </w:p>
+    <w:p>
+      <w:pPr>
+        <w:spacing w:after="0"/>
+      </w:pPr>
+    </w:p>
+    <w:p>
+      <w:pPr>
+        <w:spacing w:after="0"/>
+      </w:pPr>
+    </w:p>
+    <w:p>
+      <w:pPr>
+        <w:spacing w:after="0"/>
+      </w:pPr>
+    </w:p>
+    <w:p>
+      <w:pPr>
+        <w:spacing w:after="0"/>
+      </w:pPr>
+    </w:p>
+    <w:p>
+      <w:pPr>
+        <w:spacing w:after="0"/>
+      </w:pPr>
+    </w:p>
+    <w:p>
+      <w:pPr>
+        <w:spacing w:after="0"/>
+      </w:pPr>
+    </w:p>
+    <w:p/>
+    <w:p>
+      <w:pPr>
+        <w:spacing w:after="0"/>
         <w:rPr>
           <w:b/>
           <w:sz w:val="28"/>
           <w:szCs w:val="28"/>
         </w:rPr>
-        <w:t>2</w:t>
-      </w:r>
+      </w:pPr>
       <w:r>
         <w:rPr>
           <w:b/>
           <w:sz w:val="28"/>
           <w:szCs w:val="28"/>
         </w:rPr>
-        <w:t xml:space="preserve"> </w:t>
-      </w:r>
-      <w:proofErr w:type="spellStart"/>
+        <w:lastRenderedPageBreak/>
+        <w:t xml:space="preserve">Sprint </w:t>
+      </w:r>
       <w:r>
         <w:rPr>
           <w:b/>
           <w:sz w:val="28"/>
           <w:szCs w:val="28"/>
         </w:rPr>
-        <w:t>Backlog</w:t>
-      </w:r>
-      <w:proofErr w:type="spellEnd"/>
+        <w:t>2</w:t>
+      </w:r>
       <w:r>
         <w:rPr>
           <w:b/>
@@ -849,6 +3150,14 @@
           <w:szCs w:val="28"/>
         </w:rPr>
         <w:t xml:space="preserve"> </w:t>
+      </w:r>
+      <w:r>
+        <w:rPr>
+          <w:b/>
+          <w:sz w:val="28"/>
+          <w:szCs w:val="28"/>
+        </w:rPr>
+        <w:t xml:space="preserve">Backlog </w:t>
       </w:r>
       <w:r>
         <w:rPr>
@@ -2454,7 +4763,6 @@
               </w:rPr>
               <w:t xml:space="preserve">El sistema graba nuevo </w:t>
             </w:r>
-            <w:proofErr w:type="spellStart"/>
             <w:r>
               <w:rPr>
                 <w:rFonts w:cstheme="minorHAnsi"/>
@@ -2462,7 +4770,6 @@
               </w:rPr>
               <w:t>interes</w:t>
             </w:r>
-            <w:proofErr w:type="spellEnd"/>
             <w:r>
               <w:rPr>
                 <w:rFonts w:cstheme="minorHAnsi"/>
@@ -2615,7 +4922,6 @@
                 <w:rFonts w:cstheme="minorHAnsi"/>
                 <w:color w:val="000000" w:themeColor="text1"/>
               </w:rPr>
-              <w:lastRenderedPageBreak/>
               <w:t>CA-04</w:t>
             </w:r>
           </w:p>
@@ -2772,32 +5078,23 @@
           <w:sz w:val="28"/>
           <w:szCs w:val="28"/>
         </w:rPr>
+        <w:lastRenderedPageBreak/>
         <w:t xml:space="preserve">Sprint 3 </w:t>
       </w:r>
-      <w:proofErr w:type="spellStart"/>
       <w:r>
         <w:rPr>
           <w:b/>
           <w:sz w:val="28"/>
           <w:szCs w:val="28"/>
         </w:rPr>
-        <w:t>Backlog</w:t>
-      </w:r>
-      <w:proofErr w:type="spellEnd"/>
+        <w:t xml:space="preserve">Backlog </w:t>
+      </w:r>
       <w:r>
         <w:rPr>
           <w:b/>
           <w:sz w:val="28"/>
           <w:szCs w:val="28"/>
         </w:rPr>
-        <w:t xml:space="preserve"> </w:t>
-      </w:r>
-      <w:r>
-        <w:rPr>
-          <w:b/>
-          <w:sz w:val="28"/>
-          <w:szCs w:val="28"/>
-        </w:rPr>
         <w:t>&lt;&lt;Gestión Afiliados&gt; &gt;</w:t>
       </w:r>
     </w:p>
@@ -2809,35 +5106,9 @@
       <w:r>
         <w:t>CRUD [</w:t>
       </w:r>
-      <w:proofErr w:type="spellStart"/>
-      <w:r>
-        <w:t>Create</w:t>
-      </w:r>
-      <w:proofErr w:type="spellEnd"/>
-      <w:r>
-        <w:t xml:space="preserve">, </w:t>
-      </w:r>
-      <w:proofErr w:type="spellStart"/>
-      <w:r>
-        <w:t>Read</w:t>
-      </w:r>
-      <w:proofErr w:type="spellEnd"/>
-      <w:r>
-        <w:t xml:space="preserve">, </w:t>
-      </w:r>
-      <w:proofErr w:type="spellStart"/>
-      <w:r>
-        <w:t>Update</w:t>
-      </w:r>
-      <w:proofErr w:type="spellEnd"/>
-      <w:r>
-        <w:t xml:space="preserve"> and </w:t>
-      </w:r>
-      <w:proofErr w:type="spellStart"/>
-      <w:r>
-        <w:t>Delete</w:t>
-      </w:r>
-      <w:proofErr w:type="spellEnd"/>
+      <w:r>
+        <w:t>Create, Read, Update and Delete</w:t>
+      </w:r>
       <w:r>
         <w:t>] Afiliados</w:t>
       </w:r>
@@ -4471,7 +6742,6 @@
                 <w:sz w:val="16"/>
                 <w:szCs w:val="16"/>
               </w:rPr>
-              <w:lastRenderedPageBreak/>
               <w:t>Criterios Aceptación</w:t>
             </w:r>
           </w:p>
@@ -4809,7 +7079,15 @@
                 <w:rFonts w:cstheme="minorHAnsi"/>
                 <w:color w:val="000000" w:themeColor="text1"/>
               </w:rPr>
-              <w:t>con alguna valor coincidente con los datos de búsqueda</w:t>
+              <w:t xml:space="preserve">con alguna valor coincidente con </w:t>
+            </w:r>
+            <w:r>
+              <w:rPr>
+                <w:rFonts w:cstheme="minorHAnsi"/>
+                <w:color w:val="000000" w:themeColor="text1"/>
+              </w:rPr>
+              <w:lastRenderedPageBreak/>
+              <w:t>los datos de búsqueda</w:t>
             </w:r>
             <w:r>
               <w:rPr>
@@ -4837,6 +7115,7 @@
                 <w:rFonts w:cstheme="minorHAnsi"/>
                 <w:color w:val="000000" w:themeColor="text1"/>
               </w:rPr>
+              <w:lastRenderedPageBreak/>
               <w:t>Se selecciona opción Buscar por cualquier filtro (Nombre, DU,</w:t>
             </w:r>
             <w:r>
@@ -4910,7 +7189,15 @@
                 <w:rFonts w:cstheme="minorHAnsi"/>
                 <w:color w:val="000000" w:themeColor="text1"/>
               </w:rPr>
-              <w:t xml:space="preserve"> búsqueda</w:t>
+              <w:t xml:space="preserve"> </w:t>
+            </w:r>
+            <w:r>
+              <w:rPr>
+                <w:rFonts w:cstheme="minorHAnsi"/>
+                <w:color w:val="000000" w:themeColor="text1"/>
+              </w:rPr>
+              <w:lastRenderedPageBreak/>
+              <w:t>búsqueda</w:t>
             </w:r>
             <w:r>
               <w:rPr>
@@ -6463,15 +8750,7 @@
                 <w:rFonts w:cstheme="minorHAnsi"/>
                 <w:color w:val="000000" w:themeColor="text1"/>
               </w:rPr>
-              <w:t xml:space="preserve">Al menos un campo requerido no se ha cargado </w:t>
-            </w:r>
-            <w:r>
-              <w:rPr>
-                <w:rFonts w:cstheme="minorHAnsi"/>
-                <w:color w:val="000000" w:themeColor="text1"/>
-              </w:rPr>
-              <w:lastRenderedPageBreak/>
-              <w:t>en la ventana Afiliar Persona.</w:t>
+              <w:t>Al menos un campo requerido no se ha cargado en la ventana Afiliar Persona.</w:t>
             </w:r>
           </w:p>
         </w:tc>
@@ -6491,7 +8770,6 @@
                 <w:rFonts w:cstheme="minorHAnsi"/>
                 <w:color w:val="000000" w:themeColor="text1"/>
               </w:rPr>
-              <w:lastRenderedPageBreak/>
               <w:t>Se selecciona el botón Aceptar.</w:t>
             </w:r>
           </w:p>
@@ -6516,15 +8794,7 @@
                 <w:rFonts w:cstheme="minorHAnsi"/>
                 <w:color w:val="000000" w:themeColor="text1"/>
               </w:rPr>
-              <w:t xml:space="preserve">El sistema indicará los campos requeridos no cargados e </w:t>
-            </w:r>
-            <w:r>
-              <w:rPr>
-                <w:rFonts w:cstheme="minorHAnsi"/>
-                <w:color w:val="000000" w:themeColor="text1"/>
-              </w:rPr>
-              <w:lastRenderedPageBreak/>
-              <w:t>impedirá la grabación del nuevo afiliado.</w:t>
+              <w:t>El sistema indicará los campos requeridos no cargados e impedirá la grabación del nuevo afiliado.</w:t>
             </w:r>
           </w:p>
         </w:tc>
@@ -6550,7 +8820,6 @@
                 <w:rFonts w:cstheme="minorHAnsi"/>
                 <w:color w:val="000000" w:themeColor="text1"/>
               </w:rPr>
-              <w:lastRenderedPageBreak/>
               <w:t>CA-04</w:t>
             </w:r>
           </w:p>
@@ -6669,7 +8938,15 @@
                 <w:rFonts w:cstheme="minorHAnsi"/>
                 <w:color w:val="000000" w:themeColor="text1"/>
               </w:rPr>
-              <w:t>Se ingresa dato Fecha Título y el Opción Selección Categoría es del tipo Automático.</w:t>
+              <w:t xml:space="preserve">Se ingresa dato Fecha Título </w:t>
+            </w:r>
+            <w:r>
+              <w:rPr>
+                <w:rFonts w:cstheme="minorHAnsi"/>
+                <w:color w:val="000000" w:themeColor="text1"/>
+              </w:rPr>
+              <w:lastRenderedPageBreak/>
+              <w:t>y el Opción Selección Categoría es del tipo Automático.</w:t>
             </w:r>
           </w:p>
         </w:tc>
@@ -6689,7 +8966,16 @@
                 <w:rFonts w:cstheme="minorHAnsi"/>
                 <w:color w:val="000000" w:themeColor="text1"/>
               </w:rPr>
-              <w:t>Fecha Título es Menor Igual a 5 años de antigüedad respecto a la fecha actual del sistema.</w:t>
+              <w:lastRenderedPageBreak/>
+              <w:t xml:space="preserve">Fecha Título es Menor Igual </w:t>
+            </w:r>
+            <w:r>
+              <w:rPr>
+                <w:rFonts w:cstheme="minorHAnsi"/>
+                <w:color w:val="000000" w:themeColor="text1"/>
+              </w:rPr>
+              <w:lastRenderedPageBreak/>
+              <w:t>a 5 años de antigüedad respecto a la fecha actual del sistema.</w:t>
             </w:r>
           </w:p>
         </w:tc>
@@ -6713,7 +8999,16 @@
                 <w:rFonts w:cstheme="minorHAnsi"/>
                 <w:color w:val="000000" w:themeColor="text1"/>
               </w:rPr>
-              <w:t>El sistema elige automáticamente Categoría 1.</w:t>
+              <w:lastRenderedPageBreak/>
+              <w:t xml:space="preserve">El sistema elige </w:t>
+            </w:r>
+            <w:r>
+              <w:rPr>
+                <w:rFonts w:cstheme="minorHAnsi"/>
+                <w:color w:val="000000" w:themeColor="text1"/>
+              </w:rPr>
+              <w:lastRenderedPageBreak/>
+              <w:t>automáticamente Categoría 1.</w:t>
             </w:r>
           </w:p>
         </w:tc>
@@ -7678,6 +9973,7 @@
         <w:rPr>
           <w:b/>
         </w:rPr>
+        <w:lastRenderedPageBreak/>
         <w:t xml:space="preserve">Cuotas – Emisión Masiva de </w:t>
       </w:r>
       <w:r>
@@ -7729,11 +10025,6 @@
     </w:p>
     <w:p>
       <w:pPr>
-        <w:pStyle w:val="Prrafodelista"/>
-        <w:numPr>
-          <w:ilvl w:val="0"/>
-          <w:numId w:val="2"/>
-        </w:numPr>
         <w:rPr>
           <w:noProof/>
           <w:lang w:eastAsia="es-ES"/>
@@ -7746,15 +10037,6 @@
         </w:rPr>
         <w:t>Afiliado esta Activo (Fecha Egreso en blanco)</w:t>
       </w:r>
-    </w:p>
-    <w:p>
-      <w:pPr>
-        <w:pStyle w:val="Prrafodelista"/>
-        <w:rPr>
-          <w:noProof/>
-          <w:lang w:eastAsia="es-ES"/>
-        </w:rPr>
-      </w:pPr>
     </w:p>
     <w:p>
       <w:pPr>
@@ -8589,6 +10871,7 @@
         <w:spacing w:after="0" w:line="240" w:lineRule="auto"/>
       </w:pPr>
       <w:r>
+        <w:lastRenderedPageBreak/>
         <w:t>Vencimientos:</w:t>
       </w:r>
     </w:p>
@@ -8830,13 +11113,8 @@
         <w:t xml:space="preserve">Generación de </w:t>
       </w:r>
       <w:r>
-        <w:t xml:space="preserve">Facturas a pagar en Red Link y </w:t>
-      </w:r>
-      <w:proofErr w:type="spellStart"/>
-      <w:r>
-        <w:t>Banelco</w:t>
-      </w:r>
-      <w:proofErr w:type="spellEnd"/>
+        <w:t>Facturas a pagar en Red Link y Banelco</w:t>
+      </w:r>
     </w:p>
     <w:p>
       <w:r>
@@ -8844,18 +11122,14 @@
       </w:r>
     </w:p>
     <w:p>
-      <w:proofErr w:type="spellStart"/>
       <w:r>
         <w:t>PagoMisCuentas</w:t>
       </w:r>
-      <w:proofErr w:type="spellEnd"/>
-    </w:p>
-    <w:p>
-      <w:proofErr w:type="spellStart"/>
+    </w:p>
+    <w:p>
       <w:r>
         <w:t>LinkPagos</w:t>
       </w:r>
-      <w:proofErr w:type="spellEnd"/>
     </w:p>
     <w:p>
       <w:r>
@@ -8878,6 +11152,7 @@
       </w:r>
     </w:p>
     <w:sectPr>
+      <w:footerReference w:type="default" r:id="rId10"/>
       <w:pgSz w:w="11906" w:h="16838"/>
       <w:pgMar w:top="1418" w:right="567" w:bottom="1418" w:left="1418" w:header="709" w:footer="709" w:gutter="0"/>
       <w:cols w:space="708"/>
@@ -8885,6 +11160,99 @@
     </w:sectPr>
   </w:body>
 </w:document>
+</file>
+
+<file path=word/endnotes.xml><?xml version="1.0" encoding="utf-8"?>
+<w:endnotes xmlns:ve="http://schemas.openxmlformats.org/markup-compatibility/2006" xmlns:o="urn:schemas-microsoft-com:office:office" xmlns:r="http://schemas.openxmlformats.org/officeDocument/2006/relationships" xmlns:m="http://schemas.openxmlformats.org/officeDocument/2006/math" xmlns:v="urn:schemas-microsoft-com:vml" xmlns:wp="http://schemas.openxmlformats.org/drawingml/2006/wordprocessingDrawing" xmlns:w10="urn:schemas-microsoft-com:office:word" xmlns:w="http://schemas.openxmlformats.org/wordprocessingml/2006/main" xmlns:wne="http://schemas.microsoft.com/office/word/2006/wordml">
+  <w:endnote w:type="separator" w:id="-1">
+    <w:p>
+      <w:pPr>
+        <w:spacing w:after="0" w:line="240" w:lineRule="auto"/>
+      </w:pPr>
+      <w:r>
+        <w:separator/>
+      </w:r>
+    </w:p>
+  </w:endnote>
+  <w:endnote w:type="continuationSeparator" w:id="0">
+    <w:p>
+      <w:pPr>
+        <w:spacing w:after="0" w:line="240" w:lineRule="auto"/>
+      </w:pPr>
+      <w:r>
+        <w:continuationSeparator/>
+      </w:r>
+    </w:p>
+  </w:endnote>
+</w:endnotes>
+</file>
+
+<file path=word/footer1.xml><?xml version="1.0" encoding="utf-8"?>
+<w:ftr xmlns:ve="http://schemas.openxmlformats.org/markup-compatibility/2006" xmlns:o="urn:schemas-microsoft-com:office:office" xmlns:r="http://schemas.openxmlformats.org/officeDocument/2006/relationships" xmlns:m="http://schemas.openxmlformats.org/officeDocument/2006/math" xmlns:v="urn:schemas-microsoft-com:vml" xmlns:wp="http://schemas.openxmlformats.org/drawingml/2006/wordprocessingDrawing" xmlns:w10="urn:schemas-microsoft-com:office:word" xmlns:w="http://schemas.openxmlformats.org/wordprocessingml/2006/main" xmlns:wne="http://schemas.microsoft.com/office/word/2006/wordml">
+  <w:p>
+    <w:pPr>
+      <w:pStyle w:val="Piedepgina"/>
+      <w:jc w:val="right"/>
+    </w:pPr>
+    <w:r>
+      <w:t>San Juan –</w:t>
+    </w:r>
+    <w:r>
+      <w:t xml:space="preserve"> Octubre </w:t>
+    </w:r>
+    <w:r>
+      <w:t>2014</w:t>
+    </w:r>
+  </w:p>
+  <w:p>
+    <w:pPr>
+      <w:pStyle w:val="Piedepgina"/>
+      <w:jc w:val="right"/>
+    </w:pPr>
+    <w:r>
+      <w:t>Autor: Lic. Rodrigo Herrera</w:t>
+    </w:r>
+    <w:r>
+      <w:t xml:space="preserve">| </w:t>
+    </w:r>
+    <w:hyperlink r:id="rId1" w:history="1">
+      <w:r>
+        <w:rPr>
+          <w:rStyle w:val="Hipervnculo"/>
+        </w:rPr>
+        <w:t>sherrera.sw@gmail.com</w:t>
+      </w:r>
+    </w:hyperlink>
+    <w:r>
+      <w:t xml:space="preserve"> | +54 264 472875</w:t>
+    </w:r>
+  </w:p>
+</w:ftr>
+</file>
+
+<file path=word/footnotes.xml><?xml version="1.0" encoding="utf-8"?>
+<w:footnotes xmlns:ve="http://schemas.openxmlformats.org/markup-compatibility/2006" xmlns:o="urn:schemas-microsoft-com:office:office" xmlns:r="http://schemas.openxmlformats.org/officeDocument/2006/relationships" xmlns:m="http://schemas.openxmlformats.org/officeDocument/2006/math" xmlns:v="urn:schemas-microsoft-com:vml" xmlns:wp="http://schemas.openxmlformats.org/drawingml/2006/wordprocessingDrawing" xmlns:w10="urn:schemas-microsoft-com:office:word" xmlns:w="http://schemas.openxmlformats.org/wordprocessingml/2006/main" xmlns:wne="http://schemas.microsoft.com/office/word/2006/wordml">
+  <w:footnote w:type="separator" w:id="-1">
+    <w:p>
+      <w:pPr>
+        <w:spacing w:after="0" w:line="240" w:lineRule="auto"/>
+      </w:pPr>
+      <w:r>
+        <w:separator/>
+      </w:r>
+    </w:p>
+  </w:footnote>
+  <w:footnote w:type="continuationSeparator" w:id="0">
+    <w:p>
+      <w:pPr>
+        <w:spacing w:after="0" w:line="240" w:lineRule="auto"/>
+      </w:pPr>
+      <w:r>
+        <w:continuationSeparator/>
+      </w:r>
+    </w:p>
+  </w:footnote>
+</w:footnotes>
 </file>
 
 <file path=word/numbering.xml><?xml version="1.0" encoding="utf-8"?>
@@ -9003,16 +11371,16 @@
     </w:lvl>
   </w:abstractNum>
   <w:abstractNum w:abstractNumId="1">
-    <w:nsid w:val="2E505D99"/>
+    <w:nsid w:val="14D154A6"/>
     <w:multiLevelType w:val="multilevel"/>
-    <w:tmpl w:val="263AEA96"/>
+    <w:tmpl w:val="3998EBC6"/>
     <w:lvl w:ilvl="0">
       <w:start w:val="1"/>
       <w:numFmt w:val="bullet"/>
-      <w:lvlText w:val="●"/>
+      <w:lvlText w:val="✓"/>
       <w:lvlJc w:val="left"/>
       <w:pPr>
-        <w:ind w:left="720" w:firstLine="360"/>
+        <w:ind w:left="2138" w:firstLine="1778"/>
       </w:pPr>
       <w:rPr>
         <w:rFonts w:ascii="Arial" w:eastAsia="Arial" w:hAnsi="Arial" w:cs="Arial"/>
@@ -9024,7 +11392,7 @@
       <w:lvlText w:val="o"/>
       <w:lvlJc w:val="left"/>
       <w:pPr>
-        <w:ind w:left="1440" w:firstLine="1080"/>
+        <w:ind w:left="2858" w:firstLine="2498"/>
       </w:pPr>
       <w:rPr>
         <w:rFonts w:ascii="Arial" w:eastAsia="Arial" w:hAnsi="Arial" w:cs="Arial"/>
@@ -9036,7 +11404,7 @@
       <w:lvlText w:val="▪"/>
       <w:lvlJc w:val="left"/>
       <w:pPr>
-        <w:ind w:left="2160" w:firstLine="1800"/>
+        <w:ind w:left="3578" w:firstLine="3218"/>
       </w:pPr>
       <w:rPr>
         <w:rFonts w:ascii="Arial" w:eastAsia="Arial" w:hAnsi="Arial" w:cs="Arial"/>
@@ -9048,7 +11416,7 @@
       <w:lvlText w:val="●"/>
       <w:lvlJc w:val="left"/>
       <w:pPr>
-        <w:ind w:left="2880" w:firstLine="2520"/>
+        <w:ind w:left="4298" w:firstLine="3938"/>
       </w:pPr>
       <w:rPr>
         <w:rFonts w:ascii="Arial" w:eastAsia="Arial" w:hAnsi="Arial" w:cs="Arial"/>
@@ -9060,7 +11428,7 @@
       <w:lvlText w:val="o"/>
       <w:lvlJc w:val="left"/>
       <w:pPr>
-        <w:ind w:left="3600" w:firstLine="3240"/>
+        <w:ind w:left="5018" w:firstLine="4658"/>
       </w:pPr>
       <w:rPr>
         <w:rFonts w:ascii="Arial" w:eastAsia="Arial" w:hAnsi="Arial" w:cs="Arial"/>
@@ -9072,7 +11440,7 @@
       <w:lvlText w:val="▪"/>
       <w:lvlJc w:val="left"/>
       <w:pPr>
-        <w:ind w:left="4320" w:firstLine="3960"/>
+        <w:ind w:left="5738" w:firstLine="5378"/>
       </w:pPr>
       <w:rPr>
         <w:rFonts w:ascii="Arial" w:eastAsia="Arial" w:hAnsi="Arial" w:cs="Arial"/>
@@ -9084,7 +11452,7 @@
       <w:lvlText w:val="●"/>
       <w:lvlJc w:val="left"/>
       <w:pPr>
-        <w:ind w:left="5040" w:firstLine="4680"/>
+        <w:ind w:left="6458" w:firstLine="6098"/>
       </w:pPr>
       <w:rPr>
         <w:rFonts w:ascii="Arial" w:eastAsia="Arial" w:hAnsi="Arial" w:cs="Arial"/>
@@ -9096,7 +11464,7 @@
       <w:lvlText w:val="o"/>
       <w:lvlJc w:val="left"/>
       <w:pPr>
-        <w:ind w:left="5760" w:firstLine="5400"/>
+        <w:ind w:left="7178" w:firstLine="6818"/>
       </w:pPr>
       <w:rPr>
         <w:rFonts w:ascii="Arial" w:eastAsia="Arial" w:hAnsi="Arial" w:cs="Arial"/>
@@ -9108,7 +11476,7 @@
       <w:lvlText w:val="▪"/>
       <w:lvlJc w:val="left"/>
       <w:pPr>
-        <w:ind w:left="6480" w:firstLine="6120"/>
+        <w:ind w:left="7898" w:firstLine="7538"/>
       </w:pPr>
       <w:rPr>
         <w:rFonts w:ascii="Arial" w:eastAsia="Arial" w:hAnsi="Arial" w:cs="Arial"/>
@@ -9116,6 +11484,119 @@
     </w:lvl>
   </w:abstractNum>
   <w:abstractNum w:abstractNumId="2">
+    <w:nsid w:val="2E505D99"/>
+    <w:multiLevelType w:val="multilevel"/>
+    <w:tmpl w:val="263AEA96"/>
+    <w:lvl w:ilvl="0">
+      <w:start w:val="1"/>
+      <w:numFmt w:val="bullet"/>
+      <w:lvlText w:val="●"/>
+      <w:lvlJc w:val="left"/>
+      <w:pPr>
+        <w:ind w:left="720" w:firstLine="360"/>
+      </w:pPr>
+      <w:rPr>
+        <w:rFonts w:ascii="Arial" w:eastAsia="Arial" w:hAnsi="Arial" w:cs="Arial"/>
+      </w:rPr>
+    </w:lvl>
+    <w:lvl w:ilvl="1">
+      <w:start w:val="1"/>
+      <w:numFmt w:val="bullet"/>
+      <w:lvlText w:val="o"/>
+      <w:lvlJc w:val="left"/>
+      <w:pPr>
+        <w:ind w:left="1440" w:firstLine="1080"/>
+      </w:pPr>
+      <w:rPr>
+        <w:rFonts w:ascii="Arial" w:eastAsia="Arial" w:hAnsi="Arial" w:cs="Arial"/>
+      </w:rPr>
+    </w:lvl>
+    <w:lvl w:ilvl="2">
+      <w:start w:val="1"/>
+      <w:numFmt w:val="bullet"/>
+      <w:lvlText w:val="▪"/>
+      <w:lvlJc w:val="left"/>
+      <w:pPr>
+        <w:ind w:left="2160" w:firstLine="1800"/>
+      </w:pPr>
+      <w:rPr>
+        <w:rFonts w:ascii="Arial" w:eastAsia="Arial" w:hAnsi="Arial" w:cs="Arial"/>
+      </w:rPr>
+    </w:lvl>
+    <w:lvl w:ilvl="3">
+      <w:start w:val="1"/>
+      <w:numFmt w:val="bullet"/>
+      <w:lvlText w:val="●"/>
+      <w:lvlJc w:val="left"/>
+      <w:pPr>
+        <w:ind w:left="2880" w:firstLine="2520"/>
+      </w:pPr>
+      <w:rPr>
+        <w:rFonts w:ascii="Arial" w:eastAsia="Arial" w:hAnsi="Arial" w:cs="Arial"/>
+      </w:rPr>
+    </w:lvl>
+    <w:lvl w:ilvl="4">
+      <w:start w:val="1"/>
+      <w:numFmt w:val="bullet"/>
+      <w:lvlText w:val="o"/>
+      <w:lvlJc w:val="left"/>
+      <w:pPr>
+        <w:ind w:left="3600" w:firstLine="3240"/>
+      </w:pPr>
+      <w:rPr>
+        <w:rFonts w:ascii="Arial" w:eastAsia="Arial" w:hAnsi="Arial" w:cs="Arial"/>
+      </w:rPr>
+    </w:lvl>
+    <w:lvl w:ilvl="5">
+      <w:start w:val="1"/>
+      <w:numFmt w:val="bullet"/>
+      <w:lvlText w:val="▪"/>
+      <w:lvlJc w:val="left"/>
+      <w:pPr>
+        <w:ind w:left="4320" w:firstLine="3960"/>
+      </w:pPr>
+      <w:rPr>
+        <w:rFonts w:ascii="Arial" w:eastAsia="Arial" w:hAnsi="Arial" w:cs="Arial"/>
+      </w:rPr>
+    </w:lvl>
+    <w:lvl w:ilvl="6">
+      <w:start w:val="1"/>
+      <w:numFmt w:val="bullet"/>
+      <w:lvlText w:val="●"/>
+      <w:lvlJc w:val="left"/>
+      <w:pPr>
+        <w:ind w:left="5040" w:firstLine="4680"/>
+      </w:pPr>
+      <w:rPr>
+        <w:rFonts w:ascii="Arial" w:eastAsia="Arial" w:hAnsi="Arial" w:cs="Arial"/>
+      </w:rPr>
+    </w:lvl>
+    <w:lvl w:ilvl="7">
+      <w:start w:val="1"/>
+      <w:numFmt w:val="bullet"/>
+      <w:lvlText w:val="o"/>
+      <w:lvlJc w:val="left"/>
+      <w:pPr>
+        <w:ind w:left="5760" w:firstLine="5400"/>
+      </w:pPr>
+      <w:rPr>
+        <w:rFonts w:ascii="Arial" w:eastAsia="Arial" w:hAnsi="Arial" w:cs="Arial"/>
+      </w:rPr>
+    </w:lvl>
+    <w:lvl w:ilvl="8">
+      <w:start w:val="1"/>
+      <w:numFmt w:val="bullet"/>
+      <w:lvlText w:val="▪"/>
+      <w:lvlJc w:val="left"/>
+      <w:pPr>
+        <w:ind w:left="6480" w:firstLine="6120"/>
+      </w:pPr>
+      <w:rPr>
+        <w:rFonts w:ascii="Arial" w:eastAsia="Arial" w:hAnsi="Arial" w:cs="Arial"/>
+      </w:rPr>
+    </w:lvl>
+  </w:abstractNum>
+  <w:abstractNum w:abstractNumId="3">
     <w:nsid w:val="4DA16994"/>
     <w:multiLevelType w:val="hybridMultilevel"/>
     <w:tmpl w:val="18828782"/>
@@ -9204,7 +11685,7 @@
       </w:pPr>
     </w:lvl>
   </w:abstractNum>
-  <w:abstractNum w:abstractNumId="3">
+  <w:abstractNum w:abstractNumId="4">
     <w:nsid w:val="6FCD6E58"/>
     <w:multiLevelType w:val="hybridMultilevel"/>
     <w:tmpl w:val="18828782"/>
@@ -9293,7 +11774,7 @@
       </w:pPr>
     </w:lvl>
   </w:abstractNum>
-  <w:abstractNum w:abstractNumId="4">
+  <w:abstractNum w:abstractNumId="5">
     <w:nsid w:val="7126020D"/>
     <w:multiLevelType w:val="hybridMultilevel"/>
     <w:tmpl w:val="18828782"/>
@@ -9386,15 +11867,18 @@
     <w:abstractNumId w:val="0"/>
   </w:num>
   <w:num w:numId="2">
+    <w:abstractNumId w:val="3"/>
+  </w:num>
+  <w:num w:numId="3">
+    <w:abstractNumId w:val="4"/>
+  </w:num>
+  <w:num w:numId="4">
+    <w:abstractNumId w:val="5"/>
+  </w:num>
+  <w:num w:numId="5">
     <w:abstractNumId w:val="2"/>
   </w:num>
-  <w:num w:numId="3">
-    <w:abstractNumId w:val="3"/>
-  </w:num>
-  <w:num w:numId="4">
-    <w:abstractNumId w:val="4"/>
-  </w:num>
-  <w:num w:numId="5">
+  <w:num w:numId="6">
     <w:abstractNumId w:val="1"/>
   </w:num>
 </w:numbering>
@@ -9660,6 +12144,65 @@
     <w:name w:val="apple-converted-space"/>
     <w:basedOn w:val="Fuentedeprrafopredeter"/>
     <w:rsid w:val="00083AB7"/>
+  </w:style>
+  <w:style w:type="character" w:styleId="Hipervnculo">
+    <w:name w:val="Hyperlink"/>
+    <w:basedOn w:val="Fuentedeprrafopredeter"/>
+    <w:uiPriority w:val="99"/>
+    <w:unhideWhenUsed/>
+    <w:rsid w:val="008D4A62"/>
+    <w:rPr>
+      <w:color w:val="0000FF" w:themeColor="hyperlink"/>
+      <w:u w:val="single"/>
+    </w:rPr>
+  </w:style>
+  <w:style w:type="paragraph" w:styleId="Encabezado">
+    <w:name w:val="header"/>
+    <w:basedOn w:val="Normal"/>
+    <w:link w:val="EncabezadoCar"/>
+    <w:uiPriority w:val="99"/>
+    <w:semiHidden/>
+    <w:unhideWhenUsed/>
+    <w:rsid w:val="00FA05D3"/>
+    <w:pPr>
+      <w:tabs>
+        <w:tab w:val="center" w:pos="4252"/>
+        <w:tab w:val="right" w:pos="8504"/>
+      </w:tabs>
+      <w:spacing w:after="0" w:line="240" w:lineRule="auto"/>
+    </w:pPr>
+  </w:style>
+  <w:style w:type="character" w:customStyle="1" w:styleId="EncabezadoCar">
+    <w:name w:val="Encabezado Car"/>
+    <w:basedOn w:val="Fuentedeprrafopredeter"/>
+    <w:link w:val="Encabezado"/>
+    <w:uiPriority w:val="99"/>
+    <w:semiHidden/>
+    <w:rsid w:val="00FA05D3"/>
+  </w:style>
+  <w:style w:type="paragraph" w:styleId="Piedepgina">
+    <w:name w:val="footer"/>
+    <w:basedOn w:val="Normal"/>
+    <w:link w:val="PiedepginaCar"/>
+    <w:uiPriority w:val="99"/>
+    <w:semiHidden/>
+    <w:unhideWhenUsed/>
+    <w:rsid w:val="00FA05D3"/>
+    <w:pPr>
+      <w:tabs>
+        <w:tab w:val="center" w:pos="4252"/>
+        <w:tab w:val="right" w:pos="8504"/>
+      </w:tabs>
+      <w:spacing w:after="0" w:line="240" w:lineRule="auto"/>
+    </w:pPr>
+  </w:style>
+  <w:style w:type="character" w:customStyle="1" w:styleId="PiedepginaCar">
+    <w:name w:val="Pie de página Car"/>
+    <w:basedOn w:val="Fuentedeprrafopredeter"/>
+    <w:link w:val="Piedepgina"/>
+    <w:uiPriority w:val="99"/>
+    <w:semiHidden/>
+    <w:rsid w:val="00FA05D3"/>
   </w:style>
 </w:styles>
 </file>
@@ -9952,7 +12495,7 @@
 </file>
 
 <file path=customXml/itemProps1.xml><?xml version="1.0" encoding="utf-8"?>
-<ds:datastoreItem xmlns:ds="http://schemas.openxmlformats.org/officeDocument/2006/customXml" ds:itemID="{6F477D40-6F8C-4A33-BCDC-571BD5C393E8}">
+<ds:datastoreItem xmlns:ds="http://schemas.openxmlformats.org/officeDocument/2006/customXml" ds:itemID="{2C26D494-8903-4D81-89FB-00C56D1A250A}">
   <ds:schemaRefs>
     <ds:schemaRef ds:uri="http://schemas.openxmlformats.org/officeDocument/2006/bibliography"/>
   </ds:schemaRefs>

</xml_diff>

<commit_message>
US Vencimientos US Intereses US ADM Afiliados
</commit_message>
<xml_diff>
--- a/Analisis/Especificación de Requerimientos.docx
+++ b/Analisis/Especificación de Requerimientos.docx
@@ -1912,13 +1912,16 @@
               <w:rPr>
                 <w:b/>
               </w:rPr>
-              <w:t>Operador/Auditor</w:t>
+              <w:t>Auditor</w:t>
             </w:r>
             <w:r>
               <w:t xml:space="preserve"> necesito </w:t>
             </w:r>
             <w:r>
-              <w:t xml:space="preserve">crear </w:t>
+              <w:t>Administrar</w:t>
+            </w:r>
+            <w:r>
+              <w:t xml:space="preserve"> </w:t>
             </w:r>
             <w:r>
               <w:t>afiliados</w:t>
@@ -1961,10 +1964,16 @@
               <w:rPr>
                 <w:b/>
               </w:rPr>
-              <w:t>Operador/Auditor</w:t>
-            </w:r>
-            <w:r>
-              <w:t xml:space="preserve"> necesito modificar afiliados</w:t>
+              <w:t>Auditor</w:t>
+            </w:r>
+            <w:r>
+              <w:t xml:space="preserve"> necesito </w:t>
+            </w:r>
+            <w:r>
+              <w:t>crear</w:t>
+            </w:r>
+            <w:r>
+              <w:t xml:space="preserve"> afiliados</w:t>
             </w:r>
             <w:r>
               <w:t>.</w:t>
@@ -2004,13 +2013,13 @@
               <w:rPr>
                 <w:b/>
               </w:rPr>
-              <w:t>Operador/Auditor</w:t>
+              <w:t>Auditor</w:t>
             </w:r>
             <w:r>
               <w:t xml:space="preserve"> necesito </w:t>
             </w:r>
             <w:r>
-              <w:t>dar de baja</w:t>
+              <w:t>modificar</w:t>
             </w:r>
             <w:r>
               <w:t xml:space="preserve"> afiliados</w:t>
@@ -2053,10 +2062,16 @@
               <w:rPr>
                 <w:b/>
               </w:rPr>
-              <w:t>Operador/Auditor</w:t>
-            </w:r>
-            <w:r>
-              <w:t xml:space="preserve"> necesito reingresar afiliados.</w:t>
+              <w:t>Auditor</w:t>
+            </w:r>
+            <w:r>
+              <w:t xml:space="preserve"> necesito </w:t>
+            </w:r>
+            <w:r>
+              <w:t>eliminar</w:t>
+            </w:r>
+            <w:r>
+              <w:t xml:space="preserve"> afiliados.</w:t>
             </w:r>
           </w:p>
         </w:tc>
@@ -2093,10 +2108,16 @@
               <w:rPr>
                 <w:b/>
               </w:rPr>
-              <w:t>Operador/Auditor</w:t>
-            </w:r>
-            <w:r>
-              <w:t xml:space="preserve"> necesito listar total afiliados.</w:t>
+              <w:t>Auditor</w:t>
+            </w:r>
+            <w:r>
+              <w:t xml:space="preserve"> necesito </w:t>
+            </w:r>
+            <w:r>
+              <w:t>consultar</w:t>
+            </w:r>
+            <w:r>
+              <w:t xml:space="preserve"> afiliados.</w:t>
             </w:r>
           </w:p>
         </w:tc>
@@ -2133,7 +2154,7 @@
               <w:rPr>
                 <w:b/>
               </w:rPr>
-              <w:t>Operador/Auditor</w:t>
+              <w:t>Auditor</w:t>
             </w:r>
             <w:r>
               <w:t xml:space="preserve"> necesito buscar afiliados.</w:t>
@@ -3405,19 +3426,7 @@
               <w:rPr>
                 <w:b/>
               </w:rPr>
-              <w:t>CAJA-</w:t>
-            </w:r>
-            <w:r>
-              <w:rPr>
-                <w:b/>
-              </w:rPr>
-              <w:t>0</w:t>
-            </w:r>
-            <w:r>
-              <w:rPr>
-                <w:b/>
-              </w:rPr>
-              <w:t>01</w:t>
+              <w:t>CAJA-010</w:t>
             </w:r>
             <w:r>
               <w:rPr>
@@ -5126,14 +5135,7 @@
                 <w:rFonts w:cstheme="minorHAnsi"/>
                 <w:color w:val="000000" w:themeColor="text1"/>
               </w:rPr>
-              <w:t>CA-1</w:t>
-            </w:r>
-            <w:r>
-              <w:rPr>
-                <w:rFonts w:cstheme="minorHAnsi"/>
-                <w:color w:val="000000" w:themeColor="text1"/>
-              </w:rPr>
-              <w:t>2</w:t>
+              <w:t>CA-12</w:t>
             </w:r>
           </w:p>
         </w:tc>
@@ -5156,21 +5158,7 @@
                 <w:rFonts w:cstheme="minorHAnsi"/>
                 <w:color w:val="000000" w:themeColor="text1"/>
               </w:rPr>
-              <w:t>El usuario se encuentra  en el Catálogo Vencimientos y selecciona una cuota de la grilla</w:t>
-            </w:r>
-            <w:r>
-              <w:rPr>
-                <w:rFonts w:cstheme="minorHAnsi"/>
-                <w:color w:val="000000" w:themeColor="text1"/>
-              </w:rPr>
-              <w:t xml:space="preserve"> que está </w:t>
-            </w:r>
-            <w:r>
-              <w:rPr>
-                <w:rFonts w:cstheme="minorHAnsi"/>
-                <w:color w:val="000000" w:themeColor="text1"/>
-              </w:rPr>
-              <w:t>asociada a aportes generados.</w:t>
+              <w:t>El usuario se encuentra  en el Catálogo Vencimientos y selecciona una cuota de la grilla que está asociada a aportes generados.</w:t>
             </w:r>
           </w:p>
         </w:tc>
@@ -5368,14 +5356,7 @@
                 <w:rFonts w:cstheme="minorHAnsi"/>
                 <w:color w:val="000000" w:themeColor="text1"/>
               </w:rPr>
-              <w:t>CA-1</w:t>
-            </w:r>
-            <w:r>
-              <w:rPr>
-                <w:rFonts w:cstheme="minorHAnsi"/>
-                <w:color w:val="000000" w:themeColor="text1"/>
-              </w:rPr>
-              <w:t>4</w:t>
+              <w:t>CA-14</w:t>
             </w:r>
           </w:p>
         </w:tc>
@@ -5398,21 +5379,7 @@
                 <w:rFonts w:cstheme="minorHAnsi"/>
                 <w:color w:val="000000" w:themeColor="text1"/>
               </w:rPr>
-              <w:t>El usuario se encuentra  en el Catálogo Vencimientos y selecciona una cuota de la grilla</w:t>
-            </w:r>
-            <w:r>
-              <w:rPr>
-                <w:rFonts w:cstheme="minorHAnsi"/>
-                <w:color w:val="000000" w:themeColor="text1"/>
-              </w:rPr>
-              <w:t>. La cuota no está asociada a aportes generados</w:t>
-            </w:r>
-            <w:r>
-              <w:rPr>
-                <w:rFonts w:cstheme="minorHAnsi"/>
-                <w:color w:val="000000" w:themeColor="text1"/>
-              </w:rPr>
-              <w:t>.</w:t>
+              <w:t>El usuario se encuentra  en el Catálogo Vencimientos y selecciona una cuota de la grilla. La cuota no está asociada a aportes generados.</w:t>
             </w:r>
           </w:p>
         </w:tc>
@@ -5443,23 +5410,7 @@
                 <w:b/>
                 <w:color w:val="000000" w:themeColor="text1"/>
               </w:rPr>
-              <w:t xml:space="preserve">Eliminar </w:t>
-            </w:r>
-            <w:r>
-              <w:rPr>
-                <w:rFonts w:cstheme="minorHAnsi"/>
-                <w:b/>
-                <w:color w:val="000000" w:themeColor="text1"/>
-              </w:rPr>
-              <w:t>Vencimiento</w:t>
-            </w:r>
-            <w:r>
-              <w:rPr>
-                <w:rFonts w:cstheme="minorHAnsi"/>
-                <w:b/>
-                <w:color w:val="000000" w:themeColor="text1"/>
-              </w:rPr>
-              <w:t>.</w:t>
+              <w:t>Eliminar Vencimiento.</w:t>
             </w:r>
           </w:p>
         </w:tc>
@@ -5483,35 +5434,7 @@
                 <w:rFonts w:cstheme="minorHAnsi"/>
                 <w:color w:val="000000" w:themeColor="text1"/>
               </w:rPr>
-              <w:t xml:space="preserve">El sistema muestra un mensaje </w:t>
-            </w:r>
-            <w:r>
-              <w:rPr>
-                <w:rFonts w:cstheme="minorHAnsi"/>
-                <w:color w:val="000000" w:themeColor="text1"/>
-              </w:rPr>
-              <w:t xml:space="preserve">para confirmar la eliminación. </w:t>
-            </w:r>
-            <w:r>
-              <w:rPr>
-                <w:rFonts w:cstheme="minorHAnsi"/>
-                <w:color w:val="000000" w:themeColor="text1"/>
-              </w:rPr>
-              <w:t xml:space="preserve"> </w:t>
-            </w:r>
-            <w:r>
-              <w:rPr>
-                <w:rFonts w:cstheme="minorHAnsi"/>
-                <w:color w:val="000000" w:themeColor="text1"/>
-              </w:rPr>
-              <w:t xml:space="preserve">El usuario confirma y se elimina la cuota de la BD. </w:t>
-            </w:r>
-            <w:r>
-              <w:rPr>
-                <w:rFonts w:cstheme="minorHAnsi"/>
-                <w:color w:val="000000" w:themeColor="text1"/>
-              </w:rPr>
-              <w:t xml:space="preserve">  </w:t>
+              <w:t xml:space="preserve">El sistema muestra un mensaje para confirmar la eliminación.  El usuario confirma y se elimina la cuota de la BD.   </w:t>
             </w:r>
           </w:p>
         </w:tc>
@@ -5742,25 +5665,7 @@
               <w:rPr>
                 <w:b/>
               </w:rPr>
-              <w:t>CAJA</w:t>
-            </w:r>
-            <w:r>
-              <w:rPr>
-                <w:b/>
-              </w:rPr>
-              <w:t>-0</w:t>
-            </w:r>
-            <w:r>
-              <w:rPr>
-                <w:b/>
-              </w:rPr>
-              <w:t>0</w:t>
-            </w:r>
-            <w:r>
-              <w:rPr>
-                <w:b/>
-              </w:rPr>
-              <w:t>2</w:t>
+              <w:t>CAJA-011</w:t>
             </w:r>
             <w:r>
               <w:rPr>
@@ -6003,6 +5908,68 @@
                 <w:color w:val="000000" w:themeColor="text1"/>
               </w:rPr>
               <w:t>Resolución: Nuevo</w:t>
+            </w:r>
+          </w:p>
+        </w:tc>
+      </w:tr>
+      <w:tr>
+        <w:tc>
+          <w:tcPr>
+            <w:tcW w:w="9747" w:type="dxa"/>
+            <w:gridSpan w:val="6"/>
+          </w:tcPr>
+          <w:p>
+            <w:pPr>
+              <w:autoSpaceDE w:val="0"/>
+              <w:autoSpaceDN w:val="0"/>
+              <w:adjustRightInd w:val="0"/>
+              <w:rPr>
+                <w:rFonts w:cstheme="minorHAnsi"/>
+                <w:color w:val="000000" w:themeColor="text1"/>
+              </w:rPr>
+            </w:pPr>
+            <w:r>
+              <w:rPr>
+                <w:rFonts w:cstheme="minorHAnsi"/>
+                <w:noProof/>
+                <w:color w:val="000000" w:themeColor="text1"/>
+                <w:lang w:eastAsia="es-ES"/>
+              </w:rPr>
+              <w:drawing>
+                <wp:inline distT="0" distB="0" distL="0" distR="0">
+                  <wp:extent cx="6052185" cy="3554095"/>
+                  <wp:effectExtent l="19050" t="0" r="5715" b="0"/>
+                  <wp:docPr id="4" name="3 Imagen" descr="AdmIntereses.png"/>
+                  <wp:cNvGraphicFramePr>
+                    <a:graphicFrameLocks xmlns:a="http://schemas.openxmlformats.org/drawingml/2006/main" noChangeAspect="1"/>
+                  </wp:cNvGraphicFramePr>
+                  <a:graphic xmlns:a="http://schemas.openxmlformats.org/drawingml/2006/main">
+                    <a:graphicData uri="http://schemas.openxmlformats.org/drawingml/2006/picture">
+                      <pic:pic xmlns:pic="http://schemas.openxmlformats.org/drawingml/2006/picture">
+                        <pic:nvPicPr>
+                          <pic:cNvPr id="0" name="AdmIntereses.png"/>
+                          <pic:cNvPicPr/>
+                        </pic:nvPicPr>
+                        <pic:blipFill>
+                          <a:blip r:embed="rId13" cstate="print"/>
+                          <a:stretch>
+                            <a:fillRect/>
+                          </a:stretch>
+                        </pic:blipFill>
+                        <pic:spPr>
+                          <a:xfrm>
+                            <a:off x="0" y="0"/>
+                            <a:ext cx="6052185" cy="3554095"/>
+                          </a:xfrm>
+                          <a:prstGeom prst="rect">
+                            <a:avLst/>
+                          </a:prstGeom>
+                        </pic:spPr>
+                      </pic:pic>
+                    </a:graphicData>
+                  </a:graphic>
+                </wp:inline>
+              </w:drawing>
             </w:r>
           </w:p>
         </w:tc>
@@ -6135,6 +6102,102 @@
               <w:adjustRightInd w:val="0"/>
               <w:rPr>
                 <w:rFonts w:cstheme="minorHAnsi"/>
+                <w:color w:val="000000" w:themeColor="text1"/>
+              </w:rPr>
+            </w:pPr>
+            <w:r>
+              <w:rPr>
+                <w:rFonts w:cstheme="minorHAnsi"/>
+                <w:color w:val="000000" w:themeColor="text1"/>
+              </w:rPr>
+              <w:t>CA-01</w:t>
+            </w:r>
+          </w:p>
+        </w:tc>
+        <w:tc>
+          <w:tcPr>
+            <w:tcW w:w="2835" w:type="dxa"/>
+          </w:tcPr>
+          <w:p>
+            <w:pPr>
+              <w:autoSpaceDE w:val="0"/>
+              <w:autoSpaceDN w:val="0"/>
+              <w:adjustRightInd w:val="0"/>
+              <w:rPr>
+                <w:rFonts w:cstheme="minorHAnsi"/>
+                <w:color w:val="000000" w:themeColor="text1"/>
+              </w:rPr>
+            </w:pPr>
+            <w:r>
+              <w:rPr>
+                <w:rFonts w:cstheme="minorHAnsi"/>
+                <w:color w:val="000000" w:themeColor="text1"/>
+              </w:rPr>
+              <w:t>El usuario se encuentra en el menú principal.</w:t>
+            </w:r>
+          </w:p>
+        </w:tc>
+        <w:tc>
+          <w:tcPr>
+            <w:tcW w:w="2835" w:type="dxa"/>
+          </w:tcPr>
+          <w:p>
+            <w:pPr>
+              <w:autoSpaceDE w:val="0"/>
+              <w:autoSpaceDN w:val="0"/>
+              <w:adjustRightInd w:val="0"/>
+              <w:rPr>
+                <w:rFonts w:cstheme="minorHAnsi"/>
+                <w:color w:val="000000" w:themeColor="text1"/>
+              </w:rPr>
+            </w:pPr>
+            <w:r>
+              <w:rPr>
+                <w:rFonts w:cstheme="minorHAnsi"/>
+                <w:color w:val="000000" w:themeColor="text1"/>
+              </w:rPr>
+              <w:t>Selecciona la opción Administración/Intereses</w:t>
+            </w:r>
+          </w:p>
+        </w:tc>
+        <w:tc>
+          <w:tcPr>
+            <w:tcW w:w="3118" w:type="dxa"/>
+            <w:gridSpan w:val="3"/>
+          </w:tcPr>
+          <w:p>
+            <w:pPr>
+              <w:autoSpaceDE w:val="0"/>
+              <w:autoSpaceDN w:val="0"/>
+              <w:adjustRightInd w:val="0"/>
+              <w:rPr>
+                <w:rFonts w:cstheme="minorHAnsi"/>
+                <w:color w:val="000000" w:themeColor="text1"/>
+              </w:rPr>
+            </w:pPr>
+            <w:r>
+              <w:rPr>
+                <w:rFonts w:cstheme="minorHAnsi"/>
+                <w:color w:val="000000" w:themeColor="text1"/>
+              </w:rPr>
+              <w:t>El sistema abre el catálogo Intereses. Despliega todos los intereses creados ordenados de forma creciente por Periodo.</w:t>
+            </w:r>
+          </w:p>
+        </w:tc>
+      </w:tr>
+      <w:tr>
+        <w:tc>
+          <w:tcPr>
+            <w:tcW w:w="959" w:type="dxa"/>
+            <w:shd w:val="clear" w:color="auto" w:fill="C2D69B" w:themeFill="accent3" w:themeFillTint="99"/>
+          </w:tcPr>
+          <w:p>
+            <w:pPr>
+              <w:autoSpaceDE w:val="0"/>
+              <w:autoSpaceDN w:val="0"/>
+              <w:adjustRightInd w:val="0"/>
+              <w:rPr>
+                <w:rFonts w:cstheme="minorHAnsi"/>
                 <w:b/>
                 <w:color w:val="000000" w:themeColor="text1"/>
                 <w:sz w:val="16"/>
@@ -6146,7 +6209,7 @@
                 <w:rFonts w:cstheme="minorHAnsi"/>
                 <w:color w:val="000000" w:themeColor="text1"/>
               </w:rPr>
-              <w:t>CA-01</w:t>
+              <w:t>CA-02</w:t>
             </w:r>
           </w:p>
         </w:tc>
@@ -6169,28 +6232,35 @@
                 <w:rFonts w:cstheme="minorHAnsi"/>
                 <w:color w:val="000000" w:themeColor="text1"/>
               </w:rPr>
-              <w:t xml:space="preserve">Se encuentra  ubicado en el Menú </w:t>
-            </w:r>
-            <w:r>
-              <w:rPr>
-                <w:rFonts w:cstheme="minorHAnsi"/>
-                <w:color w:val="000000" w:themeColor="text1"/>
-              </w:rPr>
-              <w:t xml:space="preserve">Tasa </w:t>
-            </w:r>
-            <w:r>
-              <w:rPr>
-                <w:rFonts w:cstheme="minorHAnsi"/>
-                <w:color w:val="000000" w:themeColor="text1"/>
-              </w:rPr>
-              <w:t>Interés</w:t>
-            </w:r>
-            <w:r>
-              <w:rPr>
-                <w:rFonts w:cstheme="minorHAnsi"/>
-                <w:color w:val="000000" w:themeColor="text1"/>
-              </w:rPr>
-              <w:t xml:space="preserve">. </w:t>
+              <w:t xml:space="preserve">El usuario se encuentra  en el Catálogo Intereses. Se </w:t>
+            </w:r>
+            <w:r>
+              <w:rPr>
+                <w:rFonts w:cstheme="minorHAnsi"/>
+                <w:color w:val="000000" w:themeColor="text1"/>
+              </w:rPr>
+              <w:t>cargan los datos Periodo y P</w:t>
+            </w:r>
+            <w:r>
+              <w:rPr>
+                <w:rFonts w:cstheme="minorHAnsi"/>
+                <w:color w:val="000000" w:themeColor="text1"/>
+              </w:rPr>
+              <w:t>orcentaje</w:t>
+            </w:r>
+            <w:r>
+              <w:rPr>
+                <w:rFonts w:cstheme="minorHAnsi"/>
+                <w:color w:val="000000" w:themeColor="text1"/>
+              </w:rPr>
+              <w:t>.</w:t>
+            </w:r>
+            <w:r>
+              <w:rPr>
+                <w:rFonts w:cstheme="minorHAnsi"/>
+                <w:color w:val="000000" w:themeColor="text1"/>
+              </w:rPr>
+              <w:t xml:space="preserve"> </w:t>
             </w:r>
           </w:p>
         </w:tc>
@@ -6213,21 +6283,23 @@
                 <w:rFonts w:cstheme="minorHAnsi"/>
                 <w:color w:val="000000" w:themeColor="text1"/>
               </w:rPr>
-              <w:t xml:space="preserve">Se elige la opción Nueva Tasa de </w:t>
-            </w:r>
-            <w:r>
-              <w:rPr>
-                <w:rFonts w:cstheme="minorHAnsi"/>
-                <w:color w:val="000000" w:themeColor="text1"/>
-              </w:rPr>
-              <w:t>Interés</w:t>
-            </w:r>
-            <w:r>
-              <w:rPr>
-                <w:rFonts w:cstheme="minorHAnsi"/>
-                <w:color w:val="000000" w:themeColor="text1"/>
-              </w:rPr>
-              <w:t>.</w:t>
+              <w:t>Elige la opción</w:t>
+            </w:r>
+            <w:r>
+              <w:rPr>
+                <w:rFonts w:cstheme="minorHAnsi"/>
+                <w:b/>
+                <w:color w:val="000000" w:themeColor="text1"/>
+              </w:rPr>
+              <w:t xml:space="preserve"> </w:t>
+            </w:r>
+            <w:r>
+              <w:rPr>
+                <w:rFonts w:cstheme="minorHAnsi"/>
+                <w:b/>
+                <w:color w:val="000000" w:themeColor="text1"/>
+              </w:rPr>
+              <w:t>Nuevo</w:t>
             </w:r>
           </w:p>
         </w:tc>
@@ -6251,21 +6323,7 @@
                 <w:rFonts w:cstheme="minorHAnsi"/>
                 <w:color w:val="000000" w:themeColor="text1"/>
               </w:rPr>
-              <w:t xml:space="preserve">El sistema abre una ventana disponible para cargar </w:t>
-            </w:r>
-            <w:r>
-              <w:rPr>
-                <w:rFonts w:cstheme="minorHAnsi"/>
-                <w:color w:val="000000" w:themeColor="text1"/>
-              </w:rPr>
-              <w:t>nueva tasa de interés.</w:t>
-            </w:r>
-            <w:r>
-              <w:rPr>
-                <w:rFonts w:cstheme="minorHAnsi"/>
-                <w:color w:val="000000" w:themeColor="text1"/>
-              </w:rPr>
-              <w:t xml:space="preserve">   </w:t>
+              <w:t xml:space="preserve">El sistema agrega nuevo periodo de interés.   </w:t>
             </w:r>
           </w:p>
         </w:tc>
@@ -6291,7 +6349,7 @@
                 <w:rFonts w:cstheme="minorHAnsi"/>
                 <w:color w:val="000000" w:themeColor="text1"/>
               </w:rPr>
-              <w:t>CA-02</w:t>
+              <w:t>CA-03</w:t>
             </w:r>
           </w:p>
         </w:tc>
@@ -6314,35 +6372,21 @@
                 <w:rFonts w:cstheme="minorHAnsi"/>
                 <w:color w:val="000000" w:themeColor="text1"/>
               </w:rPr>
-              <w:t>Lo</w:t>
-            </w:r>
-            <w:r>
-              <w:rPr>
-                <w:rFonts w:cstheme="minorHAnsi"/>
-                <w:color w:val="000000" w:themeColor="text1"/>
-              </w:rPr>
-              <w:t xml:space="preserve">s campos </w:t>
-            </w:r>
-            <w:r>
-              <w:rPr>
-                <w:rFonts w:cstheme="minorHAnsi"/>
-                <w:color w:val="000000" w:themeColor="text1"/>
-              </w:rPr>
-              <w:t xml:space="preserve">Periodo y Tasa </w:t>
-            </w:r>
-            <w:r>
-              <w:rPr>
-                <w:rFonts w:cstheme="minorHAnsi"/>
-                <w:color w:val="000000" w:themeColor="text1"/>
-              </w:rPr>
-              <w:t xml:space="preserve">se cargaron en la ventana Nuevo </w:t>
-            </w:r>
-            <w:r>
-              <w:rPr>
-                <w:rFonts w:cstheme="minorHAnsi"/>
-                <w:color w:val="000000" w:themeColor="text1"/>
-              </w:rPr>
-              <w:t>Interés</w:t>
+              <w:t xml:space="preserve">El usuario se encuentra  en el Catálogo Intereses. </w:t>
+            </w:r>
+            <w:r>
+              <w:rPr>
+                <w:rFonts w:cstheme="minorHAnsi"/>
+                <w:color w:val="000000" w:themeColor="text1"/>
+              </w:rPr>
+              <w:t>Solo se c</w:t>
+            </w:r>
+            <w:r>
+              <w:rPr>
+                <w:rFonts w:cstheme="minorHAnsi"/>
+                <w:color w:val="000000" w:themeColor="text1"/>
+              </w:rPr>
+              <w:t>arga uno de los dos datos obligatorios</w:t>
             </w:r>
             <w:r>
               <w:rPr>
@@ -6393,17 +6437,15 @@
                 <w:rFonts w:cstheme="minorHAnsi"/>
                 <w:color w:val="000000" w:themeColor="text1"/>
               </w:rPr>
-              <w:t xml:space="preserve">El sistema graba nuevo </w:t>
-            </w:r>
-            <w:proofErr w:type="spellStart"/>
-            <w:r>
-              <w:rPr>
-                <w:rFonts w:cstheme="minorHAnsi"/>
-                <w:color w:val="000000" w:themeColor="text1"/>
-              </w:rPr>
-              <w:t>interes</w:t>
-            </w:r>
-            <w:proofErr w:type="spellEnd"/>
+              <w:t xml:space="preserve">El sistema indicará los campos requeridos no cargados e impedirá la grabación del nuevo </w:t>
+            </w:r>
+            <w:r>
+              <w:rPr>
+                <w:rFonts w:cstheme="minorHAnsi"/>
+                <w:color w:val="000000" w:themeColor="text1"/>
+              </w:rPr>
+              <w:t>Interés</w:t>
+            </w:r>
             <w:r>
               <w:rPr>
                 <w:rFonts w:cstheme="minorHAnsi"/>
@@ -6435,7 +6477,7 @@
                 <w:rFonts w:cstheme="minorHAnsi"/>
                 <w:color w:val="000000" w:themeColor="text1"/>
               </w:rPr>
-              <w:t>CA-03</w:t>
+              <w:t>CA-04</w:t>
             </w:r>
           </w:p>
         </w:tc>
@@ -6458,21 +6500,7 @@
                 <w:rFonts w:cstheme="minorHAnsi"/>
                 <w:color w:val="000000" w:themeColor="text1"/>
               </w:rPr>
-              <w:t xml:space="preserve">Al menos un campo no se ha cargado en la ventana Nuevo </w:t>
-            </w:r>
-            <w:r>
-              <w:rPr>
-                <w:rFonts w:cstheme="minorHAnsi"/>
-                <w:color w:val="000000" w:themeColor="text1"/>
-              </w:rPr>
-              <w:t>Interés</w:t>
-            </w:r>
-            <w:r>
-              <w:rPr>
-                <w:rFonts w:cstheme="minorHAnsi"/>
-                <w:color w:val="000000" w:themeColor="text1"/>
-              </w:rPr>
-              <w:t>.</w:t>
+              <w:t>El usuario se encuentra  en el Catálogo Intereses. Se cargan los datos Periodo y Porcentaje. El dato Periodo ya existe en BD.</w:t>
             </w:r>
           </w:p>
         </w:tc>
@@ -6516,7 +6544,21 @@
                 <w:rFonts w:cstheme="minorHAnsi"/>
                 <w:color w:val="000000" w:themeColor="text1"/>
               </w:rPr>
-              <w:t xml:space="preserve">El sistema indicará los campos requeridos no cargados e impedirá la grabación del nuevo </w:t>
+              <w:t xml:space="preserve">El sistema indicará que </w:t>
+            </w:r>
+            <w:r>
+              <w:rPr>
+                <w:rFonts w:cstheme="minorHAnsi"/>
+                <w:color w:val="000000" w:themeColor="text1"/>
+              </w:rPr>
+              <w:t xml:space="preserve">Periodo </w:t>
+            </w:r>
+            <w:r>
+              <w:rPr>
+                <w:rFonts w:cstheme="minorHAnsi"/>
+                <w:color w:val="000000" w:themeColor="text1"/>
+              </w:rPr>
+              <w:t xml:space="preserve">ya se encuentra grabado e impedirá la grabación del nuevo </w:t>
             </w:r>
             <w:r>
               <w:rPr>
@@ -6556,7 +6598,7 @@
                 <w:rFonts w:cstheme="minorHAnsi"/>
                 <w:color w:val="000000" w:themeColor="text1"/>
               </w:rPr>
-              <w:t>CA-04</w:t>
+              <w:t>CA-05</w:t>
             </w:r>
           </w:p>
         </w:tc>
@@ -6579,7 +6621,7 @@
                 <w:rFonts w:cstheme="minorHAnsi"/>
                 <w:color w:val="000000" w:themeColor="text1"/>
               </w:rPr>
-              <w:t>Se carga un Periodo existente.</w:t>
+              <w:t>El usuario se encuentra  en el Catálogo Intereses. Selecciona un periodo de la grilla.</w:t>
             </w:r>
           </w:p>
         </w:tc>
@@ -6599,7 +6641,31 @@
                 <w:rFonts w:cstheme="minorHAnsi"/>
                 <w:color w:val="000000" w:themeColor="text1"/>
               </w:rPr>
-              <w:t>Se selecciona el botón Aceptar.</w:t>
+              <w:t>Elige la opción</w:t>
+            </w:r>
+            <w:r>
+              <w:rPr>
+                <w:rFonts w:cstheme="minorHAnsi"/>
+                <w:b/>
+                <w:color w:val="000000" w:themeColor="text1"/>
+              </w:rPr>
+              <w:t xml:space="preserve"> </w:t>
+            </w:r>
+            <w:r>
+              <w:rPr>
+                <w:rFonts w:cstheme="minorHAnsi"/>
+                <w:b/>
+                <w:color w:val="000000" w:themeColor="text1"/>
+              </w:rPr>
+              <w:t>Editar</w:t>
+            </w:r>
+            <w:r>
+              <w:rPr>
+                <w:rFonts w:cstheme="minorHAnsi"/>
+                <w:b/>
+                <w:color w:val="000000" w:themeColor="text1"/>
+              </w:rPr>
+              <w:t>.</w:t>
             </w:r>
           </w:p>
         </w:tc>
@@ -6623,40 +6689,474 @@
                 <w:rFonts w:cstheme="minorHAnsi"/>
                 <w:color w:val="000000" w:themeColor="text1"/>
               </w:rPr>
-              <w:t xml:space="preserve">El sistema indicará que </w:t>
-            </w:r>
-            <w:r>
-              <w:rPr>
-                <w:rFonts w:cstheme="minorHAnsi"/>
-                <w:color w:val="000000" w:themeColor="text1"/>
-              </w:rPr>
-              <w:t xml:space="preserve">Periodo </w:t>
-            </w:r>
-            <w:r>
-              <w:rPr>
-                <w:rFonts w:cstheme="minorHAnsi"/>
-                <w:color w:val="000000" w:themeColor="text1"/>
-              </w:rPr>
-              <w:t xml:space="preserve">ya se encuentra grabado e impedirá la grabación del nuevo </w:t>
-            </w:r>
-            <w:r>
-              <w:rPr>
-                <w:rFonts w:cstheme="minorHAnsi"/>
-                <w:color w:val="000000" w:themeColor="text1"/>
-              </w:rPr>
-              <w:t>Interés</w:t>
-            </w:r>
-            <w:r>
-              <w:rPr>
-                <w:rFonts w:cstheme="minorHAnsi"/>
-                <w:color w:val="000000" w:themeColor="text1"/>
-              </w:rPr>
-              <w:t>.</w:t>
+              <w:t xml:space="preserve">El sistema </w:t>
+            </w:r>
+            <w:r>
+              <w:rPr>
+                <w:rFonts w:cstheme="minorHAnsi"/>
+                <w:color w:val="000000" w:themeColor="text1"/>
+              </w:rPr>
+              <w:t>muestra una ventana con los datos del periodo de interés seleccionado</w:t>
+            </w:r>
+            <w:r>
+              <w:rPr>
+                <w:rFonts w:cstheme="minorHAnsi"/>
+                <w:color w:val="000000" w:themeColor="text1"/>
+              </w:rPr>
+              <w:t>. Campo Porcentaje disponible para su modificación.</w:t>
+            </w:r>
+          </w:p>
+        </w:tc>
+      </w:tr>
+      <w:tr>
+        <w:tc>
+          <w:tcPr>
+            <w:tcW w:w="959" w:type="dxa"/>
+            <w:shd w:val="clear" w:color="auto" w:fill="C2D69B" w:themeFill="accent3" w:themeFillTint="99"/>
+          </w:tcPr>
+          <w:p>
+            <w:pPr>
+              <w:autoSpaceDE w:val="0"/>
+              <w:autoSpaceDN w:val="0"/>
+              <w:adjustRightInd w:val="0"/>
+              <w:rPr>
+                <w:rFonts w:cstheme="minorHAnsi"/>
+                <w:b/>
+                <w:color w:val="000000" w:themeColor="text1"/>
+                <w:sz w:val="16"/>
+                <w:szCs w:val="16"/>
+              </w:rPr>
+            </w:pPr>
+            <w:r>
+              <w:rPr>
+                <w:rFonts w:cstheme="minorHAnsi"/>
+                <w:color w:val="000000" w:themeColor="text1"/>
+              </w:rPr>
+              <w:t>CA-06</w:t>
+            </w:r>
+          </w:p>
+        </w:tc>
+        <w:tc>
+          <w:tcPr>
+            <w:tcW w:w="2835" w:type="dxa"/>
+          </w:tcPr>
+          <w:p>
+            <w:pPr>
+              <w:autoSpaceDE w:val="0"/>
+              <w:autoSpaceDN w:val="0"/>
+              <w:adjustRightInd w:val="0"/>
+              <w:rPr>
+                <w:rFonts w:cstheme="minorHAnsi"/>
+                <w:color w:val="000000" w:themeColor="text1"/>
+              </w:rPr>
+            </w:pPr>
+            <w:r>
+              <w:rPr>
+                <w:rFonts w:cstheme="minorHAnsi"/>
+                <w:color w:val="000000" w:themeColor="text1"/>
+              </w:rPr>
+              <w:t xml:space="preserve">El usuario se encuentra en la ventana de Editar Intereses. </w:t>
+            </w:r>
+            <w:r>
+              <w:rPr>
+                <w:rFonts w:cstheme="minorHAnsi"/>
+                <w:color w:val="000000" w:themeColor="text1"/>
+              </w:rPr>
+              <w:lastRenderedPageBreak/>
+              <w:t>Modifica Porcentaje</w:t>
+            </w:r>
+            <w:r>
+              <w:rPr>
+                <w:rFonts w:cstheme="minorHAnsi"/>
+                <w:color w:val="000000" w:themeColor="text1"/>
+              </w:rPr>
+              <w:t xml:space="preserve"> de un periodo aun no utilizado en Gestión de Cuotas.</w:t>
+            </w:r>
+          </w:p>
+        </w:tc>
+        <w:tc>
+          <w:tcPr>
+            <w:tcW w:w="2835" w:type="dxa"/>
+          </w:tcPr>
+          <w:p>
+            <w:pPr>
+              <w:autoSpaceDE w:val="0"/>
+              <w:autoSpaceDN w:val="0"/>
+              <w:adjustRightInd w:val="0"/>
+              <w:rPr>
+                <w:rFonts w:cstheme="minorHAnsi"/>
+                <w:color w:val="000000" w:themeColor="text1"/>
+              </w:rPr>
+            </w:pPr>
+            <w:r>
+              <w:rPr>
+                <w:rFonts w:cstheme="minorHAnsi"/>
+                <w:color w:val="000000" w:themeColor="text1"/>
+              </w:rPr>
+              <w:lastRenderedPageBreak/>
+              <w:t>Selecciona el botón Aceptar.</w:t>
+            </w:r>
+          </w:p>
+        </w:tc>
+        <w:tc>
+          <w:tcPr>
+            <w:tcW w:w="3118" w:type="dxa"/>
+            <w:gridSpan w:val="3"/>
+          </w:tcPr>
+          <w:p>
+            <w:pPr>
+              <w:autoSpaceDE w:val="0"/>
+              <w:autoSpaceDN w:val="0"/>
+              <w:adjustRightInd w:val="0"/>
+              <w:rPr>
+                <w:rFonts w:cstheme="minorHAnsi"/>
+                <w:color w:val="000000" w:themeColor="text1"/>
+              </w:rPr>
+            </w:pPr>
+            <w:r>
+              <w:rPr>
+                <w:rFonts w:cstheme="minorHAnsi"/>
+                <w:color w:val="000000" w:themeColor="text1"/>
+              </w:rPr>
+              <w:t>El sistema modifica el periodo seleccionado.</w:t>
+            </w:r>
+          </w:p>
+        </w:tc>
+      </w:tr>
+      <w:tr>
+        <w:tc>
+          <w:tcPr>
+            <w:tcW w:w="959" w:type="dxa"/>
+            <w:shd w:val="clear" w:color="auto" w:fill="C2D69B" w:themeFill="accent3" w:themeFillTint="99"/>
+          </w:tcPr>
+          <w:p>
+            <w:pPr>
+              <w:autoSpaceDE w:val="0"/>
+              <w:autoSpaceDN w:val="0"/>
+              <w:adjustRightInd w:val="0"/>
+              <w:rPr>
+                <w:rFonts w:cstheme="minorHAnsi"/>
+                <w:b/>
+                <w:color w:val="000000" w:themeColor="text1"/>
+                <w:sz w:val="16"/>
+                <w:szCs w:val="16"/>
+              </w:rPr>
+            </w:pPr>
+            <w:r>
+              <w:rPr>
+                <w:rFonts w:cstheme="minorHAnsi"/>
+                <w:color w:val="000000" w:themeColor="text1"/>
+              </w:rPr>
+              <w:lastRenderedPageBreak/>
+              <w:t>CA-07</w:t>
+            </w:r>
+          </w:p>
+        </w:tc>
+        <w:tc>
+          <w:tcPr>
+            <w:tcW w:w="2835" w:type="dxa"/>
+          </w:tcPr>
+          <w:p>
+            <w:pPr>
+              <w:autoSpaceDE w:val="0"/>
+              <w:autoSpaceDN w:val="0"/>
+              <w:adjustRightInd w:val="0"/>
+              <w:rPr>
+                <w:rFonts w:cstheme="minorHAnsi"/>
+                <w:color w:val="000000" w:themeColor="text1"/>
+              </w:rPr>
+            </w:pPr>
+            <w:r>
+              <w:rPr>
+                <w:rFonts w:cstheme="minorHAnsi"/>
+                <w:color w:val="000000" w:themeColor="text1"/>
+              </w:rPr>
+              <w:t>El usuario se encuentra en la ventana de Editar Intereses. Modifica Porcentaje de un periodo ya utilizado en Gestión de Cuotas.</w:t>
+            </w:r>
+          </w:p>
+        </w:tc>
+        <w:tc>
+          <w:tcPr>
+            <w:tcW w:w="2835" w:type="dxa"/>
+          </w:tcPr>
+          <w:p>
+            <w:pPr>
+              <w:autoSpaceDE w:val="0"/>
+              <w:autoSpaceDN w:val="0"/>
+              <w:adjustRightInd w:val="0"/>
+              <w:rPr>
+                <w:rFonts w:cstheme="minorHAnsi"/>
+                <w:color w:val="000000" w:themeColor="text1"/>
+              </w:rPr>
+            </w:pPr>
+            <w:r>
+              <w:rPr>
+                <w:rFonts w:cstheme="minorHAnsi"/>
+                <w:color w:val="000000" w:themeColor="text1"/>
+              </w:rPr>
+              <w:t>Selecciona el botón Aceptar.</w:t>
+            </w:r>
+          </w:p>
+        </w:tc>
+        <w:tc>
+          <w:tcPr>
+            <w:tcW w:w="3118" w:type="dxa"/>
+            <w:gridSpan w:val="3"/>
+          </w:tcPr>
+          <w:p>
+            <w:pPr>
+              <w:autoSpaceDE w:val="0"/>
+              <w:autoSpaceDN w:val="0"/>
+              <w:adjustRightInd w:val="0"/>
+              <w:rPr>
+                <w:rFonts w:cstheme="minorHAnsi"/>
+                <w:color w:val="000000" w:themeColor="text1"/>
+              </w:rPr>
+            </w:pPr>
+            <w:r>
+              <w:rPr>
+                <w:rFonts w:cstheme="minorHAnsi"/>
+                <w:color w:val="000000" w:themeColor="text1"/>
+              </w:rPr>
+              <w:t>El sistema indicará que el periodo se encuentra en uso y no realizará la modificación.</w:t>
+            </w:r>
+          </w:p>
+        </w:tc>
+      </w:tr>
+      <w:tr>
+        <w:tc>
+          <w:tcPr>
+            <w:tcW w:w="9747" w:type="dxa"/>
+            <w:gridSpan w:val="6"/>
+            <w:shd w:val="clear" w:color="auto" w:fill="C2D69B" w:themeFill="accent3" w:themeFillTint="99"/>
+          </w:tcPr>
+          <w:p>
+            <w:pPr>
+              <w:autoSpaceDE w:val="0"/>
+              <w:autoSpaceDN w:val="0"/>
+              <w:adjustRightInd w:val="0"/>
+              <w:rPr>
+                <w:rFonts w:cstheme="minorHAnsi"/>
+                <w:color w:val="000000" w:themeColor="text1"/>
+              </w:rPr>
+            </w:pPr>
+            <w:r>
+              <w:rPr>
+                <w:rFonts w:cstheme="minorHAnsi"/>
+                <w:noProof/>
+                <w:color w:val="000000" w:themeColor="text1"/>
+                <w:lang w:eastAsia="es-ES"/>
+              </w:rPr>
+              <w:drawing>
+                <wp:inline distT="0" distB="0" distL="0" distR="0">
+                  <wp:extent cx="6052185" cy="3554095"/>
+                  <wp:effectExtent l="19050" t="0" r="5715" b="0"/>
+                  <wp:docPr id="10" name="9 Imagen" descr="AdmIntereses.png"/>
+                  <wp:cNvGraphicFramePr>
+                    <a:graphicFrameLocks xmlns:a="http://schemas.openxmlformats.org/drawingml/2006/main" noChangeAspect="1"/>
+                  </wp:cNvGraphicFramePr>
+                  <a:graphic xmlns:a="http://schemas.openxmlformats.org/drawingml/2006/main">
+                    <a:graphicData uri="http://schemas.openxmlformats.org/drawingml/2006/picture">
+                      <pic:pic xmlns:pic="http://schemas.openxmlformats.org/drawingml/2006/picture">
+                        <pic:nvPicPr>
+                          <pic:cNvPr id="0" name="AdmIntereses.png"/>
+                          <pic:cNvPicPr/>
+                        </pic:nvPicPr>
+                        <pic:blipFill>
+                          <a:blip r:embed="rId13" cstate="print"/>
+                          <a:stretch>
+                            <a:fillRect/>
+                          </a:stretch>
+                        </pic:blipFill>
+                        <pic:spPr>
+                          <a:xfrm>
+                            <a:off x="0" y="0"/>
+                            <a:ext cx="6052185" cy="3554095"/>
+                          </a:xfrm>
+                          <a:prstGeom prst="rect">
+                            <a:avLst/>
+                          </a:prstGeom>
+                        </pic:spPr>
+                      </pic:pic>
+                    </a:graphicData>
+                  </a:graphic>
+                </wp:inline>
+              </w:drawing>
             </w:r>
           </w:p>
         </w:tc>
       </w:tr>
     </w:tbl>
+    <w:p>
+      <w:pPr>
+        <w:spacing w:after="0"/>
+        <w:rPr>
+          <w:b/>
+          <w:sz w:val="28"/>
+          <w:szCs w:val="28"/>
+        </w:rPr>
+      </w:pPr>
+    </w:p>
+    <w:p>
+      <w:pPr>
+        <w:spacing w:after="0"/>
+        <w:rPr>
+          <w:b/>
+          <w:sz w:val="28"/>
+          <w:szCs w:val="28"/>
+        </w:rPr>
+      </w:pPr>
+    </w:p>
+    <w:p>
+      <w:pPr>
+        <w:spacing w:after="0"/>
+        <w:rPr>
+          <w:b/>
+          <w:sz w:val="28"/>
+          <w:szCs w:val="28"/>
+        </w:rPr>
+      </w:pPr>
+    </w:p>
+    <w:p>
+      <w:pPr>
+        <w:spacing w:after="0"/>
+        <w:rPr>
+          <w:b/>
+          <w:sz w:val="28"/>
+          <w:szCs w:val="28"/>
+        </w:rPr>
+      </w:pPr>
+    </w:p>
+    <w:p>
+      <w:pPr>
+        <w:spacing w:after="0"/>
+        <w:rPr>
+          <w:b/>
+          <w:sz w:val="28"/>
+          <w:szCs w:val="28"/>
+        </w:rPr>
+      </w:pPr>
+    </w:p>
+    <w:p>
+      <w:pPr>
+        <w:spacing w:after="0"/>
+        <w:rPr>
+          <w:b/>
+          <w:sz w:val="28"/>
+          <w:szCs w:val="28"/>
+        </w:rPr>
+      </w:pPr>
+    </w:p>
+    <w:p>
+      <w:pPr>
+        <w:spacing w:after="0"/>
+        <w:rPr>
+          <w:b/>
+          <w:sz w:val="28"/>
+          <w:szCs w:val="28"/>
+        </w:rPr>
+      </w:pPr>
+    </w:p>
+    <w:p>
+      <w:pPr>
+        <w:spacing w:after="0"/>
+        <w:rPr>
+          <w:b/>
+          <w:sz w:val="28"/>
+          <w:szCs w:val="28"/>
+        </w:rPr>
+      </w:pPr>
+    </w:p>
+    <w:p>
+      <w:pPr>
+        <w:spacing w:after="0"/>
+        <w:rPr>
+          <w:b/>
+          <w:sz w:val="28"/>
+          <w:szCs w:val="28"/>
+        </w:rPr>
+      </w:pPr>
+    </w:p>
+    <w:p>
+      <w:pPr>
+        <w:spacing w:after="0"/>
+        <w:rPr>
+          <w:b/>
+          <w:sz w:val="28"/>
+          <w:szCs w:val="28"/>
+        </w:rPr>
+      </w:pPr>
+    </w:p>
+    <w:p>
+      <w:pPr>
+        <w:spacing w:after="0"/>
+        <w:rPr>
+          <w:b/>
+          <w:sz w:val="28"/>
+          <w:szCs w:val="28"/>
+        </w:rPr>
+      </w:pPr>
+    </w:p>
+    <w:p>
+      <w:pPr>
+        <w:spacing w:after="0"/>
+        <w:rPr>
+          <w:b/>
+          <w:sz w:val="28"/>
+          <w:szCs w:val="28"/>
+        </w:rPr>
+      </w:pPr>
+    </w:p>
+    <w:p>
+      <w:pPr>
+        <w:spacing w:after="0"/>
+        <w:rPr>
+          <w:b/>
+          <w:sz w:val="28"/>
+          <w:szCs w:val="28"/>
+        </w:rPr>
+      </w:pPr>
+    </w:p>
+    <w:p>
+      <w:pPr>
+        <w:spacing w:after="0"/>
+        <w:rPr>
+          <w:b/>
+          <w:sz w:val="28"/>
+          <w:szCs w:val="28"/>
+        </w:rPr>
+      </w:pPr>
+    </w:p>
+    <w:p>
+      <w:pPr>
+        <w:spacing w:after="0"/>
+        <w:rPr>
+          <w:b/>
+          <w:sz w:val="28"/>
+          <w:szCs w:val="28"/>
+        </w:rPr>
+      </w:pPr>
+    </w:p>
+    <w:p>
+      <w:pPr>
+        <w:spacing w:after="0"/>
+        <w:rPr>
+          <w:b/>
+          <w:sz w:val="28"/>
+          <w:szCs w:val="28"/>
+        </w:rPr>
+      </w:pPr>
+    </w:p>
+    <w:p>
+      <w:pPr>
+        <w:spacing w:after="0"/>
+        <w:rPr>
+          <w:b/>
+          <w:sz w:val="28"/>
+          <w:szCs w:val="28"/>
+        </w:rPr>
+      </w:pPr>
+    </w:p>
     <w:p>
       <w:pPr>
         <w:spacing w:after="0"/>
@@ -6787,7 +7287,7 @@
               <w:rPr>
                 <w:b/>
               </w:rPr>
-              <w:t>CAJA-01</w:t>
+              <w:t>CAJA-020</w:t>
             </w:r>
             <w:r>
               <w:rPr>
@@ -7084,7 +7584,6 @@
                 <w:color w:val="000000" w:themeColor="text1"/>
                 <w:lang w:eastAsia="es-ES"/>
               </w:rPr>
-              <w:lastRenderedPageBreak/>
               <w:drawing>
                 <wp:inline distT="0" distB="0" distL="0" distR="0">
                   <wp:extent cx="6052185" cy="3774440"/>
@@ -7101,7 +7600,7 @@
                           <pic:cNvPicPr/>
                         </pic:nvPicPr>
                         <pic:blipFill>
-                          <a:blip r:embed="rId13" cstate="print"/>
+                          <a:blip r:embed="rId14" cstate="print"/>
                           <a:stretch>
                             <a:fillRect/>
                           </a:stretch>
@@ -7152,7 +7651,6 @@
                 <w:sz w:val="16"/>
                 <w:szCs w:val="16"/>
               </w:rPr>
-              <w:lastRenderedPageBreak/>
               <w:t>Criterios Aceptación</w:t>
             </w:r>
           </w:p>
@@ -7360,7 +7858,7 @@
               <w:rPr>
                 <w:b/>
               </w:rPr>
-              <w:t>CAJA-02</w:t>
+              <w:t>CAJA-021</w:t>
             </w:r>
             <w:r>
               <w:rPr>
@@ -7475,6 +7973,52 @@
               </w:rPr>
               <w:t>abre la ventana del afiliado seleccionado con los campos disponibles para su modificación.</w:t>
             </w:r>
+            <w:r>
+              <w:rPr>
+                <w:rFonts w:cstheme="minorHAnsi"/>
+                <w:color w:val="000000" w:themeColor="text1"/>
+              </w:rPr>
+              <w:t xml:space="preserve"> Ver  US: </w:t>
+            </w:r>
+            <w:r>
+              <w:rPr>
+                <w:b/>
+              </w:rPr>
+              <w:t>[</w:t>
+            </w:r>
+            <w:r>
+              <w:rPr>
+                <w:b/>
+              </w:rPr>
+              <w:t>CAJA-022</w:t>
+            </w:r>
+            <w:r>
+              <w:rPr>
+                <w:b/>
+              </w:rPr>
+              <w:t xml:space="preserve">] Como usuario operador </w:t>
+            </w:r>
+            <w:r>
+              <w:rPr>
+                <w:b/>
+              </w:rPr>
+              <w:lastRenderedPageBreak/>
+              <w:t xml:space="preserve">necesito </w:t>
+            </w:r>
+            <w:proofErr w:type="spellStart"/>
+            <w:r>
+              <w:rPr>
+                <w:b/>
+              </w:rPr>
+              <w:t>modicar</w:t>
+            </w:r>
+            <w:proofErr w:type="spellEnd"/>
+            <w:r>
+              <w:rPr>
+                <w:b/>
+              </w:rPr>
+              <w:t xml:space="preserve"> afiliados.</w:t>
+            </w:r>
           </w:p>
         </w:tc>
       </w:tr>
@@ -7499,6 +8043,7 @@
                 <w:rFonts w:cstheme="minorHAnsi"/>
                 <w:color w:val="000000" w:themeColor="text1"/>
               </w:rPr>
+              <w:lastRenderedPageBreak/>
               <w:t>CA-03</w:t>
             </w:r>
           </w:p>
@@ -7822,7 +8367,7 @@
               <w:rPr>
                 <w:b/>
               </w:rPr>
-              <w:t>CAJA-03</w:t>
+              <w:t>CAJA-023</w:t>
             </w:r>
             <w:r>
               <w:rPr>
@@ -8164,6 +8709,12 @@
               <w:rPr>
                 <w:b/>
               </w:rPr>
+              <w:t>0</w:t>
+            </w:r>
+            <w:r>
+              <w:rPr>
+                <w:b/>
+              </w:rPr>
               <w:t>] Como usuario operador necesito crear afiliados.</w:t>
             </w:r>
           </w:p>
@@ -8459,7 +9010,7 @@
                           <pic:cNvPicPr/>
                         </pic:nvPicPr>
                         <pic:blipFill>
-                          <a:blip r:embed="rId14" cstate="print"/>
+                          <a:blip r:embed="rId15" cstate="print"/>
                           <a:stretch>
                             <a:fillRect/>
                           </a:stretch>
@@ -8621,6 +9172,7 @@
                 <w:rFonts w:cstheme="minorHAnsi"/>
                 <w:color w:val="000000" w:themeColor="text1"/>
               </w:rPr>
+              <w:lastRenderedPageBreak/>
               <w:t>CA-01</w:t>
             </w:r>
           </w:p>
@@ -9266,7 +9818,6 @@
                 <w:b/>
                 <w:color w:val="000000" w:themeColor="text1"/>
               </w:rPr>
-              <w:lastRenderedPageBreak/>
               <w:t>Profesión</w:t>
             </w:r>
             <w:r>
@@ -9315,7 +9866,6 @@
                 <w:rFonts w:cstheme="minorHAnsi"/>
                 <w:color w:val="000000" w:themeColor="text1"/>
               </w:rPr>
-              <w:lastRenderedPageBreak/>
               <w:t>Se selecciona el botón Aceptar.</w:t>
             </w:r>
           </w:p>
@@ -9347,15 +9897,7 @@
                 <w:rFonts w:cstheme="minorHAnsi"/>
                 <w:color w:val="000000" w:themeColor="text1"/>
               </w:rPr>
-              <w:t xml:space="preserve"> con la igual Nº de </w:t>
-            </w:r>
-            <w:r>
-              <w:rPr>
-                <w:rFonts w:cstheme="minorHAnsi"/>
-                <w:color w:val="000000" w:themeColor="text1"/>
-              </w:rPr>
-              <w:lastRenderedPageBreak/>
-              <w:t>Matrícula y Profesión</w:t>
+              <w:t xml:space="preserve"> con la igual Nº de Matrícula y Profesión</w:t>
             </w:r>
             <w:r>
               <w:rPr>
@@ -9389,7 +9931,6 @@
                 <w:rFonts w:cstheme="minorHAnsi"/>
                 <w:color w:val="000000" w:themeColor="text1"/>
               </w:rPr>
-              <w:lastRenderedPageBreak/>
               <w:t>CA-0</w:t>
             </w:r>
             <w:r>
@@ -9867,13 +10408,6 @@
                 <w:color w:val="000000" w:themeColor="text1"/>
               </w:rPr>
             </w:pPr>
-            <w:r>
-              <w:rPr>
-                <w:rFonts w:cstheme="minorHAnsi"/>
-                <w:color w:val="000000" w:themeColor="text1"/>
-              </w:rPr>
-              <w:t xml:space="preserve">Generación de cuotas desde fecha de </w:t>
-            </w:r>
           </w:p>
         </w:tc>
       </w:tr>
@@ -9883,1979 +10417,6 @@
         <w:spacing w:after="0"/>
       </w:pPr>
     </w:p>
-    <w:p>
-      <w:pPr>
-        <w:autoSpaceDE w:val="0"/>
-        <w:autoSpaceDN w:val="0"/>
-        <w:adjustRightInd w:val="0"/>
-        <w:spacing w:after="0" w:line="240" w:lineRule="auto"/>
-        <w:rPr>
-          <w:rFonts w:cstheme="minorHAnsi"/>
-          <w:color w:val="000000" w:themeColor="text1"/>
-        </w:rPr>
-      </w:pPr>
-    </w:p>
-    <w:p/>
-    <w:tbl>
-      <w:tblPr>
-        <w:tblStyle w:val="Tablaconcuadrcula"/>
-        <w:tblW w:w="0" w:type="auto"/>
-        <w:tblLayout w:type="fixed"/>
-        <w:tblLook w:val="04A0"/>
-      </w:tblPr>
-      <w:tblGrid>
-        <w:gridCol w:w="959"/>
-        <w:gridCol w:w="2835"/>
-        <w:gridCol w:w="2835"/>
-        <w:gridCol w:w="142"/>
-        <w:gridCol w:w="1134"/>
-        <w:gridCol w:w="1842"/>
-      </w:tblGrid>
-      <w:tr>
-        <w:tc>
-          <w:tcPr>
-            <w:tcW w:w="6771" w:type="dxa"/>
-            <w:gridSpan w:val="4"/>
-            <w:shd w:val="clear" w:color="auto" w:fill="92D050"/>
-          </w:tcPr>
-          <w:p>
-            <w:pPr>
-              <w:rPr>
-                <w:b/>
-              </w:rPr>
-            </w:pPr>
-            <w:r>
-              <w:rPr>
-                <w:rFonts w:cstheme="minorHAnsi"/>
-                <w:b/>
-                <w:color w:val="000000" w:themeColor="text1"/>
-              </w:rPr>
-              <w:t xml:space="preserve">Nombre: </w:t>
-            </w:r>
-            <w:r>
-              <w:rPr>
-                <w:b/>
-              </w:rPr>
-              <w:t>[</w:t>
-            </w:r>
-            <w:r>
-              <w:rPr>
-                <w:b/>
-              </w:rPr>
-              <w:t>CAJA</w:t>
-            </w:r>
-            <w:r>
-              <w:rPr>
-                <w:b/>
-              </w:rPr>
-              <w:t>-03</w:t>
-            </w:r>
-            <w:r>
-              <w:rPr>
-                <w:b/>
-              </w:rPr>
-              <w:t xml:space="preserve">] Como usuario operador necesito </w:t>
-            </w:r>
-            <w:r>
-              <w:rPr>
-                <w:b/>
-              </w:rPr>
-              <w:t>Modificar</w:t>
-            </w:r>
-            <w:r>
-              <w:rPr>
-                <w:b/>
-              </w:rPr>
-              <w:t xml:space="preserve"> A</w:t>
-            </w:r>
-            <w:r>
-              <w:rPr>
-                <w:b/>
-              </w:rPr>
-              <w:t>filiado</w:t>
-            </w:r>
-            <w:r>
-              <w:rPr>
-                <w:b/>
-              </w:rPr>
-              <w:t>.</w:t>
-            </w:r>
-          </w:p>
-        </w:tc>
-        <w:tc>
-          <w:tcPr>
-            <w:tcW w:w="1134" w:type="dxa"/>
-          </w:tcPr>
-          <w:p>
-            <w:pPr>
-              <w:autoSpaceDE w:val="0"/>
-              <w:autoSpaceDN w:val="0"/>
-              <w:adjustRightInd w:val="0"/>
-              <w:rPr>
-                <w:rFonts w:cstheme="minorHAnsi"/>
-                <w:color w:val="000000" w:themeColor="text1"/>
-              </w:rPr>
-            </w:pPr>
-            <w:r>
-              <w:rPr>
-                <w:rFonts w:cstheme="minorHAnsi"/>
-                <w:color w:val="000000" w:themeColor="text1"/>
-              </w:rPr>
-              <w:t xml:space="preserve">Fecha </w:t>
-            </w:r>
-          </w:p>
-        </w:tc>
-        <w:tc>
-          <w:tcPr>
-            <w:tcW w:w="1842" w:type="dxa"/>
-          </w:tcPr>
-          <w:p>
-            <w:pPr>
-              <w:autoSpaceDE w:val="0"/>
-              <w:autoSpaceDN w:val="0"/>
-              <w:adjustRightInd w:val="0"/>
-              <w:rPr>
-                <w:rFonts w:cstheme="minorHAnsi"/>
-                <w:color w:val="000000" w:themeColor="text1"/>
-              </w:rPr>
-            </w:pPr>
-          </w:p>
-        </w:tc>
-      </w:tr>
-      <w:tr>
-        <w:tc>
-          <w:tcPr>
-            <w:tcW w:w="6771" w:type="dxa"/>
-            <w:gridSpan w:val="4"/>
-          </w:tcPr>
-          <w:p>
-            <w:pPr>
-              <w:autoSpaceDE w:val="0"/>
-              <w:autoSpaceDN w:val="0"/>
-              <w:adjustRightInd w:val="0"/>
-              <w:rPr>
-                <w:rFonts w:cstheme="minorHAnsi"/>
-                <w:color w:val="000000" w:themeColor="text1"/>
-              </w:rPr>
-            </w:pPr>
-            <w:r>
-              <w:rPr>
-                <w:rFonts w:cstheme="minorHAnsi"/>
-                <w:color w:val="000000" w:themeColor="text1"/>
-              </w:rPr>
-              <w:t xml:space="preserve">Asignado a: </w:t>
-            </w:r>
-          </w:p>
-        </w:tc>
-        <w:tc>
-          <w:tcPr>
-            <w:tcW w:w="1134" w:type="dxa"/>
-          </w:tcPr>
-          <w:p>
-            <w:pPr>
-              <w:autoSpaceDE w:val="0"/>
-              <w:autoSpaceDN w:val="0"/>
-              <w:adjustRightInd w:val="0"/>
-              <w:rPr>
-                <w:rFonts w:cstheme="minorHAnsi"/>
-                <w:color w:val="000000" w:themeColor="text1"/>
-              </w:rPr>
-            </w:pPr>
-            <w:r>
-              <w:rPr>
-                <w:rFonts w:cstheme="minorHAnsi"/>
-                <w:color w:val="000000" w:themeColor="text1"/>
-              </w:rPr>
-              <w:t>Estimado</w:t>
-            </w:r>
-          </w:p>
-        </w:tc>
-        <w:tc>
-          <w:tcPr>
-            <w:tcW w:w="1842" w:type="dxa"/>
-          </w:tcPr>
-          <w:p>
-            <w:pPr>
-              <w:autoSpaceDE w:val="0"/>
-              <w:autoSpaceDN w:val="0"/>
-              <w:adjustRightInd w:val="0"/>
-              <w:rPr>
-                <w:rFonts w:cstheme="minorHAnsi"/>
-                <w:color w:val="000000" w:themeColor="text1"/>
-              </w:rPr>
-            </w:pPr>
-          </w:p>
-        </w:tc>
-      </w:tr>
-      <w:tr>
-        <w:tc>
-          <w:tcPr>
-            <w:tcW w:w="6771" w:type="dxa"/>
-            <w:gridSpan w:val="4"/>
-          </w:tcPr>
-          <w:p>
-            <w:pPr>
-              <w:autoSpaceDE w:val="0"/>
-              <w:autoSpaceDN w:val="0"/>
-              <w:adjustRightInd w:val="0"/>
-              <w:rPr>
-                <w:rFonts w:cstheme="minorHAnsi"/>
-                <w:color w:val="000000" w:themeColor="text1"/>
-              </w:rPr>
-            </w:pPr>
-            <w:r>
-              <w:rPr>
-                <w:rFonts w:cstheme="minorHAnsi"/>
-                <w:color w:val="000000" w:themeColor="text1"/>
-              </w:rPr>
-              <w:t xml:space="preserve">Tipo: Nuevo – </w:t>
-            </w:r>
-            <w:r>
-              <w:rPr>
-                <w:rFonts w:cstheme="minorHAnsi"/>
-                <w:strike/>
-                <w:color w:val="000000" w:themeColor="text1"/>
-              </w:rPr>
-              <w:t>Mejora</w:t>
-            </w:r>
-            <w:r>
-              <w:rPr>
-                <w:rFonts w:cstheme="minorHAnsi"/>
-                <w:color w:val="000000" w:themeColor="text1"/>
-              </w:rPr>
-              <w:t xml:space="preserve"> -</w:t>
-            </w:r>
-            <w:r>
-              <w:rPr>
-                <w:rFonts w:cstheme="minorHAnsi"/>
-                <w:strike/>
-                <w:color w:val="000000" w:themeColor="text1"/>
-              </w:rPr>
-              <w:t>Arreglo</w:t>
-            </w:r>
-          </w:p>
-        </w:tc>
-        <w:tc>
-          <w:tcPr>
-            <w:tcW w:w="1134" w:type="dxa"/>
-          </w:tcPr>
-          <w:p>
-            <w:pPr>
-              <w:autoSpaceDE w:val="0"/>
-              <w:autoSpaceDN w:val="0"/>
-              <w:adjustRightInd w:val="0"/>
-              <w:rPr>
-                <w:rFonts w:cstheme="minorHAnsi"/>
-                <w:color w:val="000000" w:themeColor="text1"/>
-              </w:rPr>
-            </w:pPr>
-            <w:r>
-              <w:rPr>
-                <w:rFonts w:cstheme="minorHAnsi"/>
-                <w:color w:val="000000" w:themeColor="text1"/>
-              </w:rPr>
-              <w:t>Fuente:</w:t>
-            </w:r>
-          </w:p>
-        </w:tc>
-        <w:tc>
-          <w:tcPr>
-            <w:tcW w:w="1842" w:type="dxa"/>
-          </w:tcPr>
-          <w:p>
-            <w:pPr>
-              <w:autoSpaceDE w:val="0"/>
-              <w:autoSpaceDN w:val="0"/>
-              <w:adjustRightInd w:val="0"/>
-              <w:rPr>
-                <w:rFonts w:cstheme="minorHAnsi"/>
-                <w:color w:val="000000" w:themeColor="text1"/>
-              </w:rPr>
-            </w:pPr>
-          </w:p>
-        </w:tc>
-      </w:tr>
-      <w:tr>
-        <w:tc>
-          <w:tcPr>
-            <w:tcW w:w="9747" w:type="dxa"/>
-            <w:gridSpan w:val="6"/>
-          </w:tcPr>
-          <w:p>
-            <w:pPr>
-              <w:autoSpaceDE w:val="0"/>
-              <w:autoSpaceDN w:val="0"/>
-              <w:adjustRightInd w:val="0"/>
-              <w:rPr>
-                <w:rFonts w:cstheme="minorHAnsi"/>
-                <w:color w:val="000000" w:themeColor="text1"/>
-              </w:rPr>
-            </w:pPr>
-            <w:r>
-              <w:rPr>
-                <w:rFonts w:cstheme="minorHAnsi"/>
-                <w:color w:val="000000" w:themeColor="text1"/>
-              </w:rPr>
-              <w:t>Resolución: Nuevo</w:t>
-            </w:r>
-          </w:p>
-        </w:tc>
-      </w:tr>
-      <w:tr>
-        <w:tc>
-          <w:tcPr>
-            <w:tcW w:w="959" w:type="dxa"/>
-            <w:shd w:val="clear" w:color="auto" w:fill="92D050"/>
-          </w:tcPr>
-          <w:p>
-            <w:pPr>
-              <w:autoSpaceDE w:val="0"/>
-              <w:autoSpaceDN w:val="0"/>
-              <w:adjustRightInd w:val="0"/>
-              <w:jc w:val="center"/>
-              <w:rPr>
-                <w:rFonts w:cstheme="minorHAnsi"/>
-                <w:b/>
-                <w:color w:val="000000" w:themeColor="text1"/>
-                <w:sz w:val="16"/>
-                <w:szCs w:val="16"/>
-              </w:rPr>
-            </w:pPr>
-            <w:r>
-              <w:rPr>
-                <w:rFonts w:cstheme="minorHAnsi"/>
-                <w:b/>
-                <w:color w:val="000000" w:themeColor="text1"/>
-                <w:sz w:val="16"/>
-                <w:szCs w:val="16"/>
-              </w:rPr>
-              <w:t>Criterios Aceptación</w:t>
-            </w:r>
-          </w:p>
-        </w:tc>
-        <w:tc>
-          <w:tcPr>
-            <w:tcW w:w="2835" w:type="dxa"/>
-            <w:shd w:val="clear" w:color="auto" w:fill="92D050"/>
-          </w:tcPr>
-          <w:p>
-            <w:pPr>
-              <w:autoSpaceDE w:val="0"/>
-              <w:autoSpaceDN w:val="0"/>
-              <w:adjustRightInd w:val="0"/>
-              <w:jc w:val="center"/>
-              <w:rPr>
-                <w:rFonts w:cstheme="minorHAnsi"/>
-                <w:b/>
-                <w:color w:val="000000" w:themeColor="text1"/>
-              </w:rPr>
-            </w:pPr>
-            <w:r>
-              <w:rPr>
-                <w:rFonts w:cstheme="minorHAnsi"/>
-                <w:b/>
-                <w:color w:val="000000" w:themeColor="text1"/>
-              </w:rPr>
-              <w:t>Dado que</w:t>
-            </w:r>
-          </w:p>
-        </w:tc>
-        <w:tc>
-          <w:tcPr>
-            <w:tcW w:w="2835" w:type="dxa"/>
-            <w:shd w:val="clear" w:color="auto" w:fill="92D050"/>
-          </w:tcPr>
-          <w:p>
-            <w:pPr>
-              <w:autoSpaceDE w:val="0"/>
-              <w:autoSpaceDN w:val="0"/>
-              <w:adjustRightInd w:val="0"/>
-              <w:jc w:val="center"/>
-              <w:rPr>
-                <w:rFonts w:cstheme="minorHAnsi"/>
-                <w:b/>
-                <w:color w:val="000000" w:themeColor="text1"/>
-              </w:rPr>
-            </w:pPr>
-            <w:r>
-              <w:rPr>
-                <w:rFonts w:cstheme="minorHAnsi"/>
-                <w:b/>
-                <w:color w:val="000000" w:themeColor="text1"/>
-              </w:rPr>
-              <w:t>Cuando</w:t>
-            </w:r>
-          </w:p>
-        </w:tc>
-        <w:tc>
-          <w:tcPr>
-            <w:tcW w:w="3118" w:type="dxa"/>
-            <w:gridSpan w:val="3"/>
-            <w:shd w:val="clear" w:color="auto" w:fill="92D050"/>
-          </w:tcPr>
-          <w:p>
-            <w:pPr>
-              <w:autoSpaceDE w:val="0"/>
-              <w:autoSpaceDN w:val="0"/>
-              <w:adjustRightInd w:val="0"/>
-              <w:jc w:val="center"/>
-              <w:rPr>
-                <w:rFonts w:cstheme="minorHAnsi"/>
-                <w:b/>
-                <w:color w:val="000000" w:themeColor="text1"/>
-              </w:rPr>
-            </w:pPr>
-            <w:r>
-              <w:rPr>
-                <w:rFonts w:cstheme="minorHAnsi"/>
-                <w:b/>
-                <w:color w:val="000000" w:themeColor="text1"/>
-              </w:rPr>
-              <w:t>Entonces</w:t>
-            </w:r>
-          </w:p>
-        </w:tc>
-      </w:tr>
-      <w:tr>
-        <w:tc>
-          <w:tcPr>
-            <w:tcW w:w="959" w:type="dxa"/>
-          </w:tcPr>
-          <w:p>
-            <w:pPr>
-              <w:autoSpaceDE w:val="0"/>
-              <w:autoSpaceDN w:val="0"/>
-              <w:adjustRightInd w:val="0"/>
-              <w:rPr>
-                <w:rFonts w:cstheme="minorHAnsi"/>
-                <w:b/>
-                <w:color w:val="000000" w:themeColor="text1"/>
-                <w:sz w:val="16"/>
-                <w:szCs w:val="16"/>
-              </w:rPr>
-            </w:pPr>
-            <w:r>
-              <w:rPr>
-                <w:rFonts w:cstheme="minorHAnsi"/>
-                <w:color w:val="000000" w:themeColor="text1"/>
-              </w:rPr>
-              <w:t>CA-01</w:t>
-            </w:r>
-          </w:p>
-        </w:tc>
-        <w:tc>
-          <w:tcPr>
-            <w:tcW w:w="2835" w:type="dxa"/>
-          </w:tcPr>
-          <w:p>
-            <w:pPr>
-              <w:autoSpaceDE w:val="0"/>
-              <w:autoSpaceDN w:val="0"/>
-              <w:adjustRightInd w:val="0"/>
-              <w:rPr>
-                <w:rFonts w:cstheme="minorHAnsi"/>
-                <w:color w:val="000000" w:themeColor="text1"/>
-              </w:rPr>
-            </w:pPr>
-            <w:r>
-              <w:rPr>
-                <w:rFonts w:cstheme="minorHAnsi"/>
-                <w:color w:val="000000" w:themeColor="text1"/>
-              </w:rPr>
-              <w:t>Se modifica cualquier campo</w:t>
-            </w:r>
-            <w:r>
-              <w:rPr>
-                <w:rFonts w:cstheme="minorHAnsi"/>
-                <w:color w:val="000000" w:themeColor="text1"/>
-              </w:rPr>
-              <w:t xml:space="preserve"> (Fecha Título)</w:t>
-            </w:r>
-            <w:r>
-              <w:rPr>
-                <w:rFonts w:cstheme="minorHAnsi"/>
-                <w:color w:val="000000" w:themeColor="text1"/>
-              </w:rPr>
-              <w:t xml:space="preserve"> habilitado para su edición.</w:t>
-            </w:r>
-            <w:r>
-              <w:rPr>
-                <w:rFonts w:cstheme="minorHAnsi"/>
-                <w:color w:val="000000" w:themeColor="text1"/>
-              </w:rPr>
-              <w:t xml:space="preserve"> </w:t>
-            </w:r>
-          </w:p>
-        </w:tc>
-        <w:tc>
-          <w:tcPr>
-            <w:tcW w:w="2835" w:type="dxa"/>
-          </w:tcPr>
-          <w:p>
-            <w:pPr>
-              <w:autoSpaceDE w:val="0"/>
-              <w:autoSpaceDN w:val="0"/>
-              <w:adjustRightInd w:val="0"/>
-              <w:rPr>
-                <w:rFonts w:cstheme="minorHAnsi"/>
-                <w:color w:val="000000" w:themeColor="text1"/>
-              </w:rPr>
-            </w:pPr>
-            <w:r>
-              <w:rPr>
-                <w:rFonts w:cstheme="minorHAnsi"/>
-                <w:color w:val="000000" w:themeColor="text1"/>
-              </w:rPr>
-              <w:t xml:space="preserve">Se elige la opción </w:t>
-            </w:r>
-            <w:r>
-              <w:rPr>
-                <w:rFonts w:cstheme="minorHAnsi"/>
-                <w:color w:val="000000" w:themeColor="text1"/>
-              </w:rPr>
-              <w:t>Aceptar.</w:t>
-            </w:r>
-          </w:p>
-        </w:tc>
-        <w:tc>
-          <w:tcPr>
-            <w:tcW w:w="3118" w:type="dxa"/>
-            <w:gridSpan w:val="3"/>
-          </w:tcPr>
-          <w:p>
-            <w:pPr>
-              <w:autoSpaceDE w:val="0"/>
-              <w:autoSpaceDN w:val="0"/>
-              <w:adjustRightInd w:val="0"/>
-              <w:rPr>
-                <w:rFonts w:cstheme="minorHAnsi"/>
-                <w:color w:val="000000" w:themeColor="text1"/>
-              </w:rPr>
-            </w:pPr>
-            <w:r>
-              <w:rPr>
-                <w:rFonts w:cstheme="minorHAnsi"/>
-                <w:color w:val="000000" w:themeColor="text1"/>
-              </w:rPr>
-              <w:t xml:space="preserve">El sistema </w:t>
-            </w:r>
-            <w:r>
-              <w:rPr>
-                <w:rFonts w:cstheme="minorHAnsi"/>
-                <w:color w:val="000000" w:themeColor="text1"/>
-              </w:rPr>
-              <w:t>graba los cambios realizados.</w:t>
-            </w:r>
-            <w:r>
-              <w:rPr>
-                <w:rFonts w:cstheme="minorHAnsi"/>
-                <w:color w:val="000000" w:themeColor="text1"/>
-              </w:rPr>
-              <w:t xml:space="preserve">   </w:t>
-            </w:r>
-          </w:p>
-        </w:tc>
-      </w:tr>
-      <w:tr>
-        <w:tc>
-          <w:tcPr>
-            <w:tcW w:w="959" w:type="dxa"/>
-          </w:tcPr>
-          <w:p>
-            <w:pPr>
-              <w:autoSpaceDE w:val="0"/>
-              <w:autoSpaceDN w:val="0"/>
-              <w:adjustRightInd w:val="0"/>
-              <w:rPr>
-                <w:rFonts w:cstheme="minorHAnsi"/>
-                <w:color w:val="000000" w:themeColor="text1"/>
-              </w:rPr>
-            </w:pPr>
-            <w:r>
-              <w:rPr>
-                <w:rFonts w:cstheme="minorHAnsi"/>
-                <w:color w:val="000000" w:themeColor="text1"/>
-              </w:rPr>
-              <w:t>CA-02</w:t>
-            </w:r>
-          </w:p>
-        </w:tc>
-        <w:tc>
-          <w:tcPr>
-            <w:tcW w:w="2835" w:type="dxa"/>
-          </w:tcPr>
-          <w:p>
-            <w:pPr>
-              <w:autoSpaceDE w:val="0"/>
-              <w:autoSpaceDN w:val="0"/>
-              <w:adjustRightInd w:val="0"/>
-              <w:rPr>
-                <w:rFonts w:cstheme="minorHAnsi"/>
-                <w:color w:val="000000" w:themeColor="text1"/>
-              </w:rPr>
-            </w:pPr>
-            <w:r>
-              <w:rPr>
-                <w:rFonts w:cstheme="minorHAnsi"/>
-                <w:color w:val="000000" w:themeColor="text1"/>
-              </w:rPr>
-              <w:t>Todos los campos requeridos s</w:t>
-            </w:r>
-            <w:r>
-              <w:rPr>
-                <w:rFonts w:cstheme="minorHAnsi"/>
-                <w:color w:val="000000" w:themeColor="text1"/>
-              </w:rPr>
-              <w:t>e cargaron en la ventana del Afiliado seleccionado.</w:t>
-            </w:r>
-          </w:p>
-        </w:tc>
-        <w:tc>
-          <w:tcPr>
-            <w:tcW w:w="2835" w:type="dxa"/>
-          </w:tcPr>
-          <w:p>
-            <w:pPr>
-              <w:rPr>
-                <w:rFonts w:cstheme="minorHAnsi"/>
-                <w:color w:val="000000" w:themeColor="text1"/>
-              </w:rPr>
-            </w:pPr>
-            <w:r>
-              <w:rPr>
-                <w:rFonts w:cstheme="minorHAnsi"/>
-                <w:color w:val="000000" w:themeColor="text1"/>
-              </w:rPr>
-              <w:t>Se selecciona el botón Aceptar.</w:t>
-            </w:r>
-          </w:p>
-        </w:tc>
-        <w:tc>
-          <w:tcPr>
-            <w:tcW w:w="3118" w:type="dxa"/>
-            <w:gridSpan w:val="3"/>
-          </w:tcPr>
-          <w:p>
-            <w:pPr>
-              <w:autoSpaceDE w:val="0"/>
-              <w:autoSpaceDN w:val="0"/>
-              <w:adjustRightInd w:val="0"/>
-              <w:rPr>
-                <w:rFonts w:cstheme="minorHAnsi"/>
-                <w:color w:val="000000" w:themeColor="text1"/>
-              </w:rPr>
-            </w:pPr>
-            <w:r>
-              <w:rPr>
-                <w:rFonts w:cstheme="minorHAnsi"/>
-                <w:color w:val="000000" w:themeColor="text1"/>
-              </w:rPr>
-              <w:t xml:space="preserve">El sistema graba los cambios realizados.   </w:t>
-            </w:r>
-          </w:p>
-        </w:tc>
-      </w:tr>
-      <w:tr>
-        <w:tc>
-          <w:tcPr>
-            <w:tcW w:w="959" w:type="dxa"/>
-          </w:tcPr>
-          <w:p>
-            <w:pPr>
-              <w:autoSpaceDE w:val="0"/>
-              <w:autoSpaceDN w:val="0"/>
-              <w:adjustRightInd w:val="0"/>
-              <w:rPr>
-                <w:rFonts w:cstheme="minorHAnsi"/>
-                <w:color w:val="000000" w:themeColor="text1"/>
-              </w:rPr>
-            </w:pPr>
-            <w:r>
-              <w:rPr>
-                <w:rFonts w:cstheme="minorHAnsi"/>
-                <w:color w:val="000000" w:themeColor="text1"/>
-              </w:rPr>
-              <w:t>CA-03</w:t>
-            </w:r>
-          </w:p>
-        </w:tc>
-        <w:tc>
-          <w:tcPr>
-            <w:tcW w:w="2835" w:type="dxa"/>
-          </w:tcPr>
-          <w:p>
-            <w:pPr>
-              <w:autoSpaceDE w:val="0"/>
-              <w:autoSpaceDN w:val="0"/>
-              <w:adjustRightInd w:val="0"/>
-              <w:rPr>
-                <w:rFonts w:cstheme="minorHAnsi"/>
-                <w:color w:val="000000" w:themeColor="text1"/>
-              </w:rPr>
-            </w:pPr>
-            <w:r>
-              <w:rPr>
-                <w:rFonts w:cstheme="minorHAnsi"/>
-                <w:color w:val="000000" w:themeColor="text1"/>
-              </w:rPr>
-              <w:t xml:space="preserve">Al menos un campo requerido no se ha cargado </w:t>
-            </w:r>
-            <w:r>
-              <w:rPr>
-                <w:rFonts w:cstheme="minorHAnsi"/>
-                <w:color w:val="000000" w:themeColor="text1"/>
-              </w:rPr>
-              <w:t>en la ventana del Afiliado seleccionado</w:t>
-            </w:r>
-            <w:r>
-              <w:rPr>
-                <w:rFonts w:cstheme="minorHAnsi"/>
-                <w:color w:val="000000" w:themeColor="text1"/>
-              </w:rPr>
-              <w:t>.</w:t>
-            </w:r>
-          </w:p>
-        </w:tc>
-        <w:tc>
-          <w:tcPr>
-            <w:tcW w:w="2835" w:type="dxa"/>
-          </w:tcPr>
-          <w:p>
-            <w:pPr>
-              <w:rPr>
-                <w:rFonts w:cstheme="minorHAnsi"/>
-                <w:color w:val="000000" w:themeColor="text1"/>
-              </w:rPr>
-            </w:pPr>
-            <w:r>
-              <w:rPr>
-                <w:rFonts w:cstheme="minorHAnsi"/>
-                <w:color w:val="000000" w:themeColor="text1"/>
-              </w:rPr>
-              <w:t>Se selecciona el botón Aceptar.</w:t>
-            </w:r>
-          </w:p>
-        </w:tc>
-        <w:tc>
-          <w:tcPr>
-            <w:tcW w:w="3118" w:type="dxa"/>
-            <w:gridSpan w:val="3"/>
-          </w:tcPr>
-          <w:p>
-            <w:pPr>
-              <w:autoSpaceDE w:val="0"/>
-              <w:autoSpaceDN w:val="0"/>
-              <w:adjustRightInd w:val="0"/>
-              <w:rPr>
-                <w:rFonts w:cstheme="minorHAnsi"/>
-                <w:color w:val="000000" w:themeColor="text1"/>
-              </w:rPr>
-            </w:pPr>
-            <w:r>
-              <w:rPr>
-                <w:rFonts w:cstheme="minorHAnsi"/>
-                <w:color w:val="000000" w:themeColor="text1"/>
-              </w:rPr>
-              <w:t>El sistema indicará los campos requeridos no cargados e impedirá la grabación del afiliado</w:t>
-            </w:r>
-            <w:r>
-              <w:rPr>
-                <w:rFonts w:cstheme="minorHAnsi"/>
-                <w:color w:val="000000" w:themeColor="text1"/>
-              </w:rPr>
-              <w:t xml:space="preserve"> seleccionado.</w:t>
-            </w:r>
-          </w:p>
-        </w:tc>
-      </w:tr>
-      <w:tr>
-        <w:tc>
-          <w:tcPr>
-            <w:tcW w:w="959" w:type="dxa"/>
-          </w:tcPr>
-          <w:p>
-            <w:pPr>
-              <w:autoSpaceDE w:val="0"/>
-              <w:autoSpaceDN w:val="0"/>
-              <w:adjustRightInd w:val="0"/>
-              <w:rPr>
-                <w:rFonts w:cstheme="minorHAnsi"/>
-                <w:color w:val="000000" w:themeColor="text1"/>
-              </w:rPr>
-            </w:pPr>
-            <w:r>
-              <w:rPr>
-                <w:rFonts w:cstheme="minorHAnsi"/>
-                <w:color w:val="000000" w:themeColor="text1"/>
-              </w:rPr>
-              <w:t>CA-04</w:t>
-            </w:r>
-          </w:p>
-        </w:tc>
-        <w:tc>
-          <w:tcPr>
-            <w:tcW w:w="2835" w:type="dxa"/>
-          </w:tcPr>
-          <w:p>
-            <w:pPr>
-              <w:autoSpaceDE w:val="0"/>
-              <w:autoSpaceDN w:val="0"/>
-              <w:adjustRightInd w:val="0"/>
-              <w:rPr>
-                <w:rFonts w:cstheme="minorHAnsi"/>
-                <w:color w:val="000000" w:themeColor="text1"/>
-              </w:rPr>
-            </w:pPr>
-            <w:r>
-              <w:rPr>
-                <w:rFonts w:cstheme="minorHAnsi"/>
-                <w:color w:val="000000" w:themeColor="text1"/>
-              </w:rPr>
-              <w:t>Todos los campos requeridos se cargaron en la ventana del Afiliado seleccionado</w:t>
-            </w:r>
-            <w:r>
-              <w:rPr>
-                <w:rFonts w:cstheme="minorHAnsi"/>
-                <w:color w:val="000000" w:themeColor="text1"/>
-              </w:rPr>
-              <w:t>. Se ingresó un Nº De Matrícula y Profesión ya existen en un afiliado grabado.</w:t>
-            </w:r>
-          </w:p>
-        </w:tc>
-        <w:tc>
-          <w:tcPr>
-            <w:tcW w:w="2835" w:type="dxa"/>
-          </w:tcPr>
-          <w:p>
-            <w:pPr>
-              <w:rPr>
-                <w:rFonts w:cstheme="minorHAnsi"/>
-                <w:color w:val="000000" w:themeColor="text1"/>
-              </w:rPr>
-            </w:pPr>
-            <w:r>
-              <w:rPr>
-                <w:rFonts w:cstheme="minorHAnsi"/>
-                <w:color w:val="000000" w:themeColor="text1"/>
-              </w:rPr>
-              <w:t>Se selecciona el botón Aceptar.</w:t>
-            </w:r>
-          </w:p>
-        </w:tc>
-        <w:tc>
-          <w:tcPr>
-            <w:tcW w:w="3118" w:type="dxa"/>
-            <w:gridSpan w:val="3"/>
-          </w:tcPr>
-          <w:p>
-            <w:pPr>
-              <w:autoSpaceDE w:val="0"/>
-              <w:autoSpaceDN w:val="0"/>
-              <w:adjustRightInd w:val="0"/>
-              <w:rPr>
-                <w:rFonts w:cstheme="minorHAnsi"/>
-                <w:color w:val="000000" w:themeColor="text1"/>
-              </w:rPr>
-            </w:pPr>
-            <w:r>
-              <w:rPr>
-                <w:rFonts w:cstheme="minorHAnsi"/>
-                <w:color w:val="000000" w:themeColor="text1"/>
-              </w:rPr>
-              <w:t>Se sistema indicará que el afiliado ya se encuentra grabado con la igual Nº de Matrícula y Profesión</w:t>
-            </w:r>
-            <w:r>
-              <w:rPr>
-                <w:rFonts w:cstheme="minorHAnsi"/>
-                <w:color w:val="000000" w:themeColor="text1"/>
-              </w:rPr>
-              <w:t xml:space="preserve"> e impedirá la modificación del </w:t>
-            </w:r>
-            <w:r>
-              <w:rPr>
-                <w:rFonts w:cstheme="minorHAnsi"/>
-                <w:color w:val="000000" w:themeColor="text1"/>
-              </w:rPr>
-              <w:t>afiliado</w:t>
-            </w:r>
-            <w:r>
-              <w:rPr>
-                <w:rFonts w:cstheme="minorHAnsi"/>
-                <w:color w:val="000000" w:themeColor="text1"/>
-              </w:rPr>
-              <w:t xml:space="preserve"> seleccionado</w:t>
-            </w:r>
-            <w:r>
-              <w:rPr>
-                <w:rFonts w:cstheme="minorHAnsi"/>
-                <w:color w:val="000000" w:themeColor="text1"/>
-              </w:rPr>
-              <w:t>.</w:t>
-            </w:r>
-          </w:p>
-        </w:tc>
-      </w:tr>
-    </w:tbl>
-    <w:p/>
-    <w:tbl>
-      <w:tblPr>
-        <w:tblStyle w:val="Tablaconcuadrcula"/>
-        <w:tblW w:w="0" w:type="auto"/>
-        <w:tblLayout w:type="fixed"/>
-        <w:tblLook w:val="04A0"/>
-      </w:tblPr>
-      <w:tblGrid>
-        <w:gridCol w:w="959"/>
-        <w:gridCol w:w="2835"/>
-        <w:gridCol w:w="2835"/>
-        <w:gridCol w:w="142"/>
-        <w:gridCol w:w="1134"/>
-        <w:gridCol w:w="1842"/>
-      </w:tblGrid>
-      <w:tr>
-        <w:tc>
-          <w:tcPr>
-            <w:tcW w:w="6771" w:type="dxa"/>
-            <w:gridSpan w:val="4"/>
-            <w:shd w:val="clear" w:color="auto" w:fill="92D050"/>
-          </w:tcPr>
-          <w:p>
-            <w:pPr>
-              <w:rPr>
-                <w:b/>
-              </w:rPr>
-            </w:pPr>
-            <w:r>
-              <w:rPr>
-                <w:rFonts w:cstheme="minorHAnsi"/>
-                <w:b/>
-                <w:color w:val="000000" w:themeColor="text1"/>
-              </w:rPr>
-              <w:t xml:space="preserve">Nombre: </w:t>
-            </w:r>
-            <w:r>
-              <w:rPr>
-                <w:b/>
-              </w:rPr>
-              <w:t>[</w:t>
-            </w:r>
-            <w:r>
-              <w:rPr>
-                <w:b/>
-              </w:rPr>
-              <w:t>CAJA-04</w:t>
-            </w:r>
-            <w:r>
-              <w:rPr>
-                <w:b/>
-              </w:rPr>
-              <w:t xml:space="preserve">] Como usuario operador necesito </w:t>
-            </w:r>
-            <w:r>
-              <w:rPr>
-                <w:b/>
-              </w:rPr>
-              <w:t>dar de baja</w:t>
-            </w:r>
-            <w:r>
-              <w:rPr>
-                <w:b/>
-              </w:rPr>
-              <w:t xml:space="preserve"> afiliados.</w:t>
-            </w:r>
-          </w:p>
-        </w:tc>
-        <w:tc>
-          <w:tcPr>
-            <w:tcW w:w="1134" w:type="dxa"/>
-          </w:tcPr>
-          <w:p>
-            <w:pPr>
-              <w:autoSpaceDE w:val="0"/>
-              <w:autoSpaceDN w:val="0"/>
-              <w:adjustRightInd w:val="0"/>
-              <w:rPr>
-                <w:rFonts w:cstheme="minorHAnsi"/>
-                <w:color w:val="000000" w:themeColor="text1"/>
-              </w:rPr>
-            </w:pPr>
-            <w:r>
-              <w:rPr>
-                <w:rFonts w:cstheme="minorHAnsi"/>
-                <w:color w:val="000000" w:themeColor="text1"/>
-              </w:rPr>
-              <w:t xml:space="preserve">Fecha </w:t>
-            </w:r>
-          </w:p>
-        </w:tc>
-        <w:tc>
-          <w:tcPr>
-            <w:tcW w:w="1842" w:type="dxa"/>
-          </w:tcPr>
-          <w:p>
-            <w:pPr>
-              <w:autoSpaceDE w:val="0"/>
-              <w:autoSpaceDN w:val="0"/>
-              <w:adjustRightInd w:val="0"/>
-              <w:rPr>
-                <w:rFonts w:cstheme="minorHAnsi"/>
-                <w:color w:val="000000" w:themeColor="text1"/>
-              </w:rPr>
-            </w:pPr>
-          </w:p>
-        </w:tc>
-      </w:tr>
-      <w:tr>
-        <w:tc>
-          <w:tcPr>
-            <w:tcW w:w="6771" w:type="dxa"/>
-            <w:gridSpan w:val="4"/>
-          </w:tcPr>
-          <w:p>
-            <w:pPr>
-              <w:autoSpaceDE w:val="0"/>
-              <w:autoSpaceDN w:val="0"/>
-              <w:adjustRightInd w:val="0"/>
-              <w:rPr>
-                <w:rFonts w:cstheme="minorHAnsi"/>
-                <w:color w:val="000000" w:themeColor="text1"/>
-              </w:rPr>
-            </w:pPr>
-            <w:r>
-              <w:rPr>
-                <w:rFonts w:cstheme="minorHAnsi"/>
-                <w:color w:val="000000" w:themeColor="text1"/>
-              </w:rPr>
-              <w:t>Asignado a: Adriana Ene</w:t>
-            </w:r>
-          </w:p>
-        </w:tc>
-        <w:tc>
-          <w:tcPr>
-            <w:tcW w:w="1134" w:type="dxa"/>
-          </w:tcPr>
-          <w:p>
-            <w:pPr>
-              <w:autoSpaceDE w:val="0"/>
-              <w:autoSpaceDN w:val="0"/>
-              <w:adjustRightInd w:val="0"/>
-              <w:rPr>
-                <w:rFonts w:cstheme="minorHAnsi"/>
-                <w:color w:val="000000" w:themeColor="text1"/>
-              </w:rPr>
-            </w:pPr>
-            <w:r>
-              <w:rPr>
-                <w:rFonts w:cstheme="minorHAnsi"/>
-                <w:color w:val="000000" w:themeColor="text1"/>
-              </w:rPr>
-              <w:t>Estimado</w:t>
-            </w:r>
-          </w:p>
-        </w:tc>
-        <w:tc>
-          <w:tcPr>
-            <w:tcW w:w="1842" w:type="dxa"/>
-          </w:tcPr>
-          <w:p>
-            <w:pPr>
-              <w:autoSpaceDE w:val="0"/>
-              <w:autoSpaceDN w:val="0"/>
-              <w:adjustRightInd w:val="0"/>
-              <w:rPr>
-                <w:rFonts w:cstheme="minorHAnsi"/>
-                <w:color w:val="000000" w:themeColor="text1"/>
-              </w:rPr>
-            </w:pPr>
-          </w:p>
-        </w:tc>
-      </w:tr>
-      <w:tr>
-        <w:tc>
-          <w:tcPr>
-            <w:tcW w:w="6771" w:type="dxa"/>
-            <w:gridSpan w:val="4"/>
-          </w:tcPr>
-          <w:p>
-            <w:pPr>
-              <w:autoSpaceDE w:val="0"/>
-              <w:autoSpaceDN w:val="0"/>
-              <w:adjustRightInd w:val="0"/>
-              <w:rPr>
-                <w:rFonts w:cstheme="minorHAnsi"/>
-                <w:color w:val="000000" w:themeColor="text1"/>
-              </w:rPr>
-            </w:pPr>
-            <w:r>
-              <w:rPr>
-                <w:rFonts w:cstheme="minorHAnsi"/>
-                <w:color w:val="000000" w:themeColor="text1"/>
-              </w:rPr>
-              <w:t xml:space="preserve">Tipo: Nuevo – </w:t>
-            </w:r>
-            <w:r>
-              <w:rPr>
-                <w:rFonts w:cstheme="minorHAnsi"/>
-                <w:strike/>
-                <w:color w:val="000000" w:themeColor="text1"/>
-              </w:rPr>
-              <w:t>Mejora</w:t>
-            </w:r>
-            <w:r>
-              <w:rPr>
-                <w:rFonts w:cstheme="minorHAnsi"/>
-                <w:color w:val="000000" w:themeColor="text1"/>
-              </w:rPr>
-              <w:t xml:space="preserve"> -</w:t>
-            </w:r>
-            <w:r>
-              <w:rPr>
-                <w:rFonts w:cstheme="minorHAnsi"/>
-                <w:strike/>
-                <w:color w:val="000000" w:themeColor="text1"/>
-              </w:rPr>
-              <w:t>Arreglo</w:t>
-            </w:r>
-          </w:p>
-        </w:tc>
-        <w:tc>
-          <w:tcPr>
-            <w:tcW w:w="1134" w:type="dxa"/>
-          </w:tcPr>
-          <w:p>
-            <w:pPr>
-              <w:autoSpaceDE w:val="0"/>
-              <w:autoSpaceDN w:val="0"/>
-              <w:adjustRightInd w:val="0"/>
-              <w:rPr>
-                <w:rFonts w:cstheme="minorHAnsi"/>
-                <w:color w:val="000000" w:themeColor="text1"/>
-              </w:rPr>
-            </w:pPr>
-            <w:r>
-              <w:rPr>
-                <w:rFonts w:cstheme="minorHAnsi"/>
-                <w:color w:val="000000" w:themeColor="text1"/>
-              </w:rPr>
-              <w:t>Fuente:</w:t>
-            </w:r>
-          </w:p>
-        </w:tc>
-        <w:tc>
-          <w:tcPr>
-            <w:tcW w:w="1842" w:type="dxa"/>
-          </w:tcPr>
-          <w:p>
-            <w:pPr>
-              <w:autoSpaceDE w:val="0"/>
-              <w:autoSpaceDN w:val="0"/>
-              <w:adjustRightInd w:val="0"/>
-              <w:rPr>
-                <w:rFonts w:cstheme="minorHAnsi"/>
-                <w:color w:val="000000" w:themeColor="text1"/>
-              </w:rPr>
-            </w:pPr>
-          </w:p>
-        </w:tc>
-      </w:tr>
-      <w:tr>
-        <w:tc>
-          <w:tcPr>
-            <w:tcW w:w="9747" w:type="dxa"/>
-            <w:gridSpan w:val="6"/>
-          </w:tcPr>
-          <w:p>
-            <w:pPr>
-              <w:autoSpaceDE w:val="0"/>
-              <w:autoSpaceDN w:val="0"/>
-              <w:adjustRightInd w:val="0"/>
-              <w:rPr>
-                <w:rFonts w:cstheme="minorHAnsi"/>
-                <w:color w:val="000000" w:themeColor="text1"/>
-              </w:rPr>
-            </w:pPr>
-            <w:r>
-              <w:rPr>
-                <w:rFonts w:cstheme="minorHAnsi"/>
-                <w:color w:val="000000" w:themeColor="text1"/>
-              </w:rPr>
-              <w:t>Resolución: Nuevo</w:t>
-            </w:r>
-          </w:p>
-        </w:tc>
-      </w:tr>
-      <w:tr>
-        <w:tc>
-          <w:tcPr>
-            <w:tcW w:w="959" w:type="dxa"/>
-            <w:shd w:val="clear" w:color="auto" w:fill="92D050"/>
-          </w:tcPr>
-          <w:p>
-            <w:pPr>
-              <w:autoSpaceDE w:val="0"/>
-              <w:autoSpaceDN w:val="0"/>
-              <w:adjustRightInd w:val="0"/>
-              <w:jc w:val="center"/>
-              <w:rPr>
-                <w:rFonts w:cstheme="minorHAnsi"/>
-                <w:b/>
-                <w:color w:val="000000" w:themeColor="text1"/>
-                <w:sz w:val="16"/>
-                <w:szCs w:val="16"/>
-              </w:rPr>
-            </w:pPr>
-            <w:r>
-              <w:rPr>
-                <w:rFonts w:cstheme="minorHAnsi"/>
-                <w:b/>
-                <w:color w:val="000000" w:themeColor="text1"/>
-                <w:sz w:val="16"/>
-                <w:szCs w:val="16"/>
-              </w:rPr>
-              <w:t>Criterios Aceptación</w:t>
-            </w:r>
-          </w:p>
-        </w:tc>
-        <w:tc>
-          <w:tcPr>
-            <w:tcW w:w="2835" w:type="dxa"/>
-            <w:shd w:val="clear" w:color="auto" w:fill="92D050"/>
-          </w:tcPr>
-          <w:p>
-            <w:pPr>
-              <w:autoSpaceDE w:val="0"/>
-              <w:autoSpaceDN w:val="0"/>
-              <w:adjustRightInd w:val="0"/>
-              <w:jc w:val="center"/>
-              <w:rPr>
-                <w:rFonts w:cstheme="minorHAnsi"/>
-                <w:b/>
-                <w:color w:val="000000" w:themeColor="text1"/>
-              </w:rPr>
-            </w:pPr>
-            <w:r>
-              <w:rPr>
-                <w:rFonts w:cstheme="minorHAnsi"/>
-                <w:b/>
-                <w:color w:val="000000" w:themeColor="text1"/>
-              </w:rPr>
-              <w:t>Dado que</w:t>
-            </w:r>
-          </w:p>
-        </w:tc>
-        <w:tc>
-          <w:tcPr>
-            <w:tcW w:w="2835" w:type="dxa"/>
-            <w:shd w:val="clear" w:color="auto" w:fill="92D050"/>
-          </w:tcPr>
-          <w:p>
-            <w:pPr>
-              <w:autoSpaceDE w:val="0"/>
-              <w:autoSpaceDN w:val="0"/>
-              <w:adjustRightInd w:val="0"/>
-              <w:jc w:val="center"/>
-              <w:rPr>
-                <w:rFonts w:cstheme="minorHAnsi"/>
-                <w:b/>
-                <w:color w:val="000000" w:themeColor="text1"/>
-              </w:rPr>
-            </w:pPr>
-            <w:r>
-              <w:rPr>
-                <w:rFonts w:cstheme="minorHAnsi"/>
-                <w:b/>
-                <w:color w:val="000000" w:themeColor="text1"/>
-              </w:rPr>
-              <w:t>Cuando</w:t>
-            </w:r>
-          </w:p>
-        </w:tc>
-        <w:tc>
-          <w:tcPr>
-            <w:tcW w:w="3118" w:type="dxa"/>
-            <w:gridSpan w:val="3"/>
-            <w:shd w:val="clear" w:color="auto" w:fill="92D050"/>
-          </w:tcPr>
-          <w:p>
-            <w:pPr>
-              <w:autoSpaceDE w:val="0"/>
-              <w:autoSpaceDN w:val="0"/>
-              <w:adjustRightInd w:val="0"/>
-              <w:jc w:val="center"/>
-              <w:rPr>
-                <w:rFonts w:cstheme="minorHAnsi"/>
-                <w:b/>
-                <w:color w:val="000000" w:themeColor="text1"/>
-              </w:rPr>
-            </w:pPr>
-            <w:r>
-              <w:rPr>
-                <w:rFonts w:cstheme="minorHAnsi"/>
-                <w:b/>
-                <w:color w:val="000000" w:themeColor="text1"/>
-              </w:rPr>
-              <w:t>Entonces</w:t>
-            </w:r>
-          </w:p>
-        </w:tc>
-      </w:tr>
-      <w:tr>
-        <w:tc>
-          <w:tcPr>
-            <w:tcW w:w="959" w:type="dxa"/>
-            <w:shd w:val="clear" w:color="auto" w:fill="C2D69B" w:themeFill="accent3" w:themeFillTint="99"/>
-          </w:tcPr>
-          <w:p>
-            <w:pPr>
-              <w:autoSpaceDE w:val="0"/>
-              <w:autoSpaceDN w:val="0"/>
-              <w:adjustRightInd w:val="0"/>
-              <w:rPr>
-                <w:rFonts w:cstheme="minorHAnsi"/>
-                <w:b/>
-                <w:color w:val="000000" w:themeColor="text1"/>
-                <w:sz w:val="16"/>
-                <w:szCs w:val="16"/>
-              </w:rPr>
-            </w:pPr>
-            <w:r>
-              <w:rPr>
-                <w:rFonts w:cstheme="minorHAnsi"/>
-                <w:color w:val="000000" w:themeColor="text1"/>
-              </w:rPr>
-              <w:t>CA-01</w:t>
-            </w:r>
-          </w:p>
-        </w:tc>
-        <w:tc>
-          <w:tcPr>
-            <w:tcW w:w="2835" w:type="dxa"/>
-          </w:tcPr>
-          <w:p>
-            <w:pPr>
-              <w:autoSpaceDE w:val="0"/>
-              <w:autoSpaceDN w:val="0"/>
-              <w:adjustRightInd w:val="0"/>
-              <w:rPr>
-                <w:rFonts w:cstheme="minorHAnsi"/>
-                <w:color w:val="000000" w:themeColor="text1"/>
-              </w:rPr>
-            </w:pPr>
-            <w:r>
-              <w:rPr>
-                <w:rFonts w:cstheme="minorHAnsi"/>
-                <w:color w:val="000000" w:themeColor="text1"/>
-              </w:rPr>
-              <w:t xml:space="preserve">Se encuentra  ubicado en el Menú Afiliados. </w:t>
-            </w:r>
-          </w:p>
-        </w:tc>
-        <w:tc>
-          <w:tcPr>
-            <w:tcW w:w="2835" w:type="dxa"/>
-          </w:tcPr>
-          <w:p>
-            <w:pPr>
-              <w:autoSpaceDE w:val="0"/>
-              <w:autoSpaceDN w:val="0"/>
-              <w:adjustRightInd w:val="0"/>
-              <w:rPr>
-                <w:rFonts w:cstheme="minorHAnsi"/>
-                <w:color w:val="000000" w:themeColor="text1"/>
-              </w:rPr>
-            </w:pPr>
-            <w:r>
-              <w:rPr>
-                <w:rFonts w:cstheme="minorHAnsi"/>
-                <w:color w:val="000000" w:themeColor="text1"/>
-              </w:rPr>
-              <w:t>Se elige la opción Nuevo Afiliado.</w:t>
-            </w:r>
-          </w:p>
-        </w:tc>
-        <w:tc>
-          <w:tcPr>
-            <w:tcW w:w="3118" w:type="dxa"/>
-            <w:gridSpan w:val="3"/>
-          </w:tcPr>
-          <w:p>
-            <w:pPr>
-              <w:autoSpaceDE w:val="0"/>
-              <w:autoSpaceDN w:val="0"/>
-              <w:adjustRightInd w:val="0"/>
-              <w:rPr>
-                <w:rFonts w:cstheme="minorHAnsi"/>
-                <w:color w:val="000000" w:themeColor="text1"/>
-              </w:rPr>
-            </w:pPr>
-            <w:r>
-              <w:rPr>
-                <w:rFonts w:cstheme="minorHAnsi"/>
-                <w:color w:val="000000" w:themeColor="text1"/>
-              </w:rPr>
-              <w:t xml:space="preserve">El sistema abre una ventana disponible para cargar datos </w:t>
-            </w:r>
-            <w:r>
-              <w:rPr>
-                <w:rFonts w:cstheme="minorHAnsi"/>
-                <w:color w:val="000000" w:themeColor="text1"/>
-              </w:rPr>
-              <w:lastRenderedPageBreak/>
-              <w:t xml:space="preserve">referidos al Afiliado.   </w:t>
-            </w:r>
-          </w:p>
-        </w:tc>
-      </w:tr>
-      <w:tr>
-        <w:tc>
-          <w:tcPr>
-            <w:tcW w:w="959" w:type="dxa"/>
-            <w:shd w:val="clear" w:color="auto" w:fill="C2D69B" w:themeFill="accent3" w:themeFillTint="99"/>
-          </w:tcPr>
-          <w:p>
-            <w:pPr>
-              <w:autoSpaceDE w:val="0"/>
-              <w:autoSpaceDN w:val="0"/>
-              <w:adjustRightInd w:val="0"/>
-              <w:rPr>
-                <w:rFonts w:cstheme="minorHAnsi"/>
-                <w:color w:val="000000" w:themeColor="text1"/>
-              </w:rPr>
-            </w:pPr>
-            <w:r>
-              <w:rPr>
-                <w:rFonts w:cstheme="minorHAnsi"/>
-                <w:color w:val="000000" w:themeColor="text1"/>
-              </w:rPr>
-              <w:lastRenderedPageBreak/>
-              <w:t>CA-02</w:t>
-            </w:r>
-          </w:p>
-        </w:tc>
-        <w:tc>
-          <w:tcPr>
-            <w:tcW w:w="2835" w:type="dxa"/>
-          </w:tcPr>
-          <w:p>
-            <w:pPr>
-              <w:autoSpaceDE w:val="0"/>
-              <w:autoSpaceDN w:val="0"/>
-              <w:adjustRightInd w:val="0"/>
-              <w:rPr>
-                <w:rFonts w:cstheme="minorHAnsi"/>
-                <w:color w:val="000000" w:themeColor="text1"/>
-              </w:rPr>
-            </w:pPr>
-            <w:r>
-              <w:rPr>
-                <w:rFonts w:cstheme="minorHAnsi"/>
-                <w:color w:val="000000" w:themeColor="text1"/>
-              </w:rPr>
-              <w:t>Todos los campos requeridos se cargaron en la ventana Afiliar Persona.</w:t>
-            </w:r>
-          </w:p>
-        </w:tc>
-        <w:tc>
-          <w:tcPr>
-            <w:tcW w:w="2835" w:type="dxa"/>
-          </w:tcPr>
-          <w:p>
-            <w:pPr>
-              <w:rPr>
-                <w:rFonts w:cstheme="minorHAnsi"/>
-                <w:color w:val="000000" w:themeColor="text1"/>
-              </w:rPr>
-            </w:pPr>
-            <w:r>
-              <w:rPr>
-                <w:rFonts w:cstheme="minorHAnsi"/>
-                <w:color w:val="000000" w:themeColor="text1"/>
-              </w:rPr>
-              <w:t>Se selecciona el botón Aceptar.</w:t>
-            </w:r>
-          </w:p>
-        </w:tc>
-        <w:tc>
-          <w:tcPr>
-            <w:tcW w:w="3118" w:type="dxa"/>
-            <w:gridSpan w:val="3"/>
-          </w:tcPr>
-          <w:p>
-            <w:pPr>
-              <w:autoSpaceDE w:val="0"/>
-              <w:autoSpaceDN w:val="0"/>
-              <w:adjustRightInd w:val="0"/>
-              <w:rPr>
-                <w:rFonts w:cstheme="minorHAnsi"/>
-                <w:color w:val="000000" w:themeColor="text1"/>
-              </w:rPr>
-            </w:pPr>
-            <w:r>
-              <w:rPr>
-                <w:rFonts w:cstheme="minorHAnsi"/>
-                <w:color w:val="000000" w:themeColor="text1"/>
-              </w:rPr>
-              <w:t>El sistema graba nuevo afiliado.</w:t>
-            </w:r>
-          </w:p>
-        </w:tc>
-      </w:tr>
-      <w:tr>
-        <w:tc>
-          <w:tcPr>
-            <w:tcW w:w="959" w:type="dxa"/>
-            <w:shd w:val="clear" w:color="auto" w:fill="C2D69B" w:themeFill="accent3" w:themeFillTint="99"/>
-          </w:tcPr>
-          <w:p>
-            <w:pPr>
-              <w:autoSpaceDE w:val="0"/>
-              <w:autoSpaceDN w:val="0"/>
-              <w:adjustRightInd w:val="0"/>
-              <w:rPr>
-                <w:rFonts w:cstheme="minorHAnsi"/>
-                <w:color w:val="000000" w:themeColor="text1"/>
-              </w:rPr>
-            </w:pPr>
-            <w:r>
-              <w:rPr>
-                <w:rFonts w:cstheme="minorHAnsi"/>
-                <w:color w:val="000000" w:themeColor="text1"/>
-              </w:rPr>
-              <w:t>CA-03</w:t>
-            </w:r>
-          </w:p>
-        </w:tc>
-        <w:tc>
-          <w:tcPr>
-            <w:tcW w:w="2835" w:type="dxa"/>
-          </w:tcPr>
-          <w:p>
-            <w:pPr>
-              <w:autoSpaceDE w:val="0"/>
-              <w:autoSpaceDN w:val="0"/>
-              <w:adjustRightInd w:val="0"/>
-              <w:rPr>
-                <w:rFonts w:cstheme="minorHAnsi"/>
-                <w:color w:val="000000" w:themeColor="text1"/>
-              </w:rPr>
-            </w:pPr>
-            <w:r>
-              <w:rPr>
-                <w:rFonts w:cstheme="minorHAnsi"/>
-                <w:color w:val="000000" w:themeColor="text1"/>
-              </w:rPr>
-              <w:t>Al menos un campo requerido no se ha cargado en la ventana Afiliar Persona.</w:t>
-            </w:r>
-          </w:p>
-        </w:tc>
-        <w:tc>
-          <w:tcPr>
-            <w:tcW w:w="2835" w:type="dxa"/>
-          </w:tcPr>
-          <w:p>
-            <w:pPr>
-              <w:rPr>
-                <w:rFonts w:cstheme="minorHAnsi"/>
-                <w:color w:val="000000" w:themeColor="text1"/>
-              </w:rPr>
-            </w:pPr>
-            <w:r>
-              <w:rPr>
-                <w:rFonts w:cstheme="minorHAnsi"/>
-                <w:color w:val="000000" w:themeColor="text1"/>
-              </w:rPr>
-              <w:t>Se selecciona el botón Aceptar.</w:t>
-            </w:r>
-          </w:p>
-        </w:tc>
-        <w:tc>
-          <w:tcPr>
-            <w:tcW w:w="3118" w:type="dxa"/>
-            <w:gridSpan w:val="3"/>
-          </w:tcPr>
-          <w:p>
-            <w:pPr>
-              <w:autoSpaceDE w:val="0"/>
-              <w:autoSpaceDN w:val="0"/>
-              <w:adjustRightInd w:val="0"/>
-              <w:rPr>
-                <w:rFonts w:cstheme="minorHAnsi"/>
-                <w:color w:val="000000" w:themeColor="text1"/>
-              </w:rPr>
-            </w:pPr>
-            <w:r>
-              <w:rPr>
-                <w:rFonts w:cstheme="minorHAnsi"/>
-                <w:color w:val="000000" w:themeColor="text1"/>
-              </w:rPr>
-              <w:t>El sistema indicará los campos requeridos no cargados e impedirá la grabación del nuevo afiliado.</w:t>
-            </w:r>
-          </w:p>
-        </w:tc>
-      </w:tr>
-      <w:tr>
-        <w:tc>
-          <w:tcPr>
-            <w:tcW w:w="959" w:type="dxa"/>
-            <w:shd w:val="clear" w:color="auto" w:fill="C2D69B" w:themeFill="accent3" w:themeFillTint="99"/>
-          </w:tcPr>
-          <w:p>
-            <w:pPr>
-              <w:autoSpaceDE w:val="0"/>
-              <w:autoSpaceDN w:val="0"/>
-              <w:adjustRightInd w:val="0"/>
-              <w:rPr>
-                <w:rFonts w:cstheme="minorHAnsi"/>
-                <w:color w:val="000000" w:themeColor="text1"/>
-              </w:rPr>
-            </w:pPr>
-            <w:r>
-              <w:rPr>
-                <w:rFonts w:cstheme="minorHAnsi"/>
-                <w:color w:val="000000" w:themeColor="text1"/>
-              </w:rPr>
-              <w:t>CA-04</w:t>
-            </w:r>
-          </w:p>
-        </w:tc>
-        <w:tc>
-          <w:tcPr>
-            <w:tcW w:w="2835" w:type="dxa"/>
-          </w:tcPr>
-          <w:p>
-            <w:pPr>
-              <w:autoSpaceDE w:val="0"/>
-              <w:autoSpaceDN w:val="0"/>
-              <w:adjustRightInd w:val="0"/>
-              <w:rPr>
-                <w:rFonts w:cstheme="minorHAnsi"/>
-                <w:color w:val="000000" w:themeColor="text1"/>
-              </w:rPr>
-            </w:pPr>
-            <w:r>
-              <w:rPr>
-                <w:rFonts w:cstheme="minorHAnsi"/>
-                <w:color w:val="000000" w:themeColor="text1"/>
-              </w:rPr>
-              <w:t>Todos los campos requeridos se cargaron en la ventana Afiliar Persona. Se ingresó un Nº De Matrícula y Profesión ya existen en un afiliado grabado.</w:t>
-            </w:r>
-          </w:p>
-        </w:tc>
-        <w:tc>
-          <w:tcPr>
-            <w:tcW w:w="2835" w:type="dxa"/>
-          </w:tcPr>
-          <w:p>
-            <w:pPr>
-              <w:rPr>
-                <w:rFonts w:cstheme="minorHAnsi"/>
-                <w:color w:val="000000" w:themeColor="text1"/>
-              </w:rPr>
-            </w:pPr>
-            <w:r>
-              <w:rPr>
-                <w:rFonts w:cstheme="minorHAnsi"/>
-                <w:color w:val="000000" w:themeColor="text1"/>
-              </w:rPr>
-              <w:t>Se selecciona el botón Aceptar.</w:t>
-            </w:r>
-          </w:p>
-        </w:tc>
-        <w:tc>
-          <w:tcPr>
-            <w:tcW w:w="3118" w:type="dxa"/>
-            <w:gridSpan w:val="3"/>
-          </w:tcPr>
-          <w:p>
-            <w:pPr>
-              <w:autoSpaceDE w:val="0"/>
-              <w:autoSpaceDN w:val="0"/>
-              <w:adjustRightInd w:val="0"/>
-              <w:rPr>
-                <w:rFonts w:cstheme="minorHAnsi"/>
-                <w:color w:val="000000" w:themeColor="text1"/>
-              </w:rPr>
-            </w:pPr>
-            <w:r>
-              <w:rPr>
-                <w:rFonts w:cstheme="minorHAnsi"/>
-                <w:color w:val="000000" w:themeColor="text1"/>
-              </w:rPr>
-              <w:t>Se sistema indicará que el afiliado ya se encuentra grabado con la igual Nº de Matrícula y Profesión e impedirá la grabación del nuevo afiliado.</w:t>
-            </w:r>
-          </w:p>
-        </w:tc>
-      </w:tr>
-      <w:tr>
-        <w:tc>
-          <w:tcPr>
-            <w:tcW w:w="959" w:type="dxa"/>
-            <w:vMerge w:val="restart"/>
-            <w:shd w:val="clear" w:color="auto" w:fill="C2D69B" w:themeFill="accent3" w:themeFillTint="99"/>
-          </w:tcPr>
-          <w:p>
-            <w:pPr>
-              <w:autoSpaceDE w:val="0"/>
-              <w:autoSpaceDN w:val="0"/>
-              <w:adjustRightInd w:val="0"/>
-              <w:rPr>
-                <w:rFonts w:cstheme="minorHAnsi"/>
-                <w:color w:val="000000" w:themeColor="text1"/>
-              </w:rPr>
-            </w:pPr>
-            <w:r>
-              <w:rPr>
-                <w:rFonts w:cstheme="minorHAnsi"/>
-                <w:color w:val="000000" w:themeColor="text1"/>
-              </w:rPr>
-              <w:t>CA-05</w:t>
-            </w:r>
-          </w:p>
-        </w:tc>
-        <w:tc>
-          <w:tcPr>
-            <w:tcW w:w="2835" w:type="dxa"/>
-            <w:vMerge w:val="restart"/>
-          </w:tcPr>
-          <w:p>
-            <w:pPr>
-              <w:autoSpaceDE w:val="0"/>
-              <w:autoSpaceDN w:val="0"/>
-              <w:adjustRightInd w:val="0"/>
-              <w:rPr>
-                <w:rFonts w:cstheme="minorHAnsi"/>
-                <w:color w:val="000000" w:themeColor="text1"/>
-              </w:rPr>
-            </w:pPr>
-            <w:r>
-              <w:rPr>
-                <w:rFonts w:cstheme="minorHAnsi"/>
-                <w:color w:val="000000" w:themeColor="text1"/>
-              </w:rPr>
-              <w:t>Se ingresa dato Fecha Título y el Opción Selección Categoría es del tipo Automático.</w:t>
-            </w:r>
-          </w:p>
-        </w:tc>
-        <w:tc>
-          <w:tcPr>
-            <w:tcW w:w="2835" w:type="dxa"/>
-          </w:tcPr>
-          <w:p>
-            <w:pPr>
-              <w:rPr>
-                <w:rFonts w:cstheme="minorHAnsi"/>
-                <w:color w:val="000000" w:themeColor="text1"/>
-              </w:rPr>
-            </w:pPr>
-            <w:r>
-              <w:rPr>
-                <w:rFonts w:cstheme="minorHAnsi"/>
-                <w:color w:val="000000" w:themeColor="text1"/>
-              </w:rPr>
-              <w:t>Fecha Título es Menor Igual a 5 años de antigüedad respecto a la fecha actual del sistema.</w:t>
-            </w:r>
-          </w:p>
-        </w:tc>
-        <w:tc>
-          <w:tcPr>
-            <w:tcW w:w="3118" w:type="dxa"/>
-            <w:gridSpan w:val="3"/>
-          </w:tcPr>
-          <w:p>
-            <w:pPr>
-              <w:autoSpaceDE w:val="0"/>
-              <w:autoSpaceDN w:val="0"/>
-              <w:adjustRightInd w:val="0"/>
-              <w:rPr>
-                <w:rFonts w:cstheme="minorHAnsi"/>
-                <w:color w:val="000000" w:themeColor="text1"/>
-              </w:rPr>
-            </w:pPr>
-            <w:r>
-              <w:rPr>
-                <w:rFonts w:cstheme="minorHAnsi"/>
-                <w:color w:val="000000" w:themeColor="text1"/>
-              </w:rPr>
-              <w:t>El sistema elige automáticamente Categoría 1.</w:t>
-            </w:r>
-          </w:p>
-        </w:tc>
-      </w:tr>
-      <w:tr>
-        <w:tc>
-          <w:tcPr>
-            <w:tcW w:w="959" w:type="dxa"/>
-            <w:vMerge/>
-            <w:shd w:val="clear" w:color="auto" w:fill="C2D69B" w:themeFill="accent3" w:themeFillTint="99"/>
-          </w:tcPr>
-          <w:p>
-            <w:pPr>
-              <w:autoSpaceDE w:val="0"/>
-              <w:autoSpaceDN w:val="0"/>
-              <w:adjustRightInd w:val="0"/>
-              <w:rPr>
-                <w:rFonts w:cstheme="minorHAnsi"/>
-                <w:color w:val="000000" w:themeColor="text1"/>
-              </w:rPr>
-            </w:pPr>
-          </w:p>
-        </w:tc>
-        <w:tc>
-          <w:tcPr>
-            <w:tcW w:w="2835" w:type="dxa"/>
-            <w:vMerge/>
-          </w:tcPr>
-          <w:p>
-            <w:pPr>
-              <w:autoSpaceDE w:val="0"/>
-              <w:autoSpaceDN w:val="0"/>
-              <w:adjustRightInd w:val="0"/>
-              <w:rPr>
-                <w:rFonts w:cstheme="minorHAnsi"/>
-                <w:color w:val="000000" w:themeColor="text1"/>
-              </w:rPr>
-            </w:pPr>
-          </w:p>
-        </w:tc>
-        <w:tc>
-          <w:tcPr>
-            <w:tcW w:w="2835" w:type="dxa"/>
-          </w:tcPr>
-          <w:p>
-            <w:pPr>
-              <w:rPr>
-                <w:rFonts w:cstheme="minorHAnsi"/>
-                <w:color w:val="000000" w:themeColor="text1"/>
-              </w:rPr>
-            </w:pPr>
-            <w:r>
-              <w:rPr>
-                <w:rFonts w:cstheme="minorHAnsi"/>
-                <w:color w:val="000000" w:themeColor="text1"/>
-              </w:rPr>
-              <w:t>Fecha Título es Mayor a 5 años de antigüedad respecto a la fecha actual del sistema.</w:t>
-            </w:r>
-          </w:p>
-        </w:tc>
-        <w:tc>
-          <w:tcPr>
-            <w:tcW w:w="3118" w:type="dxa"/>
-            <w:gridSpan w:val="3"/>
-          </w:tcPr>
-          <w:p>
-            <w:pPr>
-              <w:autoSpaceDE w:val="0"/>
-              <w:autoSpaceDN w:val="0"/>
-              <w:adjustRightInd w:val="0"/>
-              <w:rPr>
-                <w:rFonts w:cstheme="minorHAnsi"/>
-                <w:color w:val="000000" w:themeColor="text1"/>
-              </w:rPr>
-            </w:pPr>
-            <w:r>
-              <w:rPr>
-                <w:rFonts w:cstheme="minorHAnsi"/>
-                <w:color w:val="000000" w:themeColor="text1"/>
-              </w:rPr>
-              <w:t>El sistema elige automáticamente Categoría 2.</w:t>
-            </w:r>
-          </w:p>
-        </w:tc>
-      </w:tr>
-      <w:tr>
-        <w:tc>
-          <w:tcPr>
-            <w:tcW w:w="959" w:type="dxa"/>
-            <w:shd w:val="clear" w:color="auto" w:fill="C2D69B" w:themeFill="accent3" w:themeFillTint="99"/>
-          </w:tcPr>
-          <w:p>
-            <w:pPr>
-              <w:autoSpaceDE w:val="0"/>
-              <w:autoSpaceDN w:val="0"/>
-              <w:adjustRightInd w:val="0"/>
-              <w:rPr>
-                <w:rFonts w:cstheme="minorHAnsi"/>
-                <w:color w:val="000000" w:themeColor="text1"/>
-              </w:rPr>
-            </w:pPr>
-            <w:r>
-              <w:rPr>
-                <w:rFonts w:cstheme="minorHAnsi"/>
-                <w:color w:val="000000" w:themeColor="text1"/>
-              </w:rPr>
-              <w:t>CA-06</w:t>
-            </w:r>
-          </w:p>
-        </w:tc>
-        <w:tc>
-          <w:tcPr>
-            <w:tcW w:w="2835" w:type="dxa"/>
-          </w:tcPr>
-          <w:p>
-            <w:pPr>
-              <w:autoSpaceDE w:val="0"/>
-              <w:autoSpaceDN w:val="0"/>
-              <w:adjustRightInd w:val="0"/>
-              <w:rPr>
-                <w:rFonts w:cstheme="minorHAnsi"/>
-                <w:color w:val="000000" w:themeColor="text1"/>
-              </w:rPr>
-            </w:pPr>
-            <w:r>
-              <w:rPr>
-                <w:rFonts w:cstheme="minorHAnsi"/>
-                <w:color w:val="000000" w:themeColor="text1"/>
-              </w:rPr>
-              <w:t>Se elige Opción Selección Categoría del tipo Manual.</w:t>
-            </w:r>
-          </w:p>
-        </w:tc>
-        <w:tc>
-          <w:tcPr>
-            <w:tcW w:w="2835" w:type="dxa"/>
-          </w:tcPr>
-          <w:p>
-            <w:pPr>
-              <w:rPr>
-                <w:rFonts w:cstheme="minorHAnsi"/>
-                <w:color w:val="000000" w:themeColor="text1"/>
-              </w:rPr>
-            </w:pPr>
-            <w:r>
-              <w:rPr>
-                <w:rFonts w:cstheme="minorHAnsi"/>
-                <w:color w:val="000000" w:themeColor="text1"/>
-              </w:rPr>
-              <w:t>Se ingresa dato Fecha Título.</w:t>
-            </w:r>
-          </w:p>
-        </w:tc>
-        <w:tc>
-          <w:tcPr>
-            <w:tcW w:w="3118" w:type="dxa"/>
-            <w:gridSpan w:val="3"/>
-          </w:tcPr>
-          <w:p>
-            <w:pPr>
-              <w:autoSpaceDE w:val="0"/>
-              <w:autoSpaceDN w:val="0"/>
-              <w:adjustRightInd w:val="0"/>
-              <w:rPr>
-                <w:rFonts w:cstheme="minorHAnsi"/>
-                <w:color w:val="000000" w:themeColor="text1"/>
-              </w:rPr>
-            </w:pPr>
-            <w:r>
-              <w:rPr>
-                <w:rFonts w:cstheme="minorHAnsi"/>
-                <w:color w:val="000000" w:themeColor="text1"/>
-              </w:rPr>
-              <w:t>El sistema habilita las opciones de selección de todas las categorías.</w:t>
-            </w:r>
-          </w:p>
-        </w:tc>
-      </w:tr>
-    </w:tbl>
     <w:p/>
     <w:p/>
     <w:p/>
@@ -11867,6 +10428,7 @@
     <w:p/>
     <w:p/>
     <w:p/>
+    <w:p/>
     <w:p>
       <w:pPr>
         <w:rPr>
@@ -11994,7 +10556,6 @@
           <w:noProof/>
           <w:lang w:eastAsia="es-ES"/>
         </w:rPr>
-        <w:lastRenderedPageBreak/>
         <w:t>-</w:t>
       </w:r>
       <w:r>
@@ -12640,6 +11201,7 @@
         <w:ind w:firstLine="708"/>
       </w:pPr>
       <w:r>
+        <w:lastRenderedPageBreak/>
         <w:t>Fecha estimada de Generación de Cu</w:t>
       </w:r>
       <w:r>
@@ -12913,7 +11475,6 @@
         <w:ind w:firstLine="708"/>
       </w:pPr>
       <w:r>
-        <w:lastRenderedPageBreak/>
         <w:t>Fecha estimada de Generación de Cu</w:t>
       </w:r>
       <w:r>
@@ -13226,6 +11787,7 @@
         <w:pStyle w:val="Prrafodelista"/>
       </w:pPr>
       <w:r>
+        <w:lastRenderedPageBreak/>
         <w:t xml:space="preserve">CIP tiene Convenio de cobranza con </w:t>
       </w:r>
       <w:proofErr w:type="spellStart"/>
@@ -13460,7 +12022,6 @@
         <w:pStyle w:val="Prrafodelista"/>
       </w:pPr>
       <w:r>
-        <w:lastRenderedPageBreak/>
         <w:t>-</w:t>
       </w:r>
       <w:r>
@@ -14002,6 +12563,7 @@
         <w:ind w:left="708"/>
       </w:pPr>
       <w:r>
+        <w:lastRenderedPageBreak/>
         <w:t xml:space="preserve">Un préstamo se </w:t>
       </w:r>
       <w:r>
@@ -14177,7 +12739,6 @@
         <w:ind w:left="708"/>
       </w:pPr>
       <w:r>
-        <w:lastRenderedPageBreak/>
         <w:t xml:space="preserve">Se debe generar planilla </w:t>
       </w:r>
       <w:r>
@@ -14518,7 +13079,7 @@
       </w:pPr>
     </w:p>
     <w:sectPr>
-      <w:footerReference w:type="default" r:id="rId15"/>
+      <w:footerReference w:type="default" r:id="rId16"/>
       <w:pgSz w:w="11906" w:h="16838"/>
       <w:pgMar w:top="1418" w:right="567" w:bottom="1418" w:left="1418" w:header="709" w:footer="709" w:gutter="0"/>
       <w:cols w:space="708"/>
@@ -16215,7 +14776,7 @@
 </file>
 
 <file path=customXml/itemProps1.xml><?xml version="1.0" encoding="utf-8"?>
-<ds:datastoreItem xmlns:ds="http://schemas.openxmlformats.org/officeDocument/2006/customXml" ds:itemID="{EBCEFBE0-948C-461A-AF59-D2D5644D96B8}">
+<ds:datastoreItem xmlns:ds="http://schemas.openxmlformats.org/officeDocument/2006/customXml" ds:itemID="{31749B2A-6CA3-48D2-9181-0FD82820DA59}">
   <ds:schemaRefs>
     <ds:schemaRef ds:uri="http://schemas.openxmlformats.org/officeDocument/2006/bibliography"/>
   </ds:schemaRefs>

</xml_diff>

<commit_message>
Se redefinen el alcance del Doc. de Especif. de Requerimientos: US-Vencimiento. US-Intereses US-Gestion Afiliados. US-Alta de Afiliado.
</commit_message>
<xml_diff>
--- a/Analisis/Especificación de Requerimientos.docx
+++ b/Analisis/Especificación de Requerimientos.docx
@@ -3601,7 +3601,14 @@
                 <w:rFonts w:cstheme="minorHAnsi"/>
                 <w:color w:val="000000" w:themeColor="text1"/>
               </w:rPr>
-              <w:t xml:space="preserve"> -</w:t>
+              <w:t xml:space="preserve"> </w:t>
+            </w:r>
+            <w:r>
+              <w:rPr>
+                <w:rFonts w:cstheme="minorHAnsi"/>
+                <w:color w:val="000000" w:themeColor="text1"/>
+              </w:rPr>
+              <w:t>–</w:t>
             </w:r>
             <w:r>
               <w:rPr>
@@ -4048,7 +4055,21 @@
                 <w:rFonts w:cstheme="minorHAnsi"/>
                 <w:color w:val="000000" w:themeColor="text1"/>
               </w:rPr>
-              <w:t xml:space="preserve">y escribe una cuota </w:t>
+              <w:t>y escribe</w:t>
+            </w:r>
+            <w:r>
+              <w:rPr>
+                <w:rFonts w:cstheme="minorHAnsi"/>
+                <w:color w:val="000000" w:themeColor="text1"/>
+              </w:rPr>
+              <w:t xml:space="preserve"> </w:t>
+            </w:r>
+            <w:r>
+              <w:rPr>
+                <w:rFonts w:cstheme="minorHAnsi"/>
+                <w:color w:val="000000" w:themeColor="text1"/>
+              </w:rPr>
+              <w:t xml:space="preserve"> una cuota </w:t>
             </w:r>
             <w:r>
               <w:rPr>
@@ -4361,7 +4382,23 @@
                 <w:b/>
                 <w:color w:val="000000" w:themeColor="text1"/>
               </w:rPr>
-              <w:t xml:space="preserve"> Nuevo Vencimiento.</w:t>
+              <w:t xml:space="preserve"> Nuevo </w:t>
+            </w:r>
+            <w:r>
+              <w:rPr>
+                <w:rFonts w:cstheme="minorHAnsi"/>
+                <w:b/>
+                <w:color w:val="000000" w:themeColor="text1"/>
+              </w:rPr>
+              <w:t>Cuotas</w:t>
+            </w:r>
+            <w:r>
+              <w:rPr>
+                <w:rFonts w:cstheme="minorHAnsi"/>
+                <w:b/>
+                <w:color w:val="000000" w:themeColor="text1"/>
+              </w:rPr>
+              <w:t>.</w:t>
             </w:r>
           </w:p>
         </w:tc>
@@ -4385,7 +4422,35 @@
                 <w:rFonts w:cstheme="minorHAnsi"/>
                 <w:color w:val="000000" w:themeColor="text1"/>
               </w:rPr>
-              <w:t xml:space="preserve">El sistema abre una ventana disponible para cargar nuevo Vencimiento.   </w:t>
+              <w:t>El sistema abre una vent</w:t>
+            </w:r>
+            <w:r>
+              <w:rPr>
+                <w:rFonts w:cstheme="minorHAnsi"/>
+                <w:color w:val="000000" w:themeColor="text1"/>
+              </w:rPr>
+              <w:t>ana disponible para cargar nueva</w:t>
+            </w:r>
+            <w:r>
+              <w:rPr>
+                <w:rFonts w:cstheme="minorHAnsi"/>
+                <w:color w:val="000000" w:themeColor="text1"/>
+              </w:rPr>
+              <w:t xml:space="preserve"> </w:t>
+            </w:r>
+            <w:r>
+              <w:rPr>
+                <w:rFonts w:cstheme="minorHAnsi"/>
+                <w:color w:val="000000" w:themeColor="text1"/>
+              </w:rPr>
+              <w:t>Cuota</w:t>
+            </w:r>
+            <w:r>
+              <w:rPr>
+                <w:rFonts w:cstheme="minorHAnsi"/>
+                <w:color w:val="000000" w:themeColor="text1"/>
+              </w:rPr>
+              <w:t xml:space="preserve">.   </w:t>
             </w:r>
           </w:p>
         </w:tc>
@@ -4434,7 +4499,42 @@
                 <w:rFonts w:cstheme="minorHAnsi"/>
                 <w:color w:val="000000" w:themeColor="text1"/>
               </w:rPr>
-              <w:t>El usuario se encuentra en la ventana de nuevo Vencimiento y carga todos los campos.</w:t>
+              <w:t>El usuario</w:t>
+            </w:r>
+            <w:r>
+              <w:rPr>
+                <w:rFonts w:cstheme="minorHAnsi"/>
+                <w:color w:val="000000" w:themeColor="text1"/>
+              </w:rPr>
+              <w:t xml:space="preserve"> se encuentra en la ventana de N</w:t>
+            </w:r>
+            <w:r>
+              <w:rPr>
+                <w:rFonts w:cstheme="minorHAnsi"/>
+                <w:color w:val="000000" w:themeColor="text1"/>
+              </w:rPr>
+              <w:t>ueva</w:t>
+            </w:r>
+            <w:r>
+              <w:rPr>
+                <w:rFonts w:cstheme="minorHAnsi"/>
+                <w:color w:val="000000" w:themeColor="text1"/>
+              </w:rPr>
+              <w:t xml:space="preserve"> </w:t>
+            </w:r>
+            <w:r>
+              <w:rPr>
+                <w:rFonts w:cstheme="minorHAnsi"/>
+                <w:color w:val="000000" w:themeColor="text1"/>
+              </w:rPr>
+              <w:t>Cuota</w:t>
+            </w:r>
+            <w:r>
+              <w:rPr>
+                <w:rFonts w:cstheme="minorHAnsi"/>
+                <w:color w:val="000000" w:themeColor="text1"/>
+              </w:rPr>
+              <w:t xml:space="preserve"> y carga todos los campos.</w:t>
             </w:r>
           </w:p>
         </w:tc>
@@ -4478,7 +4578,35 @@
                 <w:rFonts w:cstheme="minorHAnsi"/>
                 <w:color w:val="000000" w:themeColor="text1"/>
               </w:rPr>
-              <w:t>El sistema graba nuevo vencimiento y cierra la ventana volviendo al Catálogo anterior. El nuevo vencimiento se visualizará en la grilla.</w:t>
+              <w:t>El sistema graba nuevo vencimiento y cierra la ventana volviend</w:t>
+            </w:r>
+            <w:r>
+              <w:rPr>
+                <w:rFonts w:cstheme="minorHAnsi"/>
+                <w:color w:val="000000" w:themeColor="text1"/>
+              </w:rPr>
+              <w:t>o al Catálogo anterior. La nueva</w:t>
+            </w:r>
+            <w:r>
+              <w:rPr>
+                <w:rFonts w:cstheme="minorHAnsi"/>
+                <w:color w:val="000000" w:themeColor="text1"/>
+              </w:rPr>
+              <w:t xml:space="preserve"> </w:t>
+            </w:r>
+            <w:r>
+              <w:rPr>
+                <w:rFonts w:cstheme="minorHAnsi"/>
+                <w:color w:val="000000" w:themeColor="text1"/>
+              </w:rPr>
+              <w:t>cuota</w:t>
+            </w:r>
+            <w:r>
+              <w:rPr>
+                <w:rFonts w:cstheme="minorHAnsi"/>
+                <w:color w:val="000000" w:themeColor="text1"/>
+              </w:rPr>
+              <w:t xml:space="preserve"> se visualizará en la grilla.</w:t>
             </w:r>
           </w:p>
         </w:tc>
@@ -4542,7 +4670,21 @@
                 <w:color w:val="000000" w:themeColor="text1"/>
               </w:rPr>
               <w:lastRenderedPageBreak/>
-              <w:t>ventana de nuevo Vencimiento y carga todos los campos.</w:t>
+              <w:t xml:space="preserve">ventana de </w:t>
+            </w:r>
+            <w:r>
+              <w:rPr>
+                <w:rFonts w:cstheme="minorHAnsi"/>
+                <w:color w:val="000000" w:themeColor="text1"/>
+              </w:rPr>
+              <w:t xml:space="preserve">Nueva Cuota </w:t>
+            </w:r>
+            <w:r>
+              <w:rPr>
+                <w:rFonts w:cstheme="minorHAnsi"/>
+                <w:color w:val="000000" w:themeColor="text1"/>
+              </w:rPr>
+              <w:t>y carga todos los campos.</w:t>
             </w:r>
           </w:p>
         </w:tc>
@@ -4595,7 +4737,35 @@
                 <w:color w:val="000000" w:themeColor="text1"/>
               </w:rPr>
               <w:lastRenderedPageBreak/>
-              <w:t>información y cierra la ventana de nuevo Vencimiento.</w:t>
+              <w:t>informac</w:t>
+            </w:r>
+            <w:r>
+              <w:rPr>
+                <w:rFonts w:cstheme="minorHAnsi"/>
+                <w:color w:val="000000" w:themeColor="text1"/>
+              </w:rPr>
+              <w:t>ión y cierra la ventana de nueva</w:t>
+            </w:r>
+            <w:r>
+              <w:rPr>
+                <w:rFonts w:cstheme="minorHAnsi"/>
+                <w:color w:val="000000" w:themeColor="text1"/>
+              </w:rPr>
+              <w:t xml:space="preserve"> </w:t>
+            </w:r>
+            <w:r>
+              <w:rPr>
+                <w:rFonts w:cstheme="minorHAnsi"/>
+                <w:color w:val="000000" w:themeColor="text1"/>
+              </w:rPr>
+              <w:t>cuota</w:t>
+            </w:r>
+            <w:r>
+              <w:rPr>
+                <w:rFonts w:cstheme="minorHAnsi"/>
+                <w:color w:val="000000" w:themeColor="text1"/>
+              </w:rPr>
+              <w:t>.</w:t>
             </w:r>
           </w:p>
         </w:tc>
@@ -4652,7 +4822,42 @@
                 <w:rFonts w:cstheme="minorHAnsi"/>
                 <w:color w:val="000000" w:themeColor="text1"/>
               </w:rPr>
-              <w:t>El usuario se encuentra en la ventana de nuevo Vencimiento y no carga completamente todos los campos.</w:t>
+              <w:t xml:space="preserve">El usuario se encuentra en la ventana de </w:t>
+            </w:r>
+            <w:r>
+              <w:rPr>
+                <w:rFonts w:cstheme="minorHAnsi"/>
+                <w:color w:val="000000" w:themeColor="text1"/>
+              </w:rPr>
+              <w:t>N</w:t>
+            </w:r>
+            <w:r>
+              <w:rPr>
+                <w:rFonts w:cstheme="minorHAnsi"/>
+                <w:color w:val="000000" w:themeColor="text1"/>
+              </w:rPr>
+              <w:t>ueva</w:t>
+            </w:r>
+            <w:r>
+              <w:rPr>
+                <w:rFonts w:cstheme="minorHAnsi"/>
+                <w:color w:val="000000" w:themeColor="text1"/>
+              </w:rPr>
+              <w:t xml:space="preserve"> </w:t>
+            </w:r>
+            <w:r>
+              <w:rPr>
+                <w:rFonts w:cstheme="minorHAnsi"/>
+                <w:color w:val="000000" w:themeColor="text1"/>
+              </w:rPr>
+              <w:t>Cuota</w:t>
+            </w:r>
+            <w:r>
+              <w:rPr>
+                <w:rFonts w:cstheme="minorHAnsi"/>
+                <w:color w:val="000000" w:themeColor="text1"/>
+              </w:rPr>
+              <w:t xml:space="preserve"> y no carga completamente todos los campos.</w:t>
             </w:r>
           </w:p>
         </w:tc>
@@ -4696,7 +4901,35 @@
                 <w:rFonts w:cstheme="minorHAnsi"/>
                 <w:color w:val="000000" w:themeColor="text1"/>
               </w:rPr>
-              <w:t>El sistema indicará los campos no cargados e impedirá la grabación del nuevo vencimiento.</w:t>
+              <w:t>El sistema indicará los campos no cargados e</w:t>
+            </w:r>
+            <w:r>
+              <w:rPr>
+                <w:rFonts w:cstheme="minorHAnsi"/>
+                <w:color w:val="000000" w:themeColor="text1"/>
+              </w:rPr>
+              <w:t xml:space="preserve"> impedirá la grabación de la nueva</w:t>
+            </w:r>
+            <w:r>
+              <w:rPr>
+                <w:rFonts w:cstheme="minorHAnsi"/>
+                <w:color w:val="000000" w:themeColor="text1"/>
+              </w:rPr>
+              <w:t xml:space="preserve"> </w:t>
+            </w:r>
+            <w:r>
+              <w:rPr>
+                <w:rFonts w:cstheme="minorHAnsi"/>
+                <w:color w:val="000000" w:themeColor="text1"/>
+              </w:rPr>
+              <w:t>cuota</w:t>
+            </w:r>
+            <w:r>
+              <w:rPr>
+                <w:rFonts w:cstheme="minorHAnsi"/>
+                <w:color w:val="000000" w:themeColor="text1"/>
+              </w:rPr>
+              <w:t>.</w:t>
             </w:r>
           </w:p>
         </w:tc>
@@ -4752,7 +4985,42 @@
                 <w:rFonts w:cstheme="minorHAnsi"/>
                 <w:color w:val="000000" w:themeColor="text1"/>
               </w:rPr>
-              <w:t>El usuario se encuentra en la ventana de nuevo Vencimiento y carga un dato Cuota ya existente.</w:t>
+              <w:t>El usuario</w:t>
+            </w:r>
+            <w:r>
+              <w:rPr>
+                <w:rFonts w:cstheme="minorHAnsi"/>
+                <w:color w:val="000000" w:themeColor="text1"/>
+              </w:rPr>
+              <w:t xml:space="preserve"> se encuentra en la ventana de N</w:t>
+            </w:r>
+            <w:r>
+              <w:rPr>
+                <w:rFonts w:cstheme="minorHAnsi"/>
+                <w:color w:val="000000" w:themeColor="text1"/>
+              </w:rPr>
+              <w:t>ueva</w:t>
+            </w:r>
+            <w:r>
+              <w:rPr>
+                <w:rFonts w:cstheme="minorHAnsi"/>
+                <w:color w:val="000000" w:themeColor="text1"/>
+              </w:rPr>
+              <w:t xml:space="preserve"> </w:t>
+            </w:r>
+            <w:r>
+              <w:rPr>
+                <w:rFonts w:cstheme="minorHAnsi"/>
+                <w:color w:val="000000" w:themeColor="text1"/>
+              </w:rPr>
+              <w:t>Cuota</w:t>
+            </w:r>
+            <w:r>
+              <w:rPr>
+                <w:rFonts w:cstheme="minorHAnsi"/>
+                <w:color w:val="000000" w:themeColor="text1"/>
+              </w:rPr>
+              <w:t xml:space="preserve"> y carga un dato Cuota ya existente.</w:t>
             </w:r>
           </w:p>
         </w:tc>
@@ -4796,7 +5064,35 @@
                 <w:rFonts w:cstheme="minorHAnsi"/>
                 <w:color w:val="000000" w:themeColor="text1"/>
               </w:rPr>
-              <w:t>El sistema indicará que el dato Cuota ya se encuentra grabado e impedirá la grabación del nuevo vencimiento.</w:t>
+              <w:t>El sistema indicará que el dato Cuota ya se encuentra grabado e</w:t>
+            </w:r>
+            <w:r>
+              <w:rPr>
+                <w:rFonts w:cstheme="minorHAnsi"/>
+                <w:color w:val="000000" w:themeColor="text1"/>
+              </w:rPr>
+              <w:t xml:space="preserve"> impedirá la grabación de la nueva</w:t>
+            </w:r>
+            <w:r>
+              <w:rPr>
+                <w:rFonts w:cstheme="minorHAnsi"/>
+                <w:color w:val="000000" w:themeColor="text1"/>
+              </w:rPr>
+              <w:t xml:space="preserve"> </w:t>
+            </w:r>
+            <w:r>
+              <w:rPr>
+                <w:rFonts w:cstheme="minorHAnsi"/>
+                <w:color w:val="000000" w:themeColor="text1"/>
+              </w:rPr>
+              <w:t>cuota</w:t>
+            </w:r>
+            <w:r>
+              <w:rPr>
+                <w:rFonts w:cstheme="minorHAnsi"/>
+                <w:color w:val="000000" w:themeColor="text1"/>
+              </w:rPr>
+              <w:t>.</w:t>
             </w:r>
           </w:p>
         </w:tc>
@@ -4862,37 +5158,7 @@
                 <w:rFonts w:cstheme="minorHAnsi"/>
                 <w:color w:val="000000" w:themeColor="text1"/>
               </w:rPr>
-              <w:t xml:space="preserve"> y selecciona una cuota </w:t>
-            </w:r>
-            <w:r>
-              <w:rPr>
-                <w:rFonts w:cstheme="minorHAnsi"/>
-                <w:color w:val="000000" w:themeColor="text1"/>
-              </w:rPr>
-              <w:t>de la grilla</w:t>
-            </w:r>
-            <w:r>
-              <w:rPr>
-                <w:rFonts w:cstheme="minorHAnsi"/>
-                <w:color w:val="000000" w:themeColor="text1"/>
-              </w:rPr>
-              <w:t xml:space="preserve"> que no </w:t>
-            </w:r>
-            <w:proofErr w:type="spellStart"/>
-            <w:r>
-              <w:rPr>
-                <w:rFonts w:cstheme="minorHAnsi"/>
-                <w:color w:val="000000" w:themeColor="text1"/>
-              </w:rPr>
-              <w:t>esta</w:t>
-            </w:r>
-            <w:proofErr w:type="spellEnd"/>
-            <w:r>
-              <w:rPr>
-                <w:rFonts w:cstheme="minorHAnsi"/>
-                <w:color w:val="000000" w:themeColor="text1"/>
-              </w:rPr>
-              <w:t xml:space="preserve"> asociada a aportes generados.</w:t>
+              <w:t xml:space="preserve"> y  selecciona una cuota de la grilla que no está asociada a aportes generados.</w:t>
             </w:r>
           </w:p>
         </w:tc>
@@ -4931,15 +5197,7 @@
                 <w:b/>
                 <w:color w:val="000000" w:themeColor="text1"/>
               </w:rPr>
-              <w:t xml:space="preserve"> </w:t>
-            </w:r>
-            <w:r>
-              <w:rPr>
-                <w:rFonts w:cstheme="minorHAnsi"/>
-                <w:b/>
-                <w:color w:val="000000" w:themeColor="text1"/>
-              </w:rPr>
-              <w:t>Vencimiento</w:t>
+              <w:t xml:space="preserve"> Cuota</w:t>
             </w:r>
             <w:r>
               <w:rPr>
@@ -4985,7 +5243,28 @@
                 <w:rFonts w:cstheme="minorHAnsi"/>
                 <w:color w:val="000000" w:themeColor="text1"/>
               </w:rPr>
-              <w:t>del vencimiento seleccionado</w:t>
+              <w:t>de la</w:t>
+            </w:r>
+            <w:r>
+              <w:rPr>
+                <w:rFonts w:cstheme="minorHAnsi"/>
+                <w:color w:val="000000" w:themeColor="text1"/>
+              </w:rPr>
+              <w:t xml:space="preserve"> </w:t>
+            </w:r>
+            <w:r>
+              <w:rPr>
+                <w:rFonts w:cstheme="minorHAnsi"/>
+                <w:color w:val="000000" w:themeColor="text1"/>
+              </w:rPr>
+              <w:t>cuota</w:t>
+            </w:r>
+            <w:r>
+              <w:rPr>
+                <w:rFonts w:cstheme="minorHAnsi"/>
+                <w:color w:val="000000" w:themeColor="text1"/>
+              </w:rPr>
+              <w:t xml:space="preserve"> seleccionada</w:t>
             </w:r>
             <w:r>
               <w:rPr>
@@ -5062,7 +5341,28 @@
                 <w:rFonts w:cstheme="minorHAnsi"/>
                 <w:color w:val="000000" w:themeColor="text1"/>
               </w:rPr>
-              <w:t>El usuario se encuentra en la ventana Editar Vencimiento y modifica todos los campos.</w:t>
+              <w:t xml:space="preserve">El usuario se encuentra en la ventana Editar </w:t>
+            </w:r>
+            <w:r>
+              <w:rPr>
+                <w:rFonts w:cstheme="minorHAnsi"/>
+                <w:color w:val="000000" w:themeColor="text1"/>
+              </w:rPr>
+              <w:t>Cuota</w:t>
+            </w:r>
+            <w:r>
+              <w:rPr>
+                <w:rFonts w:cstheme="minorHAnsi"/>
+                <w:color w:val="000000" w:themeColor="text1"/>
+              </w:rPr>
+              <w:t xml:space="preserve"> y modifica todos los campos</w:t>
+            </w:r>
+            <w:r>
+              <w:rPr>
+                <w:rFonts w:cstheme="minorHAnsi"/>
+                <w:color w:val="000000" w:themeColor="text1"/>
+              </w:rPr>
+              <w:t xml:space="preserve"> sin dejar campos vacios.</w:t>
             </w:r>
           </w:p>
         </w:tc>
@@ -5158,7 +5458,7 @@
                 <w:rFonts w:cstheme="minorHAnsi"/>
                 <w:color w:val="000000" w:themeColor="text1"/>
               </w:rPr>
-              <w:t>El usuario se encuentra  en el Catálogo Vencimientos y selecciona una cuota de la grilla que está asociada a aportes generados.</w:t>
+              <w:t>El usuario se encuentra  en el Catálogo Vencimientos y  selecciona una cuota de la grilla que está asociada a aportes generados.</w:t>
             </w:r>
           </w:p>
         </w:tc>
@@ -5189,7 +5489,15 @@
                 <w:b/>
                 <w:color w:val="000000" w:themeColor="text1"/>
               </w:rPr>
-              <w:t>Editar Vencimiento.</w:t>
+              <w:t>Editar Cuota</w:t>
+            </w:r>
+            <w:r>
+              <w:rPr>
+                <w:rFonts w:cstheme="minorHAnsi"/>
+                <w:b/>
+                <w:color w:val="000000" w:themeColor="text1"/>
+              </w:rPr>
+              <w:t>.</w:t>
             </w:r>
           </w:p>
         </w:tc>
@@ -5220,7 +5528,21 @@
                 <w:rFonts w:cstheme="minorHAnsi"/>
                 <w:color w:val="000000" w:themeColor="text1"/>
               </w:rPr>
-              <w:t>muestra un mensaje indicando que no se puede modificar la cuota elegida.</w:t>
+              <w:t>muestra un mensaje indican</w:t>
+            </w:r>
+            <w:r>
+              <w:rPr>
+                <w:rFonts w:cstheme="minorHAnsi"/>
+                <w:color w:val="000000" w:themeColor="text1"/>
+              </w:rPr>
+              <w:t>do que no se puede modificar los datos del vencimiento elegido</w:t>
+            </w:r>
+            <w:r>
+              <w:rPr>
+                <w:rFonts w:cstheme="minorHAnsi"/>
+                <w:color w:val="000000" w:themeColor="text1"/>
+              </w:rPr>
+              <w:t>.</w:t>
             </w:r>
           </w:p>
         </w:tc>
@@ -5303,7 +5625,23 @@
                 <w:b/>
                 <w:color w:val="000000" w:themeColor="text1"/>
               </w:rPr>
-              <w:t>Eliminar Vencimiento.</w:t>
+              <w:t xml:space="preserve">Eliminar </w:t>
+            </w:r>
+            <w:r>
+              <w:rPr>
+                <w:rFonts w:cstheme="minorHAnsi"/>
+                <w:b/>
+                <w:color w:val="000000" w:themeColor="text1"/>
+              </w:rPr>
+              <w:t>Cuota</w:t>
+            </w:r>
+            <w:r>
+              <w:rPr>
+                <w:rFonts w:cstheme="minorHAnsi"/>
+                <w:b/>
+                <w:color w:val="000000" w:themeColor="text1"/>
+              </w:rPr>
+              <w:t>.</w:t>
             </w:r>
           </w:p>
         </w:tc>
@@ -5834,7 +6172,14 @@
                 <w:rFonts w:cstheme="minorHAnsi"/>
                 <w:color w:val="000000" w:themeColor="text1"/>
               </w:rPr>
-              <w:t xml:space="preserve"> -</w:t>
+              <w:t xml:space="preserve"> </w:t>
+            </w:r>
+            <w:r>
+              <w:rPr>
+                <w:rFonts w:cstheme="minorHAnsi"/>
+                <w:color w:val="000000" w:themeColor="text1"/>
+              </w:rPr>
+              <w:t>–</w:t>
             </w:r>
             <w:r>
               <w:rPr>
@@ -7146,72 +7491,13 @@
           <w:szCs w:val="28"/>
         </w:rPr>
       </w:pPr>
-    </w:p>
-    <w:p>
-      <w:pPr>
-        <w:spacing w:after="0"/>
+      <w:r>
         <w:rPr>
           <w:b/>
           <w:sz w:val="28"/>
           <w:szCs w:val="28"/>
         </w:rPr>
-      </w:pPr>
-    </w:p>
-    <w:p>
-      <w:pPr>
-        <w:spacing w:after="0"/>
-        <w:rPr>
-          <w:b/>
-          <w:sz w:val="28"/>
-          <w:szCs w:val="28"/>
-        </w:rPr>
-      </w:pPr>
-    </w:p>
-    <w:p>
-      <w:pPr>
-        <w:spacing w:after="0"/>
-        <w:rPr>
-          <w:b/>
-          <w:sz w:val="28"/>
-          <w:szCs w:val="28"/>
-        </w:rPr>
-      </w:pPr>
-    </w:p>
-    <w:p>
-      <w:pPr>
-        <w:spacing w:after="0"/>
-        <w:rPr>
-          <w:b/>
-          <w:sz w:val="28"/>
-          <w:szCs w:val="28"/>
-        </w:rPr>
-      </w:pPr>
-    </w:p>
-    <w:p>
-      <w:pPr>
-        <w:spacing w:after="0"/>
-        <w:rPr>
-          <w:b/>
-          <w:sz w:val="28"/>
-          <w:szCs w:val="28"/>
-        </w:rPr>
-      </w:pPr>
-    </w:p>
-    <w:p>
-      <w:pPr>
-        <w:spacing w:after="0"/>
-        <w:rPr>
-          <w:b/>
-          <w:sz w:val="28"/>
-          <w:szCs w:val="28"/>
-        </w:rPr>
-      </w:pPr>
-      <w:r>
-        <w:rPr>
-          <w:b/>
-          <w:sz w:val="28"/>
-          <w:szCs w:val="28"/>
-        </w:rPr>
+        <w:lastRenderedPageBreak/>
         <w:t xml:space="preserve">Sprint 3 </w:t>
       </w:r>
       <w:r>
@@ -7996,23 +8282,26 @@
               <w:rPr>
                 <w:b/>
               </w:rPr>
-              <w:t xml:space="preserve">] Como usuario operador </w:t>
-            </w:r>
-            <w:r>
-              <w:rPr>
-                <w:b/>
-              </w:rPr>
-              <w:lastRenderedPageBreak/>
-              <w:t xml:space="preserve">necesito </w:t>
-            </w:r>
-            <w:proofErr w:type="spellStart"/>
-            <w:r>
-              <w:rPr>
-                <w:b/>
-              </w:rPr>
-              <w:t>modicar</w:t>
-            </w:r>
-            <w:proofErr w:type="spellEnd"/>
+              <w:t xml:space="preserve">] Como usuario operador necesito </w:t>
+            </w:r>
+            <w:r>
+              <w:rPr>
+                <w:b/>
+              </w:rPr>
+              <w:t>modi</w:t>
+            </w:r>
+            <w:r>
+              <w:rPr>
+                <w:b/>
+              </w:rPr>
+              <w:t>fi</w:t>
+            </w:r>
+            <w:r>
+              <w:rPr>
+                <w:b/>
+              </w:rPr>
+              <w:t>car</w:t>
+            </w:r>
             <w:r>
               <w:rPr>
                 <w:b/>
@@ -8043,7 +8332,6 @@
                 <w:rFonts w:cstheme="minorHAnsi"/>
                 <w:color w:val="000000" w:themeColor="text1"/>
               </w:rPr>
-              <w:lastRenderedPageBreak/>
               <w:t>CA-03</w:t>
             </w:r>
           </w:p>
@@ -8087,21 +8375,7 @@
                 <w:rFonts w:cstheme="minorHAnsi"/>
                 <w:color w:val="000000" w:themeColor="text1"/>
               </w:rPr>
-              <w:t xml:space="preserve">Se selecciona el botón </w:t>
-            </w:r>
-            <w:r>
-              <w:rPr>
-                <w:rFonts w:cstheme="minorHAnsi"/>
-                <w:color w:val="000000" w:themeColor="text1"/>
-              </w:rPr>
-              <w:t>Consultar</w:t>
-            </w:r>
-            <w:r>
-              <w:rPr>
-                <w:rFonts w:cstheme="minorHAnsi"/>
-                <w:color w:val="000000" w:themeColor="text1"/>
-              </w:rPr>
-              <w:t>.</w:t>
+              <w:t>Elige la opción Consultar.</w:t>
             </w:r>
           </w:p>
         </w:tc>
@@ -8201,7 +8475,7 @@
                 <w:rFonts w:cstheme="minorHAnsi"/>
                 <w:color w:val="000000" w:themeColor="text1"/>
               </w:rPr>
-              <w:t xml:space="preserve">Se selecciona el botón </w:t>
+              <w:t xml:space="preserve">Elige la opción </w:t>
             </w:r>
             <w:r>
               <w:rPr>
@@ -8304,7 +8578,15 @@
                 <w:rFonts w:cstheme="minorHAnsi"/>
                 <w:color w:val="000000" w:themeColor="text1"/>
               </w:rPr>
-              <w:t>El usuario se encuentra frente al mensaje de advertencia al dar de baja un afiliado.</w:t>
+              <w:t xml:space="preserve">El usuario se encuentra frente al mensaje de </w:t>
+            </w:r>
+            <w:r>
+              <w:rPr>
+                <w:rFonts w:cstheme="minorHAnsi"/>
+                <w:color w:val="000000" w:themeColor="text1"/>
+              </w:rPr>
+              <w:lastRenderedPageBreak/>
+              <w:t>advertencia al dar de baja un afiliado.</w:t>
             </w:r>
           </w:p>
         </w:tc>
@@ -8324,6 +8606,7 @@
                 <w:rFonts w:cstheme="minorHAnsi"/>
                 <w:color w:val="000000" w:themeColor="text1"/>
               </w:rPr>
+              <w:lastRenderedPageBreak/>
               <w:t>Se selecciona el botón Aceptar.</w:t>
             </w:r>
           </w:p>
@@ -8348,7 +8631,15 @@
                 <w:rFonts w:cstheme="minorHAnsi"/>
                 <w:color w:val="000000" w:themeColor="text1"/>
               </w:rPr>
-              <w:t>El sistema abre una ventana para especificar datos relativos a la baja.</w:t>
+              <w:t xml:space="preserve">El sistema abre una ventana para especificar datos relativos </w:t>
+            </w:r>
+            <w:r>
+              <w:rPr>
+                <w:rFonts w:cstheme="minorHAnsi"/>
+                <w:color w:val="000000" w:themeColor="text1"/>
+              </w:rPr>
+              <w:lastRenderedPageBreak/>
+              <w:t>a la baja.</w:t>
             </w:r>
             <w:r>
               <w:rPr>
@@ -9172,7 +9463,6 @@
                 <w:rFonts w:cstheme="minorHAnsi"/>
                 <w:color w:val="000000" w:themeColor="text1"/>
               </w:rPr>
-              <w:lastRenderedPageBreak/>
               <w:t>CA-01</w:t>
             </w:r>
           </w:p>
@@ -9453,6 +9743,7 @@
                 <w:rFonts w:cstheme="minorHAnsi"/>
                 <w:color w:val="000000" w:themeColor="text1"/>
               </w:rPr>
+              <w:lastRenderedPageBreak/>
               <w:t>CA-0</w:t>
             </w:r>
             <w:r>
@@ -10419,2665 +10710,6 @@
     </w:p>
     <w:p/>
     <w:p/>
-    <w:p/>
-    <w:p/>
-    <w:p/>
-    <w:p/>
-    <w:p/>
-    <w:p/>
-    <w:p/>
-    <w:p/>
-    <w:p/>
-    <w:p/>
-    <w:p>
-      <w:pPr>
-        <w:rPr>
-          <w:b/>
-        </w:rPr>
-      </w:pPr>
-      <w:r>
-        <w:rPr>
-          <w:b/>
-        </w:rPr>
-        <w:t xml:space="preserve">Cuotas – Emisión Masiva de </w:t>
-      </w:r>
-      <w:r>
-        <w:rPr>
-          <w:b/>
-        </w:rPr>
-        <w:t>Cuotas</w:t>
-      </w:r>
-      <w:r>
-        <w:rPr>
-          <w:b/>
-        </w:rPr>
-        <w:t>.</w:t>
-      </w:r>
-    </w:p>
-    <w:p>
-      <w:pPr>
-        <w:spacing w:after="0" w:line="240" w:lineRule="auto"/>
-      </w:pPr>
-      <w:r>
-        <w:t>Se generan</w:t>
-      </w:r>
-      <w:r>
-        <w:t xml:space="preserve"> </w:t>
-      </w:r>
-      <w:r>
-        <w:t xml:space="preserve">emisión </w:t>
-      </w:r>
-      <w:r>
-        <w:t>masiva</w:t>
-      </w:r>
-      <w:r>
-        <w:t xml:space="preserve"> </w:t>
-      </w:r>
-      <w:r>
-        <w:t xml:space="preserve">de cuotas </w:t>
-      </w:r>
-      <w:r>
-        <w:t>p</w:t>
-      </w:r>
-      <w:r>
-        <w:t>ara todos los afiliados con las siguientes condiciones:</w:t>
-      </w:r>
-    </w:p>
-    <w:p>
-      <w:pPr>
-        <w:spacing w:after="0" w:line="240" w:lineRule="auto"/>
-      </w:pPr>
-    </w:p>
-    <w:p>
-      <w:pPr>
-        <w:rPr>
-          <w:noProof/>
-          <w:lang w:eastAsia="es-ES"/>
-        </w:rPr>
-      </w:pPr>
-      <w:r>
-        <w:rPr>
-          <w:noProof/>
-          <w:lang w:eastAsia="es-ES"/>
-        </w:rPr>
-        <w:t>Afiliado esta Activo (</w:t>
-      </w:r>
-      <w:r>
-        <w:rPr>
-          <w:strike/>
-          <w:noProof/>
-          <w:lang w:eastAsia="es-ES"/>
-        </w:rPr>
-        <w:t>Fecha Egreso en blanco)</w:t>
-      </w:r>
-    </w:p>
-    <w:p>
-      <w:pPr>
-        <w:pStyle w:val="Prrafodelista"/>
-        <w:spacing w:after="0"/>
-        <w:rPr>
-          <w:noProof/>
-          <w:lang w:eastAsia="es-ES"/>
-        </w:rPr>
-      </w:pPr>
-      <w:r>
-        <w:rPr>
-          <w:noProof/>
-          <w:lang w:eastAsia="es-ES"/>
-        </w:rPr>
-        <w:t>Se genera impresión</w:t>
-      </w:r>
-      <w:r>
-        <w:rPr>
-          <w:noProof/>
-          <w:lang w:eastAsia="es-ES"/>
-        </w:rPr>
-        <w:t xml:space="preserve"> de boleta de pago</w:t>
-      </w:r>
-      <w:r>
-        <w:rPr>
-          <w:noProof/>
-          <w:lang w:eastAsia="es-ES"/>
-        </w:rPr>
-        <w:t xml:space="preserve"> para:</w:t>
-      </w:r>
-    </w:p>
-    <w:p>
-      <w:pPr>
-        <w:spacing w:after="0"/>
-        <w:ind w:firstLine="708"/>
-        <w:rPr>
-          <w:noProof/>
-          <w:lang w:eastAsia="es-ES"/>
-        </w:rPr>
-      </w:pPr>
-      <w:r>
-        <w:rPr>
-          <w:noProof/>
-          <w:lang w:eastAsia="es-ES"/>
-        </w:rPr>
-        <w:t>-</w:t>
-      </w:r>
-      <w:r>
-        <w:rPr>
-          <w:noProof/>
-          <w:lang w:eastAsia="es-ES"/>
-        </w:rPr>
-        <w:t xml:space="preserve">Afiliado </w:t>
-      </w:r>
-      <w:r>
-        <w:rPr>
-          <w:noProof/>
-          <w:lang w:eastAsia="es-ES"/>
-        </w:rPr>
-        <w:t xml:space="preserve">que </w:t>
-      </w:r>
-      <w:r>
-        <w:rPr>
-          <w:noProof/>
-          <w:lang w:eastAsia="es-ES"/>
-        </w:rPr>
-        <w:t>tiene asociado un Banco (Banco San Juan o Banco Supervielle)</w:t>
-      </w:r>
-      <w:r>
-        <w:rPr>
-          <w:noProof/>
-          <w:lang w:eastAsia="es-ES"/>
-        </w:rPr>
-        <w:t>.</w:t>
-      </w:r>
-      <w:r>
-        <w:rPr>
-          <w:noProof/>
-          <w:lang w:eastAsia="es-ES"/>
-        </w:rPr>
-        <w:t xml:space="preserve"> </w:t>
-      </w:r>
-    </w:p>
-    <w:p>
-      <w:pPr>
-        <w:pStyle w:val="Prrafodelista"/>
-        <w:spacing w:after="0"/>
-        <w:rPr>
-          <w:noProof/>
-          <w:lang w:eastAsia="es-ES"/>
-        </w:rPr>
-      </w:pPr>
-      <w:r>
-        <w:rPr>
-          <w:noProof/>
-          <w:lang w:eastAsia="es-ES"/>
-        </w:rPr>
-        <w:t>Nota: Boleta de pago tiene diferente Código de Barra según Banco.</w:t>
-      </w:r>
-    </w:p>
-    <w:p>
-      <w:pPr>
-        <w:pStyle w:val="Prrafodelista"/>
-        <w:rPr>
-          <w:noProof/>
-          <w:lang w:eastAsia="es-ES"/>
-        </w:rPr>
-      </w:pPr>
-    </w:p>
-    <w:p>
-      <w:pPr>
-        <w:pStyle w:val="Prrafodelista"/>
-        <w:spacing w:after="0"/>
-        <w:rPr>
-          <w:noProof/>
-          <w:lang w:eastAsia="es-ES"/>
-        </w:rPr>
-      </w:pPr>
-      <w:r>
-        <w:rPr>
-          <w:noProof/>
-          <w:lang w:eastAsia="es-ES"/>
-        </w:rPr>
-        <w:t>No s</w:t>
-      </w:r>
-      <w:r>
-        <w:rPr>
-          <w:noProof/>
-          <w:lang w:eastAsia="es-ES"/>
-        </w:rPr>
-        <w:t>e genera impresión</w:t>
-      </w:r>
-      <w:r>
-        <w:rPr>
-          <w:noProof/>
-          <w:lang w:eastAsia="es-ES"/>
-        </w:rPr>
-        <w:t xml:space="preserve"> de boleta de pago</w:t>
-      </w:r>
-      <w:r>
-        <w:rPr>
-          <w:noProof/>
-          <w:lang w:eastAsia="es-ES"/>
-        </w:rPr>
-        <w:t xml:space="preserve"> para:</w:t>
-      </w:r>
-    </w:p>
-    <w:p>
-      <w:pPr>
-        <w:spacing w:after="0"/>
-        <w:ind w:firstLine="708"/>
-        <w:rPr>
-          <w:noProof/>
-          <w:lang w:eastAsia="es-ES"/>
-        </w:rPr>
-      </w:pPr>
-      <w:r>
-        <w:rPr>
-          <w:noProof/>
-          <w:lang w:eastAsia="es-ES"/>
-        </w:rPr>
-        <w:t>-</w:t>
-      </w:r>
-      <w:r>
-        <w:rPr>
-          <w:noProof/>
-          <w:lang w:eastAsia="es-ES"/>
-        </w:rPr>
-        <w:t xml:space="preserve">Afiliado con opción de Debito </w:t>
-      </w:r>
-      <w:r>
-        <w:rPr>
-          <w:noProof/>
-          <w:lang w:eastAsia="es-ES"/>
-        </w:rPr>
-        <w:t>(Directo o Automático) + Aporte Actual a par</w:t>
-      </w:r>
-      <w:r>
-        <w:rPr>
-          <w:noProof/>
-          <w:lang w:eastAsia="es-ES"/>
-        </w:rPr>
-        <w:t xml:space="preserve">tir del periodo + Vigente Desde. </w:t>
-      </w:r>
-      <w:r>
-        <w:rPr>
-          <w:noProof/>
-          <w:lang w:eastAsia="es-ES"/>
-        </w:rPr>
-        <w:t xml:space="preserve">No se genera impresión a partir de </w:t>
-      </w:r>
-      <w:r>
-        <w:rPr>
-          <w:noProof/>
-          <w:lang w:eastAsia="es-ES"/>
-        </w:rPr>
-        <w:t>la fecha cargada en Aporte Actual a partir del periodo</w:t>
-      </w:r>
-      <w:r>
-        <w:rPr>
-          <w:noProof/>
-          <w:lang w:eastAsia="es-ES"/>
-        </w:rPr>
-        <w:t>.</w:t>
-      </w:r>
-      <w:r>
-        <w:rPr>
-          <w:noProof/>
-          <w:lang w:eastAsia="es-ES"/>
-        </w:rPr>
-        <w:t xml:space="preserve"> Nota: Fecha d</w:t>
-      </w:r>
-      <w:r>
-        <w:rPr>
-          <w:noProof/>
-          <w:lang w:eastAsia="es-ES"/>
-        </w:rPr>
-        <w:t>e Vigente Desde correponde al dí</w:t>
-      </w:r>
-      <w:r>
-        <w:rPr>
-          <w:noProof/>
-          <w:lang w:eastAsia="es-ES"/>
-        </w:rPr>
-        <w:t xml:space="preserve">a en que el Afiliado informa </w:t>
-      </w:r>
-      <w:r>
-        <w:rPr>
-          <w:noProof/>
-          <w:lang w:eastAsia="es-ES"/>
-        </w:rPr>
-        <w:t>la realizació</w:t>
-      </w:r>
-      <w:r>
-        <w:rPr>
-          <w:noProof/>
-          <w:lang w:eastAsia="es-ES"/>
-        </w:rPr>
-        <w:t>n del debito.</w:t>
-      </w:r>
-    </w:p>
-    <w:p>
-      <w:pPr>
-        <w:spacing w:after="0"/>
-        <w:ind w:firstLine="708"/>
-        <w:rPr>
-          <w:noProof/>
-          <w:lang w:eastAsia="es-ES"/>
-        </w:rPr>
-      </w:pPr>
-    </w:p>
-    <w:p>
-      <w:pPr>
-        <w:spacing w:after="0"/>
-        <w:ind w:firstLine="708"/>
-        <w:rPr>
-          <w:noProof/>
-          <w:lang w:eastAsia="es-ES"/>
-        </w:rPr>
-      </w:pPr>
-      <w:r>
-        <w:rPr>
-          <w:noProof/>
-          <w:lang w:eastAsia="es-ES"/>
-        </w:rPr>
-        <w:t xml:space="preserve">- </w:t>
-      </w:r>
-      <w:r>
-        <w:rPr>
-          <w:noProof/>
-          <w:lang w:eastAsia="es-ES"/>
-        </w:rPr>
-        <w:t xml:space="preserve">Afiliado </w:t>
-      </w:r>
-      <w:r>
-        <w:rPr>
-          <w:noProof/>
-          <w:lang w:eastAsia="es-ES"/>
-        </w:rPr>
-        <w:t>asociado a Banco Comafio</w:t>
-      </w:r>
-      <w:r>
-        <w:rPr>
-          <w:noProof/>
-          <w:lang w:eastAsia="es-ES"/>
-        </w:rPr>
-        <w:t>.</w:t>
-      </w:r>
-      <w:r>
-        <w:rPr>
-          <w:noProof/>
-          <w:lang w:eastAsia="es-ES"/>
-        </w:rPr>
-        <w:t xml:space="preserve"> Nota: Son afiliados que pagan mediante tarjeta de crédito.</w:t>
-      </w:r>
-    </w:p>
-    <w:p>
-      <w:pPr>
-        <w:spacing w:after="0"/>
-        <w:ind w:firstLine="708"/>
-        <w:rPr>
-          <w:noProof/>
-          <w:lang w:eastAsia="es-ES"/>
-        </w:rPr>
-      </w:pPr>
-    </w:p>
-    <w:p>
-      <w:pPr>
-        <w:pStyle w:val="Prrafodelista"/>
-        <w:spacing w:after="0"/>
-        <w:rPr>
-          <w:noProof/>
-          <w:lang w:eastAsia="es-ES"/>
-        </w:rPr>
-      </w:pPr>
-    </w:p>
-    <w:p>
-      <w:pPr>
-        <w:rPr>
-          <w:noProof/>
-          <w:lang w:eastAsia="es-ES"/>
-        </w:rPr>
-      </w:pPr>
-      <w:r>
-        <w:rPr>
-          <w:noProof/>
-          <w:lang w:eastAsia="es-ES"/>
-        </w:rPr>
-        <w:t>Afiliados excentos de generació</w:t>
-      </w:r>
-      <w:r>
-        <w:rPr>
-          <w:noProof/>
-          <w:lang w:eastAsia="es-ES"/>
-        </w:rPr>
-        <w:t xml:space="preserve">n de </w:t>
-      </w:r>
-      <w:r>
-        <w:rPr>
-          <w:noProof/>
-          <w:lang w:eastAsia="es-ES"/>
-        </w:rPr>
-        <w:t>emision</w:t>
-      </w:r>
-      <w:r>
-        <w:rPr>
-          <w:noProof/>
-          <w:lang w:eastAsia="es-ES"/>
-        </w:rPr>
-        <w:t xml:space="preserve"> masiva de cuotas:</w:t>
-      </w:r>
-    </w:p>
-    <w:p>
-      <w:pPr>
-        <w:pStyle w:val="Prrafodelista"/>
-        <w:numPr>
-          <w:ilvl w:val="0"/>
-          <w:numId w:val="4"/>
-        </w:numPr>
-        <w:rPr>
-          <w:noProof/>
-          <w:lang w:eastAsia="es-ES"/>
-        </w:rPr>
-      </w:pPr>
-      <w:r>
-        <w:rPr>
-          <w:noProof/>
-          <w:lang w:eastAsia="es-ES"/>
-        </w:rPr>
-        <w:t xml:space="preserve">Afiliado </w:t>
-      </w:r>
-      <w:r>
-        <w:rPr>
-          <w:noProof/>
-          <w:lang w:eastAsia="es-ES"/>
-        </w:rPr>
-        <w:t xml:space="preserve">que </w:t>
-      </w:r>
-      <w:r>
-        <w:rPr>
-          <w:noProof/>
-          <w:lang w:eastAsia="es-ES"/>
-        </w:rPr>
-        <w:t>está</w:t>
-      </w:r>
-      <w:r>
-        <w:rPr>
-          <w:noProof/>
-          <w:lang w:eastAsia="es-ES"/>
-        </w:rPr>
-        <w:t xml:space="preserve"> </w:t>
-      </w:r>
-      <w:r>
-        <w:rPr>
-          <w:noProof/>
-          <w:lang w:eastAsia="es-ES"/>
-        </w:rPr>
-        <w:t>In</w:t>
-      </w:r>
-      <w:r>
-        <w:rPr>
-          <w:noProof/>
-          <w:lang w:eastAsia="es-ES"/>
-        </w:rPr>
-        <w:t>a</w:t>
-      </w:r>
-      <w:r>
-        <w:rPr>
-          <w:noProof/>
-          <w:lang w:eastAsia="es-ES"/>
-        </w:rPr>
-        <w:t>ctivo</w:t>
-      </w:r>
-      <w:r>
-        <w:rPr>
-          <w:noProof/>
-          <w:lang w:eastAsia="es-ES"/>
-        </w:rPr>
-        <w:t xml:space="preserve"> (Fecha Egreso </w:t>
-      </w:r>
-      <w:r>
-        <w:rPr>
-          <w:noProof/>
-          <w:lang w:eastAsia="es-ES"/>
-        </w:rPr>
-        <w:t>no esta en</w:t>
-      </w:r>
-      <w:r>
-        <w:rPr>
-          <w:noProof/>
-          <w:lang w:eastAsia="es-ES"/>
-        </w:rPr>
-        <w:t xml:space="preserve"> blanco).</w:t>
-      </w:r>
-    </w:p>
-    <w:p>
-      <w:pPr>
-        <w:rPr>
-          <w:b/>
-        </w:rPr>
-      </w:pPr>
-      <w:r>
-        <w:rPr>
-          <w:b/>
-        </w:rPr>
-        <w:t>Cuotas – Emisión Cuotas</w:t>
-      </w:r>
-      <w:r>
-        <w:rPr>
-          <w:b/>
-        </w:rPr>
-        <w:t xml:space="preserve"> Retroactivas</w:t>
-      </w:r>
-      <w:r>
-        <w:rPr>
-          <w:b/>
-        </w:rPr>
-        <w:t>.</w:t>
-      </w:r>
-    </w:p>
-    <w:p>
-      <w:pPr>
-        <w:rPr>
-          <w:noProof/>
-          <w:lang w:eastAsia="es-ES"/>
-        </w:rPr>
-      </w:pPr>
-      <w:r>
-        <w:rPr>
-          <w:noProof/>
-          <w:lang w:eastAsia="es-ES"/>
-        </w:rPr>
-        <w:t>Cuando se da de Alta un Afiliado , se deben realizar Emisión Retroactiva de Cuotas a partir del mes correspo</w:t>
-      </w:r>
-      <w:r>
-        <w:rPr>
-          <w:noProof/>
-          <w:lang w:eastAsia="es-ES"/>
-        </w:rPr>
-        <w:t>ndiente a la Fecha de Matrícula hasta el último mes corre</w:t>
-      </w:r>
-      <w:r>
-        <w:rPr>
-          <w:noProof/>
-          <w:lang w:eastAsia="es-ES"/>
-        </w:rPr>
-        <w:t>spondiente al Periodo Actual Emitido.</w:t>
-      </w:r>
-    </w:p>
-    <w:p>
-      <w:pPr>
-        <w:rPr>
-          <w:b/>
-        </w:rPr>
-      </w:pPr>
-      <w:r>
-        <w:rPr>
-          <w:b/>
-        </w:rPr>
-        <w:t>Bajas de Cuotas</w:t>
-      </w:r>
-      <w:r>
-        <w:rPr>
-          <w:b/>
-        </w:rPr>
-        <w:t>.</w:t>
-      </w:r>
-    </w:p>
-    <w:p>
-      <w:pPr>
-        <w:rPr>
-          <w:noProof/>
-          <w:lang w:eastAsia="es-ES"/>
-        </w:rPr>
-      </w:pPr>
-      <w:r>
-        <w:rPr>
-          <w:noProof/>
-          <w:lang w:eastAsia="es-ES"/>
-        </w:rPr>
-        <w:t>Si af</w:t>
-      </w:r>
-      <w:r>
-        <w:rPr>
-          <w:noProof/>
-          <w:lang w:eastAsia="es-ES"/>
-        </w:rPr>
-        <w:t>iliado se da de baja, se anulan las cuotas generadas sin vencer a partir de la fecha de baja.</w:t>
-      </w:r>
-    </w:p>
-    <w:p>
-      <w:pPr>
-        <w:spacing w:after="0" w:line="240" w:lineRule="auto"/>
-      </w:pPr>
-    </w:p>
-    <w:p>
-      <w:pPr>
-        <w:spacing w:after="0" w:line="240" w:lineRule="auto"/>
-      </w:pPr>
-    </w:p>
-    <w:p>
-      <w:pPr>
-        <w:spacing w:after="0" w:line="240" w:lineRule="auto"/>
-        <w:rPr>
-          <w:b/>
-        </w:rPr>
-      </w:pPr>
-      <w:r>
-        <w:rPr>
-          <w:b/>
-        </w:rPr>
-        <w:t xml:space="preserve">PERIODOS </w:t>
-      </w:r>
-      <w:r>
-        <w:rPr>
-          <w:b/>
-        </w:rPr>
-        <w:t>de generación de Cuotas Masivas</w:t>
-      </w:r>
-      <w:r>
-        <w:rPr>
-          <w:b/>
-        </w:rPr>
-        <w:t>:</w:t>
-      </w:r>
-    </w:p>
-    <w:p>
-      <w:pPr>
-        <w:spacing w:after="0" w:line="240" w:lineRule="auto"/>
-      </w:pPr>
-    </w:p>
-    <w:p>
-      <w:pPr>
-        <w:spacing w:after="0" w:line="240" w:lineRule="auto"/>
-        <w:rPr>
-          <w:b/>
-        </w:rPr>
-      </w:pPr>
-      <w:r>
-        <w:rPr>
-          <w:b/>
-        </w:rPr>
-        <w:t>Periodo 1: Marzo – Abril – Mayo</w:t>
-      </w:r>
-    </w:p>
-    <w:p>
-      <w:pPr>
-        <w:spacing w:after="0" w:line="240" w:lineRule="auto"/>
-        <w:ind w:firstLine="708"/>
-      </w:pPr>
-      <w:r>
-        <w:t xml:space="preserve">Fecha estimada de </w:t>
-      </w:r>
-      <w:r>
-        <w:t>Generación de Cuotas Masivas: 08</w:t>
-      </w:r>
-      <w:r>
-        <w:t>/03</w:t>
-      </w:r>
-    </w:p>
-    <w:p>
-      <w:pPr>
-        <w:spacing w:after="0" w:line="240" w:lineRule="auto"/>
-      </w:pPr>
-      <w:r>
-        <w:t>Vencimientos:</w:t>
-      </w:r>
-    </w:p>
-    <w:p>
-      <w:pPr>
-        <w:spacing w:after="0" w:line="240" w:lineRule="auto"/>
-        <w:ind w:left="708"/>
-      </w:pPr>
-      <w:r>
-        <w:t xml:space="preserve">Cuota </w:t>
-      </w:r>
-      <w:r>
-        <w:t>Marzo</w:t>
-      </w:r>
-      <w:r>
-        <w:t xml:space="preserve"> -&gt; Vencimiento 1: </w:t>
-      </w:r>
-      <w:r>
-        <w:t>15/04 – Vencimiento 2: 30/04</w:t>
-      </w:r>
-    </w:p>
-    <w:p>
-      <w:pPr>
-        <w:spacing w:after="0" w:line="240" w:lineRule="auto"/>
-        <w:ind w:left="708"/>
-      </w:pPr>
-      <w:r>
-        <w:t xml:space="preserve">Cuota </w:t>
-      </w:r>
-      <w:r>
-        <w:t>Abril</w:t>
-      </w:r>
-      <w:r>
-        <w:t xml:space="preserve"> -&gt; Vencimiento 1: </w:t>
-      </w:r>
-      <w:r>
-        <w:t>15/05</w:t>
-      </w:r>
-      <w:r>
-        <w:t xml:space="preserve"> – Vencimiento 2: 30/0</w:t>
-      </w:r>
-      <w:r>
-        <w:t>5</w:t>
-      </w:r>
-    </w:p>
-    <w:p>
-      <w:pPr>
-        <w:spacing w:after="0" w:line="240" w:lineRule="auto"/>
-        <w:ind w:left="708"/>
-      </w:pPr>
-      <w:r>
-        <w:t>Cuota Mayo -&gt; Vencimiento 1: 15/06 – Vencimiento 2: 30/06</w:t>
-      </w:r>
-    </w:p>
-    <w:p>
-      <w:pPr>
-        <w:spacing w:after="0" w:line="240" w:lineRule="auto"/>
-      </w:pPr>
-    </w:p>
-    <w:p>
-      <w:pPr>
-        <w:spacing w:after="0" w:line="240" w:lineRule="auto"/>
-        <w:rPr>
-          <w:b/>
-        </w:rPr>
-      </w:pPr>
-      <w:r>
-        <w:rPr>
-          <w:b/>
-        </w:rPr>
-        <w:t xml:space="preserve">Periodo 2: </w:t>
-      </w:r>
-      <w:r>
-        <w:rPr>
-          <w:b/>
-        </w:rPr>
-        <w:t>Junio – Julio – Agosto</w:t>
-      </w:r>
-    </w:p>
-    <w:p>
-      <w:pPr>
-        <w:spacing w:after="0" w:line="240" w:lineRule="auto"/>
-        <w:ind w:firstLine="708"/>
-      </w:pPr>
-      <w:r>
-        <w:lastRenderedPageBreak/>
-        <w:t>Fecha estimada de Generación de Cu</w:t>
-      </w:r>
-      <w:r>
-        <w:t xml:space="preserve">otas Masivas: </w:t>
-      </w:r>
-      <w:r>
-        <w:t>08</w:t>
-      </w:r>
-      <w:r>
-        <w:t>/06</w:t>
-      </w:r>
-    </w:p>
-    <w:p>
-      <w:pPr>
-        <w:spacing w:after="0" w:line="240" w:lineRule="auto"/>
-      </w:pPr>
-      <w:r>
-        <w:t>Vencimientos:</w:t>
-      </w:r>
-    </w:p>
-    <w:p>
-      <w:pPr>
-        <w:spacing w:after="0" w:line="240" w:lineRule="auto"/>
-        <w:ind w:left="708"/>
-      </w:pPr>
-      <w:r>
-        <w:t xml:space="preserve">Cuota </w:t>
-      </w:r>
-      <w:r>
-        <w:t>Junio</w:t>
-      </w:r>
-      <w:r>
-        <w:t xml:space="preserve"> -&gt; Vencimiento 1: </w:t>
-      </w:r>
-      <w:r>
-        <w:t>15/07</w:t>
-      </w:r>
-      <w:r>
-        <w:t xml:space="preserve"> – Vencimiento 2: 30/0</w:t>
-      </w:r>
-      <w:r>
-        <w:t>7</w:t>
-      </w:r>
-    </w:p>
-    <w:p>
-      <w:pPr>
-        <w:spacing w:after="0" w:line="240" w:lineRule="auto"/>
-        <w:ind w:left="708"/>
-      </w:pPr>
-      <w:r>
-        <w:t xml:space="preserve">Cuota </w:t>
-      </w:r>
-      <w:r>
-        <w:t>Julio</w:t>
-      </w:r>
-      <w:r>
-        <w:t xml:space="preserve"> -&gt; Vencimiento 1: </w:t>
-      </w:r>
-      <w:r>
-        <w:t>15/08</w:t>
-      </w:r>
-      <w:r>
-        <w:t xml:space="preserve"> – Vencimiento 2: 30/0</w:t>
-      </w:r>
-      <w:r>
-        <w:t>8</w:t>
-      </w:r>
-    </w:p>
-    <w:p>
-      <w:pPr>
-        <w:spacing w:after="0" w:line="240" w:lineRule="auto"/>
-        <w:ind w:left="708"/>
-      </w:pPr>
-      <w:r>
-        <w:t xml:space="preserve">Cuota </w:t>
-      </w:r>
-      <w:r>
-        <w:t>Agosto</w:t>
-      </w:r>
-      <w:r>
-        <w:t xml:space="preserve"> -&gt; Vencimiento 1: </w:t>
-      </w:r>
-      <w:r>
-        <w:t>15/09</w:t>
-      </w:r>
-      <w:r>
-        <w:t xml:space="preserve"> – Vencimiento 2: 30/0</w:t>
-      </w:r>
-      <w:r>
-        <w:t>9</w:t>
-      </w:r>
-    </w:p>
-    <w:p>
-      <w:pPr>
-        <w:spacing w:after="0" w:line="240" w:lineRule="auto"/>
-      </w:pPr>
-    </w:p>
-    <w:p>
-      <w:pPr>
-        <w:spacing w:after="0" w:line="240" w:lineRule="auto"/>
-        <w:rPr>
-          <w:b/>
-        </w:rPr>
-      </w:pPr>
-      <w:r>
-        <w:rPr>
-          <w:b/>
-        </w:rPr>
-        <w:t xml:space="preserve">Periodo 3: Septiembre – Octubre </w:t>
-      </w:r>
-      <w:r>
-        <w:rPr>
-          <w:b/>
-        </w:rPr>
-        <w:t>–</w:t>
-      </w:r>
-      <w:r>
-        <w:rPr>
-          <w:b/>
-        </w:rPr>
-        <w:t xml:space="preserve"> Noviembre</w:t>
-      </w:r>
-    </w:p>
-    <w:p>
-      <w:pPr>
-        <w:spacing w:after="0" w:line="240" w:lineRule="auto"/>
-        <w:ind w:firstLine="708"/>
-      </w:pPr>
-      <w:r>
-        <w:t xml:space="preserve">Fecha estimada de Generación de Cuotas Masivas: </w:t>
-      </w:r>
-      <w:r>
-        <w:t>08</w:t>
-      </w:r>
-      <w:r>
-        <w:t>/09</w:t>
-      </w:r>
-    </w:p>
-    <w:p>
-      <w:pPr>
-        <w:spacing w:after="0" w:line="240" w:lineRule="auto"/>
-      </w:pPr>
-      <w:r>
-        <w:t>Vencimientos:</w:t>
-      </w:r>
-    </w:p>
-    <w:p>
-      <w:pPr>
-        <w:spacing w:after="0" w:line="240" w:lineRule="auto"/>
-        <w:ind w:left="708"/>
-      </w:pPr>
-      <w:r>
-        <w:t xml:space="preserve">Cuota </w:t>
-      </w:r>
-      <w:r>
-        <w:t>Septiembre</w:t>
-      </w:r>
-      <w:r>
-        <w:t xml:space="preserve"> -&gt; Vencimiento 1: </w:t>
-      </w:r>
-      <w:r>
-        <w:t>15/10</w:t>
-      </w:r>
-      <w:r>
-        <w:t xml:space="preserve"> – Vencimiento </w:t>
-      </w:r>
-      <w:r>
-        <w:t>2: 30/10</w:t>
-      </w:r>
-    </w:p>
-    <w:p>
-      <w:pPr>
-        <w:spacing w:after="0" w:line="240" w:lineRule="auto"/>
-        <w:ind w:left="708"/>
-      </w:pPr>
-      <w:r>
-        <w:t xml:space="preserve">Cuota </w:t>
-      </w:r>
-      <w:r>
-        <w:t>Octubre</w:t>
-      </w:r>
-      <w:r>
-        <w:t xml:space="preserve"> -&gt; Vencimiento 1: </w:t>
-      </w:r>
-      <w:r>
-        <w:t>15/11</w:t>
-      </w:r>
-      <w:r>
-        <w:t xml:space="preserve"> – Vencimiento </w:t>
-      </w:r>
-      <w:r>
-        <w:t>2: 30/11</w:t>
-      </w:r>
-    </w:p>
-    <w:p>
-      <w:pPr>
-        <w:spacing w:after="0" w:line="240" w:lineRule="auto"/>
-        <w:ind w:left="708"/>
-      </w:pPr>
-      <w:r>
-        <w:t xml:space="preserve">Cuota </w:t>
-      </w:r>
-      <w:r>
-        <w:t>Noviembre</w:t>
-      </w:r>
-      <w:r>
-        <w:t xml:space="preserve">&gt; Vencimiento 1: </w:t>
-      </w:r>
-      <w:r>
-        <w:t>15/12</w:t>
-      </w:r>
-      <w:r>
-        <w:t xml:space="preserve"> – Vencimiento </w:t>
-      </w:r>
-      <w:r>
-        <w:t>2: 30/12</w:t>
-      </w:r>
-    </w:p>
-    <w:p>
-      <w:pPr>
-        <w:spacing w:after="0"/>
-      </w:pPr>
-    </w:p>
-    <w:p>
-      <w:pPr>
-        <w:spacing w:after="0" w:line="240" w:lineRule="auto"/>
-        <w:rPr>
-          <w:b/>
-        </w:rPr>
-      </w:pPr>
-      <w:r>
-        <w:rPr>
-          <w:b/>
-        </w:rPr>
-        <w:t xml:space="preserve">Periodo 4: </w:t>
-      </w:r>
-      <w:r>
-        <w:rPr>
-          <w:b/>
-        </w:rPr>
-        <w:t>Diciembre</w:t>
-      </w:r>
-      <w:r>
-        <w:rPr>
-          <w:b/>
-        </w:rPr>
-        <w:t xml:space="preserve"> – </w:t>
-      </w:r>
-      <w:r>
-        <w:rPr>
-          <w:b/>
-        </w:rPr>
-        <w:t>Enero</w:t>
-      </w:r>
-      <w:r>
-        <w:rPr>
-          <w:b/>
-        </w:rPr>
-        <w:t xml:space="preserve"> – </w:t>
-      </w:r>
-      <w:r>
-        <w:rPr>
-          <w:b/>
-        </w:rPr>
-        <w:t>Febrero</w:t>
-      </w:r>
-    </w:p>
-    <w:p>
-      <w:pPr>
-        <w:spacing w:after="0" w:line="240" w:lineRule="auto"/>
-        <w:ind w:firstLine="708"/>
-      </w:pPr>
-      <w:r>
-        <w:t>Fecha estimada de Generación de Cu</w:t>
-      </w:r>
-      <w:r>
-        <w:t>otas Masivas: 08</w:t>
-      </w:r>
-      <w:r>
-        <w:t>/12</w:t>
-      </w:r>
-    </w:p>
-    <w:p>
-      <w:pPr>
-        <w:spacing w:after="0" w:line="240" w:lineRule="auto"/>
-      </w:pPr>
-      <w:r>
-        <w:t>Vencimientos:</w:t>
-      </w:r>
-    </w:p>
-    <w:p>
-      <w:pPr>
-        <w:spacing w:after="0" w:line="240" w:lineRule="auto"/>
-        <w:ind w:left="708"/>
-      </w:pPr>
-      <w:r>
-        <w:t xml:space="preserve">Cuota </w:t>
-      </w:r>
-      <w:r>
-        <w:t>Diciembre</w:t>
-      </w:r>
-      <w:r>
-        <w:t xml:space="preserve"> -&gt; Vencimiento 1: </w:t>
-      </w:r>
-      <w:r>
-        <w:t>15/01</w:t>
-      </w:r>
-      <w:r>
-        <w:t xml:space="preserve"> – Vencimiento </w:t>
-      </w:r>
-      <w:r>
-        <w:t>2: 30/01</w:t>
-      </w:r>
-    </w:p>
-    <w:p>
-      <w:pPr>
-        <w:spacing w:after="0" w:line="240" w:lineRule="auto"/>
-        <w:ind w:left="708"/>
-      </w:pPr>
-      <w:r>
-        <w:t xml:space="preserve">Cuota </w:t>
-      </w:r>
-      <w:r>
-        <w:t>Enero</w:t>
-      </w:r>
-      <w:r>
-        <w:t xml:space="preserve"> -&gt; Vencimiento 1: </w:t>
-      </w:r>
-      <w:r>
-        <w:t>15/02</w:t>
-      </w:r>
-      <w:r>
-        <w:t xml:space="preserve"> – Vencimiento </w:t>
-      </w:r>
-      <w:r>
-        <w:t>2: 30/02</w:t>
-      </w:r>
-    </w:p>
-    <w:p>
-      <w:pPr>
-        <w:spacing w:after="0" w:line="240" w:lineRule="auto"/>
-        <w:ind w:left="708"/>
-      </w:pPr>
-      <w:r>
-        <w:t xml:space="preserve">Cuota </w:t>
-      </w:r>
-      <w:r>
-        <w:t>Febrero</w:t>
-      </w:r>
-      <w:r>
-        <w:t xml:space="preserve">&gt; Vencimiento 1: </w:t>
-      </w:r>
-      <w:r>
-        <w:t>15/03</w:t>
-      </w:r>
-      <w:r>
-        <w:t xml:space="preserve"> – Vencimiento </w:t>
-      </w:r>
-      <w:r>
-        <w:t>2: 30/03</w:t>
-      </w:r>
-    </w:p>
-    <w:p>
-      <w:pPr>
-        <w:spacing w:after="0"/>
-      </w:pPr>
-    </w:p>
-    <w:p>
-      <w:r>
-        <w:t xml:space="preserve">Si Afiliado es dado de Alta -&gt; Crear </w:t>
-      </w:r>
-      <w:r>
-        <w:t>Cuotas</w:t>
-      </w:r>
-      <w:r>
-        <w:t xml:space="preserve"> a partir de la Fecha de Alta.</w:t>
-      </w:r>
-    </w:p>
-    <w:p/>
-    <w:p>
-      <w:r>
-        <w:t xml:space="preserve">Generación de </w:t>
-      </w:r>
-      <w:r>
-        <w:t xml:space="preserve">Facturas a pagar en Red Link y </w:t>
-      </w:r>
-      <w:proofErr w:type="spellStart"/>
-      <w:r>
-        <w:t>Banelco</w:t>
-      </w:r>
-      <w:proofErr w:type="spellEnd"/>
-    </w:p>
-    <w:p>
-      <w:r>
-        <w:t>Empresas asociadas a cobro de facturas:</w:t>
-      </w:r>
-    </w:p>
-    <w:p>
-      <w:pPr>
-        <w:spacing w:after="0" w:line="240" w:lineRule="auto"/>
-        <w:ind w:left="708"/>
-      </w:pPr>
-      <w:proofErr w:type="spellStart"/>
-      <w:r>
-        <w:t>PagoMisCuentas</w:t>
-      </w:r>
-      <w:proofErr w:type="spellEnd"/>
-    </w:p>
-    <w:p>
-      <w:pPr>
-        <w:spacing w:after="0" w:line="240" w:lineRule="auto"/>
-        <w:ind w:left="708"/>
-      </w:pPr>
-      <w:proofErr w:type="spellStart"/>
-      <w:r>
-        <w:t>LinkPagos</w:t>
-      </w:r>
-      <w:proofErr w:type="spellEnd"/>
-    </w:p>
-    <w:p>
-      <w:pPr>
-        <w:spacing w:after="0"/>
-      </w:pPr>
-    </w:p>
-    <w:p>
-      <w:pPr>
-        <w:spacing w:after="0"/>
-      </w:pPr>
-      <w:r>
-        <w:t xml:space="preserve">Las empresas antes mencionadas </w:t>
-      </w:r>
-      <w:r>
-        <w:t>deben recibir archivos</w:t>
-      </w:r>
-      <w:r>
-        <w:t xml:space="preserve"> con los datos de las facturas pendientes de</w:t>
-      </w:r>
-      <w:r>
-        <w:t xml:space="preserve"> los afiliados</w:t>
-      </w:r>
-      <w:r>
-        <w:t>, y éstas se publican en todos los canales de recaudación. </w:t>
-      </w:r>
-      <w:r>
-        <w:br/>
-      </w:r>
-    </w:p>
-    <w:p>
-      <w:r>
-        <w:t>Medios de Pagos a elección que tiene el asociado.</w:t>
-      </w:r>
-    </w:p>
-    <w:p>
-      <w:r>
-        <w:t>Banco San Juan: mediante boleta de pago generada por la CIP</w:t>
-      </w:r>
-    </w:p>
-    <w:p>
-      <w:r>
-        <w:t xml:space="preserve">Banco </w:t>
-      </w:r>
-      <w:proofErr w:type="spellStart"/>
-      <w:r>
-        <w:t>Superville</w:t>
-      </w:r>
-      <w:proofErr w:type="spellEnd"/>
-      <w:r>
-        <w:t>: mediante boleta de pago generada por la CIP</w:t>
-      </w:r>
-      <w:r>
-        <w:t>.</w:t>
-      </w:r>
-    </w:p>
-    <w:p/>
-    <w:p>
-      <w:proofErr w:type="spellStart"/>
-      <w:r>
-        <w:t>Releveamiento</w:t>
-      </w:r>
-      <w:proofErr w:type="spellEnd"/>
-      <w:r>
-        <w:t xml:space="preserve"> de Requerimientos – 22/12/2014</w:t>
-      </w:r>
-    </w:p>
-    <w:p>
-      <w:pPr>
-        <w:pStyle w:val="Prrafodelista"/>
-        <w:numPr>
-          <w:ilvl w:val="0"/>
-          <w:numId w:val="7"/>
-        </w:numPr>
-      </w:pPr>
-      <w:r>
-        <w:t>Campo Sello, Afiliado: Dos valores que indican el número de sello y año correspondien</w:t>
-      </w:r>
-      <w:r>
-        <w:t xml:space="preserve">te a la resolución </w:t>
-      </w:r>
-      <w:r>
-        <w:t>que recibe CIP para dar de alta un nuevo afiliado.</w:t>
-      </w:r>
-      <w:r>
-        <w:t xml:space="preserve"> Campos enteros. Sin validación de número repetido.</w:t>
-      </w:r>
-    </w:p>
-    <w:p>
-      <w:pPr>
-        <w:pStyle w:val="Prrafodelista"/>
-        <w:numPr>
-          <w:ilvl w:val="0"/>
-          <w:numId w:val="7"/>
-        </w:numPr>
-      </w:pPr>
-      <w:r>
-        <w:t>Cuando se realiza nueva alta no se requiere saber la Causa.</w:t>
-      </w:r>
-    </w:p>
-    <w:p>
-      <w:pPr>
-        <w:pStyle w:val="Prrafodelista"/>
-        <w:numPr>
-          <w:ilvl w:val="0"/>
-          <w:numId w:val="7"/>
-        </w:numPr>
-      </w:pPr>
-      <w:r>
-        <w:t>En el alta, se tienen dos banco</w:t>
-      </w:r>
-      <w:r>
-        <w:t>s a elección</w:t>
-      </w:r>
-      <w:r>
-        <w:t>:</w:t>
-      </w:r>
-    </w:p>
-    <w:p>
-      <w:pPr>
-        <w:pStyle w:val="Prrafodelista"/>
-      </w:pPr>
-      <w:proofErr w:type="spellStart"/>
-      <w:r>
-        <w:t>Superville</w:t>
-      </w:r>
-      <w:proofErr w:type="spellEnd"/>
-      <w:r>
-        <w:t xml:space="preserve"> (por defecto) Salvo que sea zona alejada y se puede dar de alta por </w:t>
-      </w:r>
-      <w:proofErr w:type="spellStart"/>
-      <w:r>
-        <w:t>Bco</w:t>
-      </w:r>
-      <w:proofErr w:type="spellEnd"/>
-      <w:r>
-        <w:t xml:space="preserve"> San Juan.</w:t>
-      </w:r>
-    </w:p>
-    <w:p>
-      <w:pPr>
-        <w:pStyle w:val="Prrafodelista"/>
-      </w:pPr>
-      <w:proofErr w:type="spellStart"/>
-      <w:r>
-        <w:t>Bco</w:t>
-      </w:r>
-      <w:proofErr w:type="spellEnd"/>
-      <w:r>
-        <w:t xml:space="preserve"> San Juan (</w:t>
-      </w:r>
-      <w:proofErr w:type="spellStart"/>
-      <w:r>
-        <w:t>afi</w:t>
-      </w:r>
-      <w:proofErr w:type="spellEnd"/>
-      <w:r>
-        <w:t>. Zonas alejadas)</w:t>
-      </w:r>
-      <w:r>
-        <w:t>.</w:t>
-      </w:r>
-    </w:p>
-    <w:p>
-      <w:pPr>
-        <w:pStyle w:val="Prrafodelista"/>
-      </w:pPr>
-      <w:r>
-        <w:lastRenderedPageBreak/>
-        <w:t xml:space="preserve">CIP tiene Convenio de cobranza con </w:t>
-      </w:r>
-      <w:proofErr w:type="spellStart"/>
-      <w:r>
-        <w:t>Superville</w:t>
-      </w:r>
-      <w:proofErr w:type="spellEnd"/>
-      <w:r>
-        <w:t xml:space="preserve"> y SJ.</w:t>
-      </w:r>
-    </w:p>
-    <w:p>
-      <w:pPr>
-        <w:pStyle w:val="Prrafodelista"/>
-      </w:pPr>
-      <w:r>
-        <w:t>Campo Banco es editable y puede ser modificado en el transcurso de su afiliación al CIP.</w:t>
-      </w:r>
-    </w:p>
-    <w:p>
-      <w:pPr>
-        <w:pStyle w:val="Prrafodelista"/>
-        <w:numPr>
-          <w:ilvl w:val="0"/>
-          <w:numId w:val="7"/>
-        </w:numPr>
-      </w:pPr>
-      <w:r>
-        <w:t xml:space="preserve">Aportes. </w:t>
-      </w:r>
-    </w:p>
-    <w:p>
-      <w:pPr>
-        <w:pStyle w:val="Prrafodelista"/>
-      </w:pPr>
-      <w:r>
-        <w:t xml:space="preserve">- </w:t>
-      </w:r>
-      <w:r>
-        <w:t>Los medios de</w:t>
-      </w:r>
-      <w:r>
-        <w:t xml:space="preserve"> aportes </w:t>
-      </w:r>
-      <w:r>
-        <w:t>del</w:t>
-      </w:r>
-      <w:r>
-        <w:t xml:space="preserve"> afiliado depende de la opción elegida al momento de dar de</w:t>
-      </w:r>
-      <w:r>
-        <w:t xml:space="preserve"> alta al mismo. Las opciones </w:t>
-      </w:r>
-      <w:r>
-        <w:t>puede</w:t>
-      </w:r>
-      <w:r>
-        <w:t>n ser modificadas</w:t>
-      </w:r>
-      <w:r>
-        <w:t xml:space="preserve"> en el transcurso de su afiliación al CIP.</w:t>
-      </w:r>
-    </w:p>
-    <w:p>
-      <w:pPr>
-        <w:pStyle w:val="Prrafodelista"/>
-      </w:pPr>
-      <w:r>
-        <w:t>-</w:t>
-      </w:r>
-      <w:r>
-        <w:t>Los aportes se generan mediante la Emisión</w:t>
-      </w:r>
-      <w:r>
-        <w:t xml:space="preserve"> Masiva.</w:t>
-      </w:r>
-    </w:p>
-    <w:p>
-      <w:pPr>
-        <w:pStyle w:val="Prrafodelista"/>
-      </w:pPr>
-      <w:r>
-        <w:t xml:space="preserve">- Un </w:t>
-      </w:r>
-      <w:proofErr w:type="spellStart"/>
-      <w:r>
-        <w:t>afi</w:t>
-      </w:r>
-      <w:proofErr w:type="spellEnd"/>
-      <w:r>
-        <w:t xml:space="preserve">. </w:t>
-      </w:r>
-      <w:proofErr w:type="gramStart"/>
-      <w:r>
-        <w:t>tiene</w:t>
-      </w:r>
-      <w:proofErr w:type="gramEnd"/>
-      <w:r>
-        <w:t xml:space="preserve"> la posibilidad de </w:t>
-      </w:r>
-      <w:r>
-        <w:t>pagar</w:t>
-      </w:r>
-      <w:r>
-        <w:t xml:space="preserve"> sus aportes mediante</w:t>
-      </w:r>
-      <w:r>
-        <w:t xml:space="preserve"> Impresión Boleta o Débito</w:t>
-      </w:r>
-      <w:r>
-        <w:t>.</w:t>
-      </w:r>
-    </w:p>
-    <w:p>
-      <w:pPr>
-        <w:pStyle w:val="Prrafodelista"/>
-      </w:pPr>
-      <w:r>
-        <w:t xml:space="preserve"> a. </w:t>
-      </w:r>
-      <w:r>
-        <w:t xml:space="preserve">Si </w:t>
-      </w:r>
-      <w:proofErr w:type="spellStart"/>
-      <w:r>
-        <w:t>afi</w:t>
-      </w:r>
-      <w:proofErr w:type="spellEnd"/>
-      <w:r>
-        <w:t xml:space="preserve">. </w:t>
-      </w:r>
-      <w:proofErr w:type="gramStart"/>
-      <w:r>
-        <w:t>decide</w:t>
-      </w:r>
-      <w:proofErr w:type="gramEnd"/>
-      <w:r>
-        <w:t xml:space="preserve"> pagar sus aportes mediante Impresión de Boleta</w:t>
-      </w:r>
-      <w:r>
-        <w:t xml:space="preserve">, </w:t>
-      </w:r>
-      <w:r>
-        <w:t>puede hacerlo en:</w:t>
-      </w:r>
-    </w:p>
-    <w:p>
-      <w:pPr>
-        <w:pStyle w:val="Prrafodelista"/>
-        <w:ind w:left="1416"/>
-      </w:pPr>
-      <w:r>
-        <w:t xml:space="preserve">1. </w:t>
-      </w:r>
-      <w:proofErr w:type="spellStart"/>
-      <w:r>
-        <w:t>Bco</w:t>
-      </w:r>
-      <w:proofErr w:type="spellEnd"/>
-      <w:r>
-        <w:t xml:space="preserve"> </w:t>
-      </w:r>
-      <w:proofErr w:type="spellStart"/>
-      <w:r>
-        <w:t>S</w:t>
-      </w:r>
-      <w:r>
-        <w:t>uperville</w:t>
-      </w:r>
-      <w:proofErr w:type="spellEnd"/>
-      <w:r>
-        <w:t>.</w:t>
-      </w:r>
-      <w:r>
-        <w:t xml:space="preserve"> </w:t>
-      </w:r>
-      <w:r>
-        <w:t xml:space="preserve"> </w:t>
-      </w:r>
-    </w:p>
-    <w:p>
-      <w:pPr>
-        <w:pStyle w:val="Prrafodelista"/>
-        <w:ind w:left="1416"/>
-      </w:pPr>
-      <w:r>
-        <w:t xml:space="preserve">2. </w:t>
-      </w:r>
-      <w:proofErr w:type="spellStart"/>
-      <w:r>
-        <w:t>Bco</w:t>
-      </w:r>
-      <w:proofErr w:type="spellEnd"/>
-      <w:r>
-        <w:t xml:space="preserve"> </w:t>
-      </w:r>
-      <w:r>
-        <w:t>SJ</w:t>
-      </w:r>
-      <w:r>
-        <w:t>.</w:t>
-      </w:r>
-    </w:p>
-    <w:p>
-      <w:pPr>
-        <w:pStyle w:val="Prrafodelista"/>
-        <w:ind w:left="1416"/>
-      </w:pPr>
-      <w:r>
-        <w:t xml:space="preserve">3. </w:t>
-      </w:r>
-      <w:r>
-        <w:t>P</w:t>
-      </w:r>
-      <w:r>
-        <w:t xml:space="preserve">ago electrónico con el sistema Pagos Mis Cuentas (Red </w:t>
-      </w:r>
-      <w:proofErr w:type="spellStart"/>
-      <w:r>
-        <w:t>Banelco</w:t>
-      </w:r>
-      <w:proofErr w:type="spellEnd"/>
-      <w:r>
-        <w:t>) o  Link Pagos (Red Link)</w:t>
-      </w:r>
-      <w:r>
-        <w:t>.</w:t>
-      </w:r>
-    </w:p>
-    <w:p>
-      <w:pPr>
-        <w:pStyle w:val="Prrafodelista"/>
-      </w:pPr>
-      <w:r>
-        <w:t>-</w:t>
-      </w:r>
-      <w:r>
-        <w:t xml:space="preserve"> Cada boleta impresa tiene su propio código de barra según el banco que le corresponde, como así también Código de Pago Electrónico.</w:t>
-      </w:r>
-    </w:p>
-    <w:p>
-      <w:pPr>
-        <w:pStyle w:val="Prrafodelista"/>
-      </w:pPr>
-      <w:r>
-        <w:t xml:space="preserve">- CIP prepara archivo de autorización de debito y envía una vez por mes a Red </w:t>
-      </w:r>
-      <w:proofErr w:type="spellStart"/>
-      <w:r>
-        <w:t>Banelco</w:t>
-      </w:r>
-      <w:proofErr w:type="spellEnd"/>
-      <w:r>
-        <w:t xml:space="preserve"> y Red Link</w:t>
-      </w:r>
-      <w:r>
-        <w:t>.</w:t>
-      </w:r>
-    </w:p>
-    <w:p>
-      <w:pPr>
-        <w:pStyle w:val="Prrafodelista"/>
-      </w:pPr>
-      <w:r>
-        <w:t xml:space="preserve">b. </w:t>
-      </w:r>
-      <w:r>
-        <w:t xml:space="preserve">Si </w:t>
-      </w:r>
-      <w:proofErr w:type="spellStart"/>
-      <w:r>
-        <w:t>afi</w:t>
-      </w:r>
-      <w:proofErr w:type="spellEnd"/>
-      <w:r>
-        <w:t xml:space="preserve">. </w:t>
-      </w:r>
-      <w:proofErr w:type="gramStart"/>
-      <w:r>
-        <w:t>decide</w:t>
-      </w:r>
-      <w:proofErr w:type="gramEnd"/>
-      <w:r>
-        <w:t xml:space="preserve"> pagar sus aportes mediante Débito</w:t>
-      </w:r>
-      <w:r>
-        <w:t xml:space="preserve"> (estos afiliados no se les debe generar Impresión de Boletas)</w:t>
-      </w:r>
-      <w:r>
-        <w:t>, tienen tres (3) opciones a su elección:</w:t>
-      </w:r>
-    </w:p>
-    <w:p>
-      <w:pPr>
-        <w:pStyle w:val="Prrafodelista"/>
-        <w:ind w:left="1416"/>
-      </w:pPr>
-      <w:r>
-        <w:t xml:space="preserve">1. Debito </w:t>
-      </w:r>
-      <w:r>
-        <w:t>Automático</w:t>
-      </w:r>
-      <w:r>
-        <w:t xml:space="preserve">: En caso de que el </w:t>
-      </w:r>
-      <w:proofErr w:type="spellStart"/>
-      <w:r>
-        <w:t>afi</w:t>
-      </w:r>
-      <w:proofErr w:type="spellEnd"/>
-      <w:r>
-        <w:t xml:space="preserve">. </w:t>
-      </w:r>
-      <w:proofErr w:type="gramStart"/>
-      <w:r>
-        <w:t>tenga</w:t>
-      </w:r>
-      <w:proofErr w:type="gramEnd"/>
-      <w:r>
-        <w:t xml:space="preserve"> cuenta en </w:t>
-      </w:r>
-      <w:proofErr w:type="spellStart"/>
-      <w:r>
-        <w:t>Bco</w:t>
-      </w:r>
-      <w:proofErr w:type="spellEnd"/>
-      <w:r>
-        <w:t xml:space="preserve"> SJ.</w:t>
-      </w:r>
-      <w:r>
-        <w:t xml:space="preserve"> CIP recibe en su cuenta de </w:t>
-      </w:r>
-      <w:proofErr w:type="spellStart"/>
-      <w:r>
-        <w:t>Bco</w:t>
-      </w:r>
-      <w:proofErr w:type="spellEnd"/>
-      <w:r>
-        <w:t xml:space="preserve"> SJ aquellos aportes </w:t>
-      </w:r>
-      <w:r>
-        <w:t>realizados</w:t>
-      </w:r>
-      <w:r>
-        <w:t xml:space="preserve"> en cuenta de </w:t>
-      </w:r>
-      <w:proofErr w:type="spellStart"/>
-      <w:r>
-        <w:t>Bco</w:t>
-      </w:r>
-      <w:proofErr w:type="spellEnd"/>
-      <w:r>
-        <w:t xml:space="preserve"> SJ de sus afiliados.</w:t>
-      </w:r>
-    </w:p>
-    <w:p>
-      <w:pPr>
-        <w:pStyle w:val="Prrafodelista"/>
-        <w:ind w:left="1416"/>
-      </w:pPr>
-      <w:r>
-        <w:t xml:space="preserve">2. Debito Directo: En caso de que el </w:t>
-      </w:r>
-      <w:proofErr w:type="spellStart"/>
-      <w:r>
-        <w:t>af</w:t>
-      </w:r>
-      <w:proofErr w:type="spellEnd"/>
-      <w:r>
-        <w:t xml:space="preserve">. </w:t>
-      </w:r>
-      <w:proofErr w:type="gramStart"/>
-      <w:r>
-        <w:t>t</w:t>
-      </w:r>
-      <w:r>
-        <w:t>enga</w:t>
-      </w:r>
-      <w:proofErr w:type="gramEnd"/>
-      <w:r>
-        <w:t xml:space="preserve"> cuenta en </w:t>
-      </w:r>
-      <w:proofErr w:type="spellStart"/>
-      <w:r>
-        <w:t>Bco</w:t>
-      </w:r>
-      <w:proofErr w:type="spellEnd"/>
-      <w:r>
-        <w:t xml:space="preserve"> </w:t>
-      </w:r>
-      <w:proofErr w:type="spellStart"/>
-      <w:r>
-        <w:t>Superville</w:t>
-      </w:r>
-      <w:proofErr w:type="spellEnd"/>
-      <w:r>
-        <w:t xml:space="preserve"> u otro Bco.</w:t>
-      </w:r>
-      <w:r>
-        <w:t xml:space="preserve"> CIP recibe en su cuenta de Bco. </w:t>
-      </w:r>
-      <w:proofErr w:type="spellStart"/>
-      <w:r>
-        <w:t>Superville</w:t>
-      </w:r>
-      <w:proofErr w:type="spellEnd"/>
-      <w:r>
-        <w:t xml:space="preserve"> aquellos aportes realizados en cuenta de </w:t>
-      </w:r>
-      <w:r>
-        <w:t xml:space="preserve">cualquier otro banco </w:t>
-      </w:r>
-      <w:r>
-        <w:t>de sus afiliados.</w:t>
-      </w:r>
-    </w:p>
-    <w:p>
-      <w:pPr>
-        <w:pStyle w:val="Prrafodelista"/>
-        <w:ind w:left="1416"/>
-      </w:pPr>
-      <w:r>
-        <w:t xml:space="preserve">3. Debito por Pago </w:t>
-      </w:r>
-      <w:r>
-        <w:t xml:space="preserve">con Tarjeta: </w:t>
-      </w:r>
-      <w:r>
-        <w:t xml:space="preserve">En este caso </w:t>
-      </w:r>
-      <w:proofErr w:type="gramStart"/>
-      <w:r>
-        <w:t>al afiliado</w:t>
-      </w:r>
-      <w:proofErr w:type="gramEnd"/>
-      <w:r>
-        <w:t xml:space="preserve"> </w:t>
-      </w:r>
-      <w:r>
-        <w:t xml:space="preserve">paga con Visa o </w:t>
-      </w:r>
-      <w:proofErr w:type="spellStart"/>
-      <w:r>
-        <w:t>Mastercad</w:t>
-      </w:r>
-      <w:proofErr w:type="spellEnd"/>
-      <w:r>
-        <w:t xml:space="preserve"> de </w:t>
-      </w:r>
-      <w:proofErr w:type="spellStart"/>
-      <w:r>
-        <w:t>Bco</w:t>
-      </w:r>
-      <w:proofErr w:type="spellEnd"/>
-      <w:r>
-        <w:t xml:space="preserve"> </w:t>
-      </w:r>
-      <w:proofErr w:type="spellStart"/>
-      <w:r>
-        <w:t>Comafi</w:t>
-      </w:r>
-      <w:proofErr w:type="spellEnd"/>
-      <w:r>
-        <w:t xml:space="preserve">. Con sistema instalado en un </w:t>
-      </w:r>
-      <w:proofErr w:type="spellStart"/>
-      <w:r>
-        <w:t>pc</w:t>
-      </w:r>
-      <w:proofErr w:type="spellEnd"/>
-      <w:r>
-        <w:t xml:space="preserve"> de forma local se crea un </w:t>
-      </w:r>
-      <w:proofErr w:type="spellStart"/>
-      <w:r>
-        <w:t>txt</w:t>
-      </w:r>
-      <w:proofErr w:type="spellEnd"/>
-      <w:r>
-        <w:t xml:space="preserve"> </w:t>
-      </w:r>
-      <w:r>
-        <w:t xml:space="preserve">se le </w:t>
-      </w:r>
-      <w:r>
-        <w:t xml:space="preserve">abre una cuenta en Bco.  </w:t>
-      </w:r>
-      <w:proofErr w:type="spellStart"/>
-      <w:r>
-        <w:t>Comafi</w:t>
-      </w:r>
-      <w:proofErr w:type="spellEnd"/>
-    </w:p>
-    <w:p>
-      <w:pPr>
-        <w:ind w:left="708"/>
-      </w:pPr>
-      <w:r>
-        <w:t>- El envío de la información</w:t>
-      </w:r>
-      <w:r>
-        <w:t xml:space="preserve"> (autorización de </w:t>
-      </w:r>
-      <w:proofErr w:type="spellStart"/>
-      <w:r>
-        <w:t>debitos</w:t>
-      </w:r>
-      <w:proofErr w:type="spellEnd"/>
-      <w:r>
-        <w:t>)</w:t>
-      </w:r>
-      <w:r>
-        <w:t xml:space="preserve"> de los aportes que el afiliado debe realizar por débito</w:t>
-      </w:r>
-      <w:r>
-        <w:t xml:space="preserve"> (directo o automático)</w:t>
-      </w:r>
-      <w:r>
-        <w:t xml:space="preserve"> se realiza preparando </w:t>
-      </w:r>
-      <w:r>
-        <w:t>dos</w:t>
-      </w:r>
-      <w:r>
-        <w:t xml:space="preserve"> archivo </w:t>
-      </w:r>
-      <w:proofErr w:type="spellStart"/>
-      <w:r>
-        <w:t>excel</w:t>
-      </w:r>
-      <w:proofErr w:type="spellEnd"/>
-      <w:r>
-        <w:t xml:space="preserve"> (para debito directo y </w:t>
-      </w:r>
-      <w:proofErr w:type="spellStart"/>
-      <w:r>
-        <w:t>automatico</w:t>
-      </w:r>
-      <w:proofErr w:type="spellEnd"/>
-      <w:r>
-        <w:t>)</w:t>
-      </w:r>
-      <w:r>
-        <w:t xml:space="preserve">. En el archivo Excel de </w:t>
-      </w:r>
-      <w:proofErr w:type="spellStart"/>
-      <w:r>
-        <w:t>dbito</w:t>
-      </w:r>
-      <w:proofErr w:type="spellEnd"/>
-      <w:r>
-        <w:t xml:space="preserve"> directo se registran por separado los diferentes aportes que debe realizar el </w:t>
-      </w:r>
-      <w:proofErr w:type="spellStart"/>
-      <w:r>
-        <w:t>afi</w:t>
-      </w:r>
-      <w:proofErr w:type="spellEnd"/>
-      <w:r>
-        <w:t>. (</w:t>
-      </w:r>
-      <w:proofErr w:type="gramStart"/>
-      <w:r>
-        <w:t>aportes</w:t>
-      </w:r>
-      <w:proofErr w:type="gramEnd"/>
-      <w:r>
-        <w:t xml:space="preserve"> actual, atrasado, préstamo..). En </w:t>
-      </w:r>
-      <w:proofErr w:type="spellStart"/>
-      <w:r>
-        <w:t>arch</w:t>
-      </w:r>
-      <w:proofErr w:type="spellEnd"/>
-      <w:r>
-        <w:t xml:space="preserve"> Excel de debito </w:t>
-      </w:r>
-      <w:proofErr w:type="spellStart"/>
-      <w:r>
-        <w:t>automatico</w:t>
-      </w:r>
-      <w:proofErr w:type="spellEnd"/>
-      <w:r>
-        <w:t xml:space="preserve">, se suman todos los aportes </w:t>
-      </w:r>
-      <w:r>
-        <w:t xml:space="preserve">de un afiliado </w:t>
-      </w:r>
-      <w:r>
-        <w:t xml:space="preserve">en un único aporte </w:t>
-      </w:r>
-      <w:proofErr w:type="spellStart"/>
-      <w:r>
-        <w:t>sumarizado</w:t>
-      </w:r>
-      <w:proofErr w:type="spellEnd"/>
-      <w:r>
-        <w:t>.</w:t>
-      </w:r>
-    </w:p>
-    <w:p>
-      <w:pPr>
-        <w:ind w:left="708"/>
-      </w:pPr>
-      <w:r>
-        <w:t>- El envío de la información de los aportes que el afiliado debe realizar por débito por Pago con Tarjeta s</w:t>
-      </w:r>
-      <w:r>
-        <w:t xml:space="preserve">e realiza cargando, aporte por aporte, en los sistemas propiedad de Visa o </w:t>
-      </w:r>
-      <w:proofErr w:type="spellStart"/>
-      <w:r>
-        <w:t>MasterCad</w:t>
-      </w:r>
-      <w:proofErr w:type="spellEnd"/>
-      <w:r>
-        <w:t xml:space="preserve">, según corresponda. Los sistemas están instalados en forma local en una </w:t>
-      </w:r>
-      <w:proofErr w:type="spellStart"/>
-      <w:r>
-        <w:t>pc</w:t>
-      </w:r>
-      <w:proofErr w:type="spellEnd"/>
-      <w:r>
-        <w:t xml:space="preserve">. Estos sistemas posteriormente a la carga de los aportes generan archivos individuales </w:t>
-      </w:r>
-      <w:proofErr w:type="spellStart"/>
-      <w:r>
-        <w:t>txt</w:t>
-      </w:r>
-      <w:proofErr w:type="spellEnd"/>
-      <w:r>
-        <w:t xml:space="preserve">. Por </w:t>
-      </w:r>
-      <w:proofErr w:type="spellStart"/>
-      <w:r>
-        <w:t>ultimo</w:t>
-      </w:r>
-      <w:proofErr w:type="spellEnd"/>
-      <w:r>
-        <w:t xml:space="preserve">, CIP envía por mail los archivos </w:t>
-      </w:r>
-      <w:proofErr w:type="spellStart"/>
-      <w:r>
-        <w:t>txt</w:t>
-      </w:r>
-      <w:proofErr w:type="spellEnd"/>
-      <w:r>
-        <w:t xml:space="preserve"> al </w:t>
-      </w:r>
-      <w:proofErr w:type="spellStart"/>
-      <w:r>
-        <w:t>bco</w:t>
-      </w:r>
-      <w:proofErr w:type="spellEnd"/>
-      <w:r>
-        <w:t xml:space="preserve"> </w:t>
-      </w:r>
-      <w:proofErr w:type="spellStart"/>
-      <w:r>
-        <w:t>Comafi</w:t>
-      </w:r>
-      <w:proofErr w:type="spellEnd"/>
-      <w:proofErr w:type="gramStart"/>
-      <w:r>
-        <w:t>.</w:t>
-      </w:r>
-      <w:r>
-        <w:t>.</w:t>
-      </w:r>
-      <w:proofErr w:type="gramEnd"/>
-    </w:p>
-    <w:p>
-      <w:pPr>
-        <w:ind w:left="708"/>
-      </w:pPr>
-      <w:r>
-        <w:t>-Los Débitos puede ser para pago de aportes del tipo: Atrasadas</w:t>
-      </w:r>
-      <w:r>
-        <w:t>,</w:t>
-      </w:r>
-      <w:r>
-        <w:t xml:space="preserve"> Actual, Judicial</w:t>
-      </w:r>
-      <w:r>
-        <w:t xml:space="preserve">, </w:t>
-      </w:r>
-      <w:proofErr w:type="spellStart"/>
-      <w:r>
-        <w:t>Prestamo</w:t>
-      </w:r>
-      <w:proofErr w:type="spellEnd"/>
-      <w:r>
-        <w:t>.</w:t>
-      </w:r>
-    </w:p>
-    <w:p>
-      <w:pPr>
-        <w:ind w:left="708"/>
-      </w:pPr>
-      <w:r>
-        <w:t xml:space="preserve">- Cada aporte de un afiliado (actual, atrasado…) puede ser pagado por diferente medio de pago (Impresión Boleta, </w:t>
-      </w:r>
-      <w:proofErr w:type="spellStart"/>
-      <w:r>
-        <w:t>Debitos</w:t>
-      </w:r>
-      <w:proofErr w:type="spellEnd"/>
-      <w:r>
-        <w:t xml:space="preserve"> (Directo, </w:t>
-      </w:r>
-      <w:proofErr w:type="spellStart"/>
-      <w:r>
-        <w:t>Automatico</w:t>
-      </w:r>
-      <w:proofErr w:type="spellEnd"/>
-      <w:r>
-        <w:t>, Tarjeta)</w:t>
-      </w:r>
-      <w:r>
-        <w:t>)</w:t>
-      </w:r>
-      <w:r>
-        <w:t xml:space="preserve">. </w:t>
-      </w:r>
-    </w:p>
-    <w:p>
-      <w:pPr>
-        <w:ind w:left="708"/>
-      </w:pPr>
-      <w:r>
-        <w:t>-</w:t>
-      </w:r>
-      <w:r>
-        <w:t>Mes a mes c</w:t>
-      </w:r>
-      <w:r>
-        <w:t xml:space="preserve">ada </w:t>
-      </w:r>
-      <w:r>
-        <w:t>modalidad</w:t>
-      </w:r>
-      <w:r>
-        <w:t xml:space="preserve"> de pago </w:t>
-      </w:r>
-      <w:r>
-        <w:t>a los diferente</w:t>
-      </w:r>
-      <w:r>
-        <w:t>s aportes, puede ser modificado por el usuario de forma manual.</w:t>
-      </w:r>
-    </w:p>
-    <w:p>
-      <w:pPr>
-        <w:ind w:left="708"/>
-      </w:pPr>
-      <w:r>
-        <w:t xml:space="preserve">Aporte </w:t>
-      </w:r>
-      <w:proofErr w:type="spellStart"/>
-      <w:r>
-        <w:t>Prestamo</w:t>
-      </w:r>
-      <w:proofErr w:type="spellEnd"/>
-      <w:r>
-        <w:t xml:space="preserve"> y Judicial es por separado del sistema viejo a mano mediante Excel.</w:t>
-      </w:r>
-    </w:p>
-    <w:p>
-      <w:pPr>
-        <w:ind w:left="708"/>
-      </w:pPr>
-      <w:r>
-        <w:lastRenderedPageBreak/>
-        <w:t xml:space="preserve">Un préstamo se </w:t>
-      </w:r>
-      <w:r>
-        <w:t>da</w:t>
-      </w:r>
-      <w:r>
-        <w:t xml:space="preserve"> solo si </w:t>
-      </w:r>
-      <w:r>
-        <w:t xml:space="preserve">el afiliado tiene </w:t>
-      </w:r>
-      <w:r>
-        <w:t>1 año de antigüedad, 6 meses</w:t>
-      </w:r>
-      <w:r>
-        <w:t xml:space="preserve"> de aportes a lo sumo r</w:t>
-      </w:r>
-      <w:r>
-        <w:t>etrasado, no puede tener juicio.</w:t>
-      </w:r>
-    </w:p>
-    <w:p>
-      <w:pPr>
-        <w:ind w:left="708"/>
-      </w:pPr>
-      <w:r>
-        <w:t xml:space="preserve">El </w:t>
-      </w:r>
-      <w:proofErr w:type="spellStart"/>
-      <w:r>
-        <w:t>mod</w:t>
-      </w:r>
-      <w:proofErr w:type="spellEnd"/>
-      <w:r>
-        <w:t xml:space="preserve"> prestamos debe tener un calculador </w:t>
-      </w:r>
-      <w:r>
-        <w:t xml:space="preserve">de cuota según importe </w:t>
-      </w:r>
-      <w:r>
-        <w:t xml:space="preserve">a entregar </w:t>
-      </w:r>
-      <w:r>
-        <w:t>y cantidad de cuotas.</w:t>
-      </w:r>
-      <w:r>
-        <w:t xml:space="preserve"> Con sistema francés.</w:t>
-      </w:r>
-    </w:p>
-    <w:p>
-      <w:pPr>
-        <w:ind w:left="708"/>
-      </w:pPr>
-      <w:r>
-        <w:t>Lo</w:t>
-      </w:r>
-      <w:r>
-        <w:t xml:space="preserve">s </w:t>
-      </w:r>
-      <w:r>
-        <w:t>préstamos</w:t>
-      </w:r>
-      <w:r>
-        <w:t xml:space="preserve"> se pagan por debito (</w:t>
-      </w:r>
-      <w:proofErr w:type="spellStart"/>
-      <w:r>
-        <w:t>automatico</w:t>
-      </w:r>
-      <w:proofErr w:type="spellEnd"/>
-      <w:r>
-        <w:t xml:space="preserve"> o </w:t>
-      </w:r>
-      <w:proofErr w:type="spellStart"/>
-      <w:r>
-        <w:t>taj</w:t>
-      </w:r>
-      <w:proofErr w:type="spellEnd"/>
-      <w:r>
-        <w:t xml:space="preserve"> de </w:t>
-      </w:r>
-      <w:proofErr w:type="spellStart"/>
-      <w:r>
-        <w:t>credito</w:t>
-      </w:r>
-      <w:proofErr w:type="spellEnd"/>
-      <w:r>
-        <w:t>)</w:t>
-      </w:r>
-      <w:r>
-        <w:t>.</w:t>
-      </w:r>
-    </w:p>
-    <w:p>
-      <w:pPr>
-        <w:ind w:left="708"/>
-      </w:pPr>
-      <w:r>
-        <w:t xml:space="preserve">Cada </w:t>
-      </w:r>
-      <w:proofErr w:type="gramStart"/>
-      <w:r>
-        <w:t>pre</w:t>
-      </w:r>
-      <w:r>
-        <w:t>stamos</w:t>
-      </w:r>
-      <w:proofErr w:type="gramEnd"/>
-      <w:r>
-        <w:t xml:space="preserve"> debe tener un </w:t>
-      </w:r>
-      <w:proofErr w:type="spellStart"/>
-      <w:r>
-        <w:t>nro</w:t>
-      </w:r>
-      <w:proofErr w:type="spellEnd"/>
-      <w:r>
-        <w:t xml:space="preserve"> </w:t>
-      </w:r>
-      <w:proofErr w:type="spellStart"/>
-      <w:r>
-        <w:t>unico</w:t>
-      </w:r>
-      <w:proofErr w:type="spellEnd"/>
-      <w:r>
-        <w:t xml:space="preserve"> de préstamo</w:t>
-      </w:r>
-      <w:r>
-        <w:t xml:space="preserve"> para su </w:t>
-      </w:r>
-      <w:proofErr w:type="spellStart"/>
-      <w:r>
-        <w:t>identificacion</w:t>
-      </w:r>
-      <w:proofErr w:type="spellEnd"/>
-      <w:r>
-        <w:t>. Si tiene</w:t>
-      </w:r>
-      <w:r>
-        <w:t xml:space="preserve"> </w:t>
-      </w:r>
-      <w:r>
-        <w:t>es hasta 35mil es a sola firma sino va con garantía y debe tener los datos del garante.</w:t>
-      </w:r>
-      <w:r>
-        <w:t xml:space="preserve"> (</w:t>
-      </w:r>
-      <w:proofErr w:type="gramStart"/>
-      <w:r>
-        <w:t>ver</w:t>
-      </w:r>
-      <w:proofErr w:type="gramEnd"/>
-      <w:r>
-        <w:t xml:space="preserve"> </w:t>
-      </w:r>
-      <w:proofErr w:type="spellStart"/>
-      <w:r>
-        <w:t>doc</w:t>
-      </w:r>
-      <w:proofErr w:type="spellEnd"/>
-      <w:r>
-        <w:t xml:space="preserve"> Reglamento de Prestamos</w:t>
-      </w:r>
-      <w:r>
-        <w:t>)</w:t>
-      </w:r>
-      <w:r>
-        <w:t>.</w:t>
-      </w:r>
-    </w:p>
-    <w:p>
-      <w:pPr>
-        <w:ind w:left="708"/>
-      </w:pPr>
-      <w:r>
-        <w:t xml:space="preserve">Se debe generar planilla </w:t>
-      </w:r>
-      <w:r>
-        <w:t xml:space="preserve">Excel </w:t>
-      </w:r>
-      <w:r>
-        <w:t xml:space="preserve">de </w:t>
-      </w:r>
-      <w:proofErr w:type="spellStart"/>
-      <w:r>
-        <w:t>debitos</w:t>
-      </w:r>
-      <w:proofErr w:type="spellEnd"/>
-      <w:r>
-        <w:t xml:space="preserve"> mensualmente</w:t>
-      </w:r>
-      <w:r>
-        <w:t>, 4 planillas</w:t>
-      </w:r>
-      <w:r>
-        <w:t>.</w:t>
-      </w:r>
-      <w:r>
-        <w:t xml:space="preserve"> </w:t>
-      </w:r>
-      <w:r>
-        <w:t xml:space="preserve"> Estas planillas son:</w:t>
-      </w:r>
-      <w:r>
-        <w:t xml:space="preserve"> </w:t>
-      </w:r>
-      <w:proofErr w:type="spellStart"/>
-      <w:r>
-        <w:t>deb</w:t>
-      </w:r>
-      <w:proofErr w:type="spellEnd"/>
-      <w:r>
-        <w:t xml:space="preserve"> </w:t>
-      </w:r>
-      <w:proofErr w:type="spellStart"/>
-      <w:r>
-        <w:t>automatico</w:t>
-      </w:r>
-      <w:proofErr w:type="spellEnd"/>
-      <w:r>
-        <w:t xml:space="preserve"> (de </w:t>
-      </w:r>
-      <w:proofErr w:type="spellStart"/>
-      <w:r>
-        <w:t>bco</w:t>
-      </w:r>
-      <w:proofErr w:type="spellEnd"/>
-      <w:r>
-        <w:t xml:space="preserve"> </w:t>
-      </w:r>
-      <w:proofErr w:type="spellStart"/>
-      <w:r>
-        <w:t>sj</w:t>
-      </w:r>
-      <w:proofErr w:type="spellEnd"/>
-      <w:r>
-        <w:t>)</w:t>
-      </w:r>
-      <w:r>
-        <w:t xml:space="preserve">, </w:t>
-      </w:r>
-      <w:proofErr w:type="spellStart"/>
-      <w:r>
-        <w:t>deb</w:t>
-      </w:r>
-      <w:proofErr w:type="spellEnd"/>
-      <w:r>
-        <w:t xml:space="preserve"> directo y tarjeta (3 planillas: </w:t>
-      </w:r>
-      <w:proofErr w:type="spellStart"/>
-      <w:r>
-        <w:t>firs</w:t>
-      </w:r>
-      <w:proofErr w:type="spellEnd"/>
-      <w:r>
-        <w:t xml:space="preserve"> data (</w:t>
-      </w:r>
-      <w:proofErr w:type="spellStart"/>
-      <w:r>
-        <w:t>tc</w:t>
-      </w:r>
-      <w:proofErr w:type="spellEnd"/>
-      <w:r>
-        <w:t xml:space="preserve"> todas menos visa), visa </w:t>
-      </w:r>
-      <w:proofErr w:type="spellStart"/>
-      <w:r>
-        <w:t>tc</w:t>
-      </w:r>
-      <w:proofErr w:type="spellEnd"/>
-      <w:r>
-        <w:t xml:space="preserve"> </w:t>
-      </w:r>
-      <w:r>
-        <w:t xml:space="preserve">(de </w:t>
-      </w:r>
-      <w:proofErr w:type="spellStart"/>
-      <w:r>
-        <w:t>bco</w:t>
-      </w:r>
-      <w:proofErr w:type="spellEnd"/>
-      <w:r>
-        <w:t xml:space="preserve"> </w:t>
-      </w:r>
-      <w:proofErr w:type="spellStart"/>
-      <w:r>
-        <w:t>comafi</w:t>
-      </w:r>
-      <w:proofErr w:type="spellEnd"/>
-      <w:r>
-        <w:t xml:space="preserve"> para descontar aportes por este medio, y debito visa de cualquier </w:t>
-      </w:r>
-      <w:proofErr w:type="spellStart"/>
-      <w:r>
-        <w:t>bco</w:t>
-      </w:r>
-      <w:proofErr w:type="spellEnd"/>
-      <w:r>
-        <w:t xml:space="preserve"> inclusive </w:t>
-      </w:r>
-      <w:proofErr w:type="spellStart"/>
-      <w:r>
-        <w:t>bco</w:t>
-      </w:r>
-      <w:proofErr w:type="spellEnd"/>
-      <w:r>
-        <w:t xml:space="preserve"> </w:t>
-      </w:r>
-      <w:proofErr w:type="spellStart"/>
-      <w:r>
-        <w:t>comafi</w:t>
-      </w:r>
-      <w:proofErr w:type="spellEnd"/>
-      <w:r>
-        <w:t xml:space="preserve"> </w:t>
-      </w:r>
-      <w:r>
-        <w:t>para pagar prestamos</w:t>
-      </w:r>
-      <w:r>
-        <w:t>))</w:t>
-      </w:r>
-    </w:p>
-    <w:p>
-      <w:pPr>
-        <w:ind w:left="708"/>
-      </w:pPr>
-      <w:r>
-        <w:t xml:space="preserve">Las planillas Excel se preparan </w:t>
-      </w:r>
-      <w:proofErr w:type="spellStart"/>
-      <w:r>
-        <w:t>mensualemnte</w:t>
-      </w:r>
-      <w:proofErr w:type="spellEnd"/>
-      <w:r>
-        <w:t xml:space="preserve"> a mano.</w:t>
-      </w:r>
-      <w:r>
-        <w:t xml:space="preserve">  </w:t>
-      </w:r>
-      <w:r>
-        <w:t xml:space="preserve">Esto cambiaria </w:t>
-      </w:r>
-      <w:proofErr w:type="spellStart"/>
-      <w:r>
-        <w:t>xq</w:t>
-      </w:r>
-      <w:proofErr w:type="spellEnd"/>
-      <w:r>
-        <w:t xml:space="preserve"> lo haría el </w:t>
-      </w:r>
-      <w:proofErr w:type="spellStart"/>
-      <w:r>
-        <w:t>sis</w:t>
-      </w:r>
-      <w:proofErr w:type="spellEnd"/>
-      <w:r>
-        <w:t xml:space="preserve"> nuevo automáticamente.</w:t>
-      </w:r>
-    </w:p>
-    <w:p>
-      <w:pPr>
-        <w:ind w:left="708"/>
-      </w:pPr>
-      <w:r>
-        <w:t xml:space="preserve">Sistemas externos: </w:t>
-      </w:r>
-      <w:r>
-        <w:t xml:space="preserve">Se usa </w:t>
-      </w:r>
-      <w:proofErr w:type="spellStart"/>
-      <w:r>
-        <w:t>Sis</w:t>
-      </w:r>
-      <w:proofErr w:type="spellEnd"/>
-      <w:r>
-        <w:t xml:space="preserve"> Visa </w:t>
-      </w:r>
-      <w:r>
-        <w:t xml:space="preserve">y </w:t>
-      </w:r>
-      <w:proofErr w:type="spellStart"/>
-      <w:r>
-        <w:t>Sis</w:t>
-      </w:r>
-      <w:proofErr w:type="spellEnd"/>
-      <w:r>
-        <w:t xml:space="preserve"> de </w:t>
-      </w:r>
-      <w:proofErr w:type="spellStart"/>
-      <w:r>
-        <w:t>Bco</w:t>
-      </w:r>
-      <w:proofErr w:type="spellEnd"/>
-      <w:r>
-        <w:t xml:space="preserve"> SJ </w:t>
-      </w:r>
-      <w:r>
-        <w:t xml:space="preserve">para cargar con las planillas </w:t>
-      </w:r>
-      <w:r>
-        <w:t xml:space="preserve">Excel, Estos </w:t>
-      </w:r>
-      <w:proofErr w:type="spellStart"/>
-      <w:r>
-        <w:t>sis</w:t>
-      </w:r>
-      <w:proofErr w:type="spellEnd"/>
-      <w:r>
-        <w:t xml:space="preserve"> genera archivo luego. Son archivos </w:t>
-      </w:r>
-      <w:proofErr w:type="spellStart"/>
-      <w:r>
-        <w:t>txt</w:t>
-      </w:r>
-      <w:proofErr w:type="spellEnd"/>
-      <w:r>
-        <w:t xml:space="preserve"> q se envía por mail.</w:t>
-      </w:r>
-    </w:p>
-    <w:p>
-      <w:pPr>
-        <w:ind w:left="708"/>
-      </w:pPr>
-      <w:r>
-        <w:t>Cobranza:</w:t>
-      </w:r>
-      <w:r>
-        <w:t xml:space="preserve"> </w:t>
-      </w:r>
-      <w:r>
-        <w:t xml:space="preserve">no todo lo que se presenta </w:t>
-      </w:r>
-      <w:r>
-        <w:t xml:space="preserve">con las planillas Excel </w:t>
-      </w:r>
-      <w:r>
-        <w:t xml:space="preserve"> se cobra.</w:t>
-      </w:r>
-      <w:r>
-        <w:t xml:space="preserve"> </w:t>
-      </w:r>
-    </w:p>
-    <w:p>
-      <w:pPr>
-        <w:ind w:left="708"/>
-      </w:pPr>
-      <w:r>
-        <w:t xml:space="preserve">Luego, </w:t>
-      </w:r>
-      <w:proofErr w:type="gramStart"/>
-      <w:r>
-        <w:t>las</w:t>
-      </w:r>
-      <w:proofErr w:type="gramEnd"/>
-      <w:r>
-        <w:t xml:space="preserve"> entidad de cobro envía a Caja un archivos que indican lo que se cobro de lo enviado por planilla Excel. Este archivo lo mandan al mail de Caja. Es del tipo </w:t>
-      </w:r>
-      <w:proofErr w:type="spellStart"/>
-      <w:r>
-        <w:t>txt</w:t>
-      </w:r>
-      <w:proofErr w:type="spellEnd"/>
-      <w:r>
-        <w:t xml:space="preserve">. </w:t>
-      </w:r>
-    </w:p>
-    <w:p>
-      <w:pPr>
-        <w:ind w:left="708"/>
-      </w:pPr>
-    </w:p>
-    <w:p>
-      <w:pPr>
-        <w:ind w:left="708"/>
-      </w:pPr>
-    </w:p>
-    <w:p>
-      <w:pPr>
-        <w:ind w:left="708"/>
-      </w:pPr>
-    </w:p>
-    <w:p>
-      <w:pPr>
-        <w:ind w:left="708"/>
-      </w:pPr>
-    </w:p>
-    <w:p>
-      <w:pPr>
-        <w:ind w:left="708"/>
-      </w:pPr>
-      <w:r>
-        <w:t>31m</w:t>
-      </w:r>
-    </w:p>
-    <w:p>
-      <w:pPr>
-        <w:ind w:left="708"/>
-      </w:pPr>
-    </w:p>
-    <w:p>
-      <w:pPr>
-        <w:ind w:left="708"/>
-      </w:pPr>
-      <w:r>
-        <w:t>http://support.balsamiq.com/customer/portal/articles/98986</w:t>
-      </w:r>
-    </w:p>
-    <w:p>
-      <w:pPr>
-        <w:ind w:left="708"/>
-      </w:pPr>
-    </w:p>
     <w:sectPr>
       <w:footerReference w:type="default" r:id="rId16"/>
       <w:pgSz w:w="11906" w:h="16838"/>
@@ -14776,7 +12408,7 @@
 </file>
 
 <file path=customXml/itemProps1.xml><?xml version="1.0" encoding="utf-8"?>
-<ds:datastoreItem xmlns:ds="http://schemas.openxmlformats.org/officeDocument/2006/customXml" ds:itemID="{31749B2A-6CA3-48D2-9181-0FD82820DA59}">
+<ds:datastoreItem xmlns:ds="http://schemas.openxmlformats.org/officeDocument/2006/customXml" ds:itemID="{3E5854A9-FE19-4E45-B269-9F79491F917D}">
   <ds:schemaRefs>
     <ds:schemaRef ds:uri="http://schemas.openxmlformats.org/officeDocument/2006/bibliography"/>
   </ds:schemaRefs>

</xml_diff>